<commit_message>
alterando docx da documentação e adicionando a parte do MongoDB
</commit_message>
<xml_diff>
--- a/PostgreSQL/normalizacao.docx
+++ b/PostgreSQL/normalizacao.docx
@@ -794,13 +794,7 @@
         <w:rPr>
           <w:rStyle w:val="IntenseReference"/>
         </w:rPr>
-        <w:t>id_</w:t>
-      </w:r>
-      <w:r>
-        <w:rPr>
-          <w:rStyle w:val="IntenseReference"/>
-        </w:rPr>
-        <w:t>acesso</w:t>
+        <w:t>id_acesso</w:t>
       </w:r>
       <w:proofErr w:type="spellEnd"/>
       <w:r>
@@ -1235,22 +1229,7 @@
         <w:t>:</w:t>
       </w:r>
       <w:r>
-        <w:t xml:space="preserve"> </w:t>
-      </w:r>
-      <w:r>
-        <w:t xml:space="preserve">tabela para dados exclusivos do </w:t>
-      </w:r>
-      <w:r>
-        <w:t>anunciante</w:t>
-      </w:r>
-      <w:r>
-        <w:t>, ligada diretamente com usu</w:t>
-      </w:r>
-      <w:r>
-        <w:t>á</w:t>
-      </w:r>
-      <w:r>
-        <w:t xml:space="preserve">rio. Possui colunas como </w:t>
+        <w:t xml:space="preserve"> tabela para dados exclusivos do anunciante, ligada diretamente com usuário. Possui colunas como </w:t>
       </w:r>
       <w:proofErr w:type="spellStart"/>
       <w:r>
@@ -1426,13 +1405,7 @@
         <w:rPr>
           <w:rStyle w:val="IntenseReference"/>
         </w:rPr>
-        <w:t>_ta</w:t>
-      </w:r>
-      <w:r>
-        <w:rPr>
-          <w:rStyle w:val="IntenseReference"/>
-        </w:rPr>
-        <w:t>g</w:t>
+        <w:t>_tag</w:t>
       </w:r>
       <w:proofErr w:type="spellEnd"/>
       <w:r>
@@ -1569,7 +1542,6 @@
     <w:p>
       <w:pPr>
         <w:pStyle w:val="ListParagraph"/>
-        <w:jc w:val="both"/>
         <w:rPr>
           <w:rStyle w:val="IntenseReference"/>
           <w:b w:val="0"/>
@@ -1582,6 +1554,11 @@
     </w:p>
     <w:p>
       <w:pPr>
+        <w:pStyle w:val="ListParagraph"/>
+        <w:numPr>
+          <w:ilvl w:val="0"/>
+          <w:numId w:val="3"/>
+        </w:numPr>
         <w:jc w:val="both"/>
         <w:rPr>
           <w:rStyle w:val="IntenseReference"/>
@@ -1595,13 +1572,45 @@
       <w:r>
         <w:rPr>
           <w:rStyle w:val="IntenseReference"/>
+          <w:smallCaps w:val="0"/>
+          <w:color w:val="auto"/>
+          <w:spacing w:val="0"/>
+        </w:rPr>
+        <w:t>Conquistas</w:t>
+      </w:r>
+      <w:r>
+        <w:rPr>
+          <w:rStyle w:val="IntenseReference"/>
+          <w:smallCaps w:val="0"/>
+          <w:color w:val="auto"/>
+          <w:spacing w:val="0"/>
+        </w:rPr>
+        <w:t>:</w:t>
+      </w:r>
+      <w:r>
+        <w:rPr>
+          <w:rStyle w:val="IntenseReference"/>
           <w:b w:val="0"/>
           <w:bCs w:val="0"/>
           <w:smallCaps w:val="0"/>
           <w:color w:val="auto"/>
           <w:spacing w:val="0"/>
         </w:rPr>
-        <w:t xml:space="preserve">A ideia inicial era que as tabelas </w:t>
+        <w:t xml:space="preserve"> </w:t>
+      </w:r>
+      <w:r>
+        <w:t xml:space="preserve">A coleção registra as conquistas que os usuários podem obter ao realizar atividades ou alcançar metas dentro do aplicativo, com objetivos específicos para consumidores e anunciantes. Possui as colunas </w:t>
+      </w:r>
+      <w:r>
+        <w:rPr>
+          <w:b/>
+          <w:bCs/>
+          <w:color w:val="0F4761" w:themeColor="accent1" w:themeShade="BF"/>
+        </w:rPr>
+        <w:t>ID_CONQUISTA, NM_CONQUISTA, DS_CONQUISTA, NM_TIPO, QT_POLEN, ID_AVATAR e DT_ATUALIZACAO.</w:t>
+      </w:r>
+      <w:r>
+        <w:t xml:space="preserve"> Cada coluna armazena um valor indivisível, todas estão relacionadas unicamente pela chave primária ID_CONQUISTA</w:t>
       </w:r>
       <w:r>
         <w:rPr>
@@ -1612,8 +1621,9 @@
           <w:color w:val="auto"/>
           <w:spacing w:val="0"/>
         </w:rPr>
-        <w:t>usuário</w:t>
-      </w:r>
+        <w:t xml:space="preserve">A ideia inicial era que as tabelas usuário, consumidor e anunciante fossem implementadas utilizando herança no SQL. No entanto, devido a erros relacionados a </w:t>
+      </w:r>
+      <w:proofErr w:type="spellStart"/>
       <w:r>
         <w:rPr>
           <w:rStyle w:val="IntenseReference"/>
@@ -1623,9 +1633,9 @@
           <w:color w:val="auto"/>
           <w:spacing w:val="0"/>
         </w:rPr>
-        <w:t xml:space="preserve">, consumidor e anunciante fossem implementadas utilizando herança no SQL. No entanto, devido a erros relacionados a </w:t>
-      </w:r>
-      <w:proofErr w:type="spellStart"/>
+        <w:t>constraints</w:t>
+      </w:r>
+      <w:proofErr w:type="spellEnd"/>
       <w:r>
         <w:rPr>
           <w:rStyle w:val="IntenseReference"/>
@@ -1635,9 +1645,9 @@
           <w:color w:val="auto"/>
           <w:spacing w:val="0"/>
         </w:rPr>
-        <w:t>constraints</w:t>
-      </w:r>
-      <w:proofErr w:type="spellEnd"/>
+        <w:t xml:space="preserve"> e </w:t>
+      </w:r>
+      <w:proofErr w:type="spellStart"/>
       <w:r>
         <w:rPr>
           <w:rStyle w:val="IntenseReference"/>
@@ -1647,9 +1657,9 @@
           <w:color w:val="auto"/>
           <w:spacing w:val="0"/>
         </w:rPr>
-        <w:t xml:space="preserve"> e </w:t>
-      </w:r>
-      <w:proofErr w:type="spellStart"/>
+        <w:t>foreign</w:t>
+      </w:r>
+      <w:proofErr w:type="spellEnd"/>
       <w:r>
         <w:rPr>
           <w:rStyle w:val="IntenseReference"/>
@@ -1659,9 +1669,9 @@
           <w:color w:val="auto"/>
           <w:spacing w:val="0"/>
         </w:rPr>
-        <w:t>foreign</w:t>
-      </w:r>
-      <w:proofErr w:type="spellEnd"/>
+        <w:t xml:space="preserve"> </w:t>
+      </w:r>
+      <w:proofErr w:type="spellStart"/>
       <w:r>
         <w:rPr>
           <w:rStyle w:val="IntenseReference"/>
@@ -1671,9 +1681,9 @@
           <w:color w:val="auto"/>
           <w:spacing w:val="0"/>
         </w:rPr>
-        <w:t xml:space="preserve"> </w:t>
-      </w:r>
-      <w:proofErr w:type="spellStart"/>
+        <w:t>keys</w:t>
+      </w:r>
+      <w:proofErr w:type="spellEnd"/>
       <w:r>
         <w:rPr>
           <w:rStyle w:val="IntenseReference"/>
@@ -1683,10 +1693,12 @@
           <w:color w:val="auto"/>
           <w:spacing w:val="0"/>
         </w:rPr>
-        <w:t>keys</w:t>
-      </w:r>
-      <w:proofErr w:type="spellEnd"/>
-      <w:r>
+        <w:t>, optou-se por estabelecer ligações diretas entre as tabelas por meio de chaves estrangeiras.</w:t>
+      </w:r>
+    </w:p>
+    <w:p>
+      <w:pPr>
+        <w:pStyle w:val="ListParagraph"/>
         <w:rPr>
           <w:rStyle w:val="IntenseReference"/>
           <w:b w:val="0"/>
@@ -1695,7 +1707,61 @@
           <w:color w:val="auto"/>
           <w:spacing w:val="0"/>
         </w:rPr>
-        <w:t>, optou-se por estabelecer ligações diretas entre as tabelas por meio de chaves estrangeiras.</w:t>
+      </w:pPr>
+    </w:p>
+    <w:p>
+      <w:pPr>
+        <w:pStyle w:val="ListParagraph"/>
+        <w:numPr>
+          <w:ilvl w:val="0"/>
+          <w:numId w:val="3"/>
+        </w:numPr>
+        <w:jc w:val="both"/>
+        <w:rPr>
+          <w:rStyle w:val="IntenseReference"/>
+          <w:b w:val="0"/>
+          <w:bCs w:val="0"/>
+          <w:smallCaps w:val="0"/>
+          <w:spacing w:val="0"/>
+        </w:rPr>
+      </w:pPr>
+      <w:proofErr w:type="spellStart"/>
+      <w:r>
+        <w:rPr>
+          <w:b/>
+          <w:bCs/>
+        </w:rPr>
+        <w:t>C</w:t>
+      </w:r>
+      <w:r>
+        <w:rPr>
+          <w:b/>
+          <w:bCs/>
+        </w:rPr>
+        <w:t>onquista_usuario</w:t>
+      </w:r>
+      <w:proofErr w:type="spellEnd"/>
+      <w:r>
+        <w:t xml:space="preserve">: A coleção armazena o histórico de conquistas específicas que cada usuário obteve, permitindo rastrear o progresso e registrar realizações. Possui as colunas </w:t>
+      </w:r>
+      <w:r>
+        <w:rPr>
+          <w:b/>
+          <w:bCs/>
+          <w:color w:val="0F4761" w:themeColor="accent1" w:themeShade="BF"/>
+        </w:rPr>
+        <w:t>ID_CONQUISTA_USER, CD_USUARIO, CD_CONQUISTA e DT_ATUALIZACAO</w:t>
+      </w:r>
+      <w:r>
+        <w:t xml:space="preserve">. Todos os valores são atômicos e relacionados unicamente pela chave primária </w:t>
+      </w:r>
+      <w:r>
+        <w:rPr>
+          <w:b/>
+          <w:bCs/>
+          <w:color w:val="0F4761" w:themeColor="accent1" w:themeShade="BF"/>
+        </w:rPr>
+        <w:t>ID_CONQUISTA_USER.</w:t>
       </w:r>
     </w:p>
     <w:p>
@@ -1712,14 +1778,7 @@
           <w:sz w:val="24"/>
           <w:szCs w:val="24"/>
         </w:rPr>
-        <w:t xml:space="preserve">Relacionadas </w:t>
-      </w:r>
-      <w:r>
-        <w:rPr>
-          <w:sz w:val="24"/>
-          <w:szCs w:val="24"/>
-        </w:rPr>
-        <w:t>a Eventos</w:t>
+        <w:t>Relacionadas a Eventos</w:t>
       </w:r>
     </w:p>
     <w:p>
@@ -2119,6 +2178,7 @@
         <w:rPr>
           <w:rStyle w:val="IntenseReference"/>
         </w:rPr>
+        <w:lastRenderedPageBreak/>
         <w:t>hr_inicio</w:t>
       </w:r>
       <w:proofErr w:type="spellEnd"/>
@@ -2316,7 +2376,6 @@
           <w:b/>
           <w:bCs/>
         </w:rPr>
-        <w:lastRenderedPageBreak/>
         <w:t>Interesse:</w:t>
       </w:r>
       <w:r>
@@ -2380,6 +2439,100 @@
       </w:r>
       <w:r>
         <w:t>todas as colunas dependem exclusivamente da chave primária. Não há dependências transitivas.</w:t>
+      </w:r>
+    </w:p>
+    <w:p>
+      <w:pPr>
+        <w:pStyle w:val="ListParagraph"/>
+      </w:pPr>
+    </w:p>
+    <w:p>
+      <w:pPr>
+        <w:pStyle w:val="ListParagraph"/>
+        <w:numPr>
+          <w:ilvl w:val="0"/>
+          <w:numId w:val="5"/>
+        </w:numPr>
+        <w:jc w:val="both"/>
+      </w:pPr>
+      <w:r>
+        <w:rPr>
+          <w:b/>
+          <w:bCs/>
+        </w:rPr>
+        <w:t>Avaliação</w:t>
+      </w:r>
+      <w:r>
+        <w:t xml:space="preserve">: A coleção armazena os feedbacks de usuários sobre os eventos, incluindo notas, comentários e reações adicionais, como emojis. Possui as colunas </w:t>
+      </w:r>
+      <w:r>
+        <w:rPr>
+          <w:b/>
+          <w:bCs/>
+          <w:color w:val="0F4761" w:themeColor="accent1" w:themeShade="BF"/>
+        </w:rPr>
+        <w:t>ID_AVALIACAO, CD_EVENTO, CD_USUARIO, NOTA, COMENTARIO, REACAO e DT_ATUALIZACAO</w:t>
+      </w:r>
+      <w:r>
+        <w:t xml:space="preserve">. Cada coluna armazena dados indivisíveis e a coleção está organizada unicamente pela chave primária </w:t>
+      </w:r>
+      <w:r>
+        <w:rPr>
+          <w:b/>
+          <w:bCs/>
+          <w:color w:val="0F4761" w:themeColor="accent1" w:themeShade="BF"/>
+        </w:rPr>
+        <w:t>ID_AVALIACAO</w:t>
+      </w:r>
+      <w:r>
+        <w:t>.</w:t>
+      </w:r>
+    </w:p>
+    <w:p>
+      <w:pPr>
+        <w:pStyle w:val="ListParagraph"/>
+      </w:pPr>
+    </w:p>
+    <w:p>
+      <w:pPr>
+        <w:pStyle w:val="ListParagraph"/>
+        <w:numPr>
+          <w:ilvl w:val="0"/>
+          <w:numId w:val="5"/>
+        </w:numPr>
+        <w:jc w:val="both"/>
+      </w:pPr>
+      <w:r>
+        <w:rPr>
+          <w:b/>
+          <w:bCs/>
+        </w:rPr>
+        <w:t>Recorrência</w:t>
+      </w:r>
+      <w:r>
+        <w:t xml:space="preserve">: A coleção define a periodicidade dos eventos que se repetem, como eventos diários, semanais ou mensais, e facilita a exibição automática para os usuários. As colunas incluem </w:t>
+      </w:r>
+      <w:r>
+        <w:rPr>
+          <w:b/>
+          <w:bCs/>
+          <w:color w:val="0F4761" w:themeColor="accent1" w:themeShade="BF"/>
+        </w:rPr>
+        <w:t>ID_RECORRENCIA, ID_EVENTO, NM_TIPO, DS_DIAS_SEMANA, NR_DIA_MES e DT_ATUALIZACAO</w:t>
+      </w:r>
+      <w:r>
+        <w:t xml:space="preserve">. Cada coluna é indivisível, e os dados estão organizados unicamente pela chave primária </w:t>
+      </w:r>
+      <w:r>
+        <w:rPr>
+          <w:b/>
+          <w:bCs/>
+          <w:color w:val="0F4761" w:themeColor="accent1" w:themeShade="BF"/>
+        </w:rPr>
+        <w:t>ID_RECORRENCIA</w:t>
+      </w:r>
+      <w:r>
+        <w:t>.</w:t>
       </w:r>
     </w:p>
     <w:p>
@@ -2396,14 +2549,7 @@
           <w:sz w:val="24"/>
           <w:szCs w:val="24"/>
         </w:rPr>
-        <w:t xml:space="preserve">Relacionadas a </w:t>
-      </w:r>
-      <w:r>
-        <w:rPr>
-          <w:sz w:val="24"/>
-          <w:szCs w:val="24"/>
-        </w:rPr>
-        <w:t>Produtos</w:t>
+        <w:t>Relacionadas a Produtos</w:t>
       </w:r>
     </w:p>
     <w:p>
@@ -2804,7 +2950,11 @@
         <w:t xml:space="preserve"> e</w:t>
       </w:r>
       <w:r>
-        <w:t xml:space="preserve"> todos os atributos não-chave dependem exclusivamente da chave primária </w:t>
+        <w:t xml:space="preserve"> todos os atributos não-chave dependem </w:t>
+      </w:r>
+      <w:r>
+        <w:lastRenderedPageBreak/>
+        <w:t xml:space="preserve">exclusivamente da chave primária </w:t>
       </w:r>
       <w:proofErr w:type="spellStart"/>
       <w:r>
@@ -2840,14 +2990,7 @@
           <w:sz w:val="24"/>
           <w:szCs w:val="24"/>
         </w:rPr>
-        <w:t xml:space="preserve">Relacionadas a </w:t>
-      </w:r>
-      <w:r>
-        <w:rPr>
-          <w:sz w:val="24"/>
-          <w:szCs w:val="24"/>
-        </w:rPr>
-        <w:t>Sustentabilidade</w:t>
+        <w:t>Relacionadas a Sustentabilidade</w:t>
       </w:r>
     </w:p>
     <w:p>
@@ -2910,10 +3053,7 @@
       </w:r>
       <w:proofErr w:type="spellEnd"/>
       <w:r>
-        <w:t>,</w:t>
-      </w:r>
-      <w:r>
-        <w:t xml:space="preserve"> </w:t>
+        <w:t xml:space="preserve">, </w:t>
       </w:r>
       <w:proofErr w:type="spellStart"/>
       <w:r>
@@ -2924,10 +3064,7 @@
       </w:r>
       <w:proofErr w:type="spellEnd"/>
       <w:r>
-        <w:t>,</w:t>
-      </w:r>
-      <w:r>
-        <w:t xml:space="preserve"> </w:t>
+        <w:t xml:space="preserve">, </w:t>
       </w:r>
       <w:proofErr w:type="spellStart"/>
       <w:r>
@@ -3045,7 +3182,6 @@
           <w:b/>
           <w:bCs/>
         </w:rPr>
-        <w:lastRenderedPageBreak/>
         <w:t>Script 1 e Script 2</w:t>
       </w:r>
       <w:r>
@@ -3304,6 +3440,7 @@
         <w:jc w:val="both"/>
       </w:pPr>
       <w:r>
+        <w:lastRenderedPageBreak/>
         <w:t xml:space="preserve">acesso gere dados relacionados ao acesso do usuário e evita dependências transitivas no </w:t>
       </w:r>
       <w:proofErr w:type="spellStart"/>
@@ -3509,7 +3646,6 @@
           <w:bCs/>
           <w:color w:val="auto"/>
         </w:rPr>
-        <w:lastRenderedPageBreak/>
         <w:t>Functions</w:t>
       </w:r>
       <w:proofErr w:type="spellEnd"/>
@@ -3713,7 +3849,21 @@
         <w:rPr>
           <w:rStyle w:val="IntenseReference"/>
         </w:rPr>
-        <w:t xml:space="preserve"> from age(...))</w:t>
+        <w:t xml:space="preserve"> </w:t>
+      </w:r>
+      <w:proofErr w:type="spellStart"/>
+      <w:r>
+        <w:rPr>
+          <w:rStyle w:val="IntenseReference"/>
+        </w:rPr>
+        <w:t>from</w:t>
+      </w:r>
+      <w:proofErr w:type="spellEnd"/>
+      <w:r>
+        <w:rPr>
+          <w:rStyle w:val="IntenseReference"/>
+        </w:rPr>
+        <w:t xml:space="preserve"> age(...))</w:t>
       </w:r>
       <w:r>
         <w:t xml:space="preserve"> </w:t>
@@ -3773,6 +3923,7 @@
           <w:sz w:val="24"/>
           <w:szCs w:val="24"/>
         </w:rPr>
+        <w:lastRenderedPageBreak/>
         <w:t>FNC_INSERIR_ID_AVATAR</w:t>
       </w:r>
     </w:p>
@@ -3963,7 +4114,6 @@
         <w:jc w:val="both"/>
       </w:pPr>
       <w:r>
-        <w:lastRenderedPageBreak/>
         <w:t xml:space="preserve">Define o campo </w:t>
       </w:r>
       <w:proofErr w:type="spellStart"/>
@@ -4038,7 +4188,6 @@
           <w:b/>
           <w:bCs/>
           <w:color w:val="auto"/>
-          <w:lang w:val="en-US"/>
         </w:rPr>
       </w:pPr>
       <w:r>
@@ -4046,7 +4195,6 @@
           <w:b/>
           <w:bCs/>
           <w:color w:val="auto"/>
-          <w:lang w:val="en-US"/>
         </w:rPr>
         <w:t>Triggers</w:t>
       </w:r>
@@ -4310,6 +4458,7 @@
           <w:sz w:val="24"/>
           <w:szCs w:val="24"/>
         </w:rPr>
+        <w:lastRenderedPageBreak/>
         <w:t>TRG_ATUALIZA_QT_INTERESSE</w:t>
       </w:r>
     </w:p>
@@ -4463,7 +4612,7 @@
       </w:pPr>
       <w:r>
         <w:pict w14:anchorId="4FB7059A">
-          <v:rect id="_x0000_i1099" style="width:0;height:1.5pt" o:hralign="center" o:hrstd="t" o:hr="t" fillcolor="#a0a0a0" stroked="f"/>
+          <v:rect id="_x0000_i1025" style="width:0;height:1.5pt" o:hralign="center" o:hrstd="t" o:hr="t" fillcolor="#a0a0a0" stroked="f"/>
         </w:pict>
       </w:r>
     </w:p>
@@ -4554,7 +4703,6 @@
           <w:b/>
           <w:bCs/>
         </w:rPr>
-        <w:lastRenderedPageBreak/>
         <w:t>Parâmetros de Contexto:</w:t>
       </w:r>
     </w:p>
@@ -4803,11 +4951,19 @@
       <w:r>
         <w:t xml:space="preserve">Caso não exista, basta dar o comando </w:t>
       </w:r>
-      <w:r>
-        <w:rPr>
-          <w:rStyle w:val="IntenseReference"/>
-        </w:rPr>
-        <w:t xml:space="preserve">create </w:t>
+      <w:proofErr w:type="spellStart"/>
+      <w:r>
+        <w:rPr>
+          <w:rStyle w:val="IntenseReference"/>
+        </w:rPr>
+        <w:t>create</w:t>
+      </w:r>
+      <w:proofErr w:type="spellEnd"/>
+      <w:r>
+        <w:rPr>
+          <w:rStyle w:val="IntenseReference"/>
+        </w:rPr>
+        <w:t xml:space="preserve"> </w:t>
       </w:r>
       <w:proofErr w:type="spellStart"/>
       <w:r>
@@ -4821,7 +4977,35 @@
         <w:rPr>
           <w:rStyle w:val="IntenseReference"/>
         </w:rPr>
-        <w:t xml:space="preserve"> if not </w:t>
+        <w:t xml:space="preserve"> </w:t>
+      </w:r>
+      <w:proofErr w:type="spellStart"/>
+      <w:r>
+        <w:rPr>
+          <w:rStyle w:val="IntenseReference"/>
+        </w:rPr>
+        <w:t>if</w:t>
+      </w:r>
+      <w:proofErr w:type="spellEnd"/>
+      <w:r>
+        <w:rPr>
+          <w:rStyle w:val="IntenseReference"/>
+        </w:rPr>
+        <w:t xml:space="preserve"> </w:t>
+      </w:r>
+      <w:proofErr w:type="spellStart"/>
+      <w:r>
+        <w:rPr>
+          <w:rStyle w:val="IntenseReference"/>
+        </w:rPr>
+        <w:t>not</w:t>
+      </w:r>
+      <w:proofErr w:type="spellEnd"/>
+      <w:r>
+        <w:rPr>
+          <w:rStyle w:val="IntenseReference"/>
+        </w:rPr>
+        <w:t xml:space="preserve"> </w:t>
       </w:r>
       <w:proofErr w:type="spellStart"/>
       <w:r>
@@ -5041,6 +5225,7 @@
         <w:rPr>
           <w:rStyle w:val="IntenseReference"/>
         </w:rPr>
+        <w:lastRenderedPageBreak/>
         <w:t>vl_campo_old</w:t>
       </w:r>
       <w:proofErr w:type="spellEnd"/>
@@ -5184,7 +5369,6 @@
           <w:b/>
           <w:bCs/>
           <w:color w:val="auto"/>
-          <w:lang w:val="en-US"/>
         </w:rPr>
       </w:pPr>
       <w:r>
@@ -5192,7 +5376,6 @@
           <w:b/>
           <w:bCs/>
           <w:color w:val="auto"/>
-          <w:lang w:val="en-US"/>
         </w:rPr>
         <w:t>Procedures</w:t>
       </w:r>
@@ -5276,7 +5459,6 @@
         <w:rPr>
           <w:rStyle w:val="IntenseReference"/>
         </w:rPr>
-        <w:lastRenderedPageBreak/>
         <w:t>p_ds_evento</w:t>
       </w:r>
       <w:proofErr w:type="spellEnd"/>
@@ -5597,6 +5779,7 @@
           <w:sz w:val="24"/>
           <w:szCs w:val="24"/>
         </w:rPr>
+        <w:lastRenderedPageBreak/>
         <w:t>PRC_INSERIR_INTERESSE_TAGS</w:t>
       </w:r>
     </w:p>
@@ -5792,7 +5975,6 @@
           <w:b/>
           <w:bCs/>
         </w:rPr>
-        <w:lastRenderedPageBreak/>
         <w:t>Utilização:</w:t>
       </w:r>
       <w:r>
@@ -6196,7 +6378,6 @@
           <w:b/>
           <w:bCs/>
         </w:rPr>
-        <w:lastRenderedPageBreak/>
         <w:t>Utilização:</w:t>
       </w:r>
       <w:r>
@@ -6401,6 +6582,7 @@
           <w:b/>
           <w:bCs/>
         </w:rPr>
+        <w:lastRenderedPageBreak/>
         <w:t xml:space="preserve">Função </w:t>
       </w:r>
       <w:proofErr w:type="gramStart"/>
@@ -6538,22 +6720,13 @@
         </w:rPr>
         <w:t xml:space="preserve">Função </w:t>
       </w:r>
-      <w:proofErr w:type="spellStart"/>
       <w:proofErr w:type="gramStart"/>
       <w:r>
         <w:rPr>
           <w:b/>
           <w:bCs/>
         </w:rPr>
-        <w:t>count</w:t>
-      </w:r>
-      <w:proofErr w:type="spellEnd"/>
-      <w:r>
-        <w:rPr>
-          <w:b/>
-          <w:bCs/>
-        </w:rPr>
-        <w:t>(</w:t>
+        <w:t>count(</w:t>
       </w:r>
       <w:proofErr w:type="gramEnd"/>
       <w:r>
@@ -6626,11 +6799,7 @@
         <w:t>Inserção/Atualização</w:t>
       </w:r>
       <w:r>
-        <w:t xml:space="preserve">: Se houver registros no banco do 1º ano que não estão no banco do 2º ano, realiza inserções ou atualizações. Compara </w:t>
-      </w:r>
-      <w:r>
-        <w:lastRenderedPageBreak/>
-        <w:t>também valores de cada coluna, garantindo que ambos os bancos estejam em sincronia.</w:t>
+        <w:t>: Se houver registros no banco do 1º ano que não estão no banco do 2º ano, realiza inserções ou atualizações. Compara também valores de cada coluna, garantindo que ambos os bancos estejam em sincronia.</w:t>
       </w:r>
     </w:p>
     <w:p>
@@ -6723,6 +6892,577 @@
         <w:t xml:space="preserve"> com novas credenciais, quando necessário, e a adição de campos ou tabelas à medida que o banco de dados evolui. Além disso, o RPA foi projetado para ser escalável, de modo que novas funcionalidades possam ser adicionadas sem a necessidade de modificar muito o código existente.</w:t>
       </w:r>
     </w:p>
+    <w:p>
+      <w:pPr>
+        <w:pStyle w:val="Heading2"/>
+        <w:rPr>
+          <w:b/>
+          <w:bCs/>
+          <w:color w:val="auto"/>
+        </w:rPr>
+      </w:pPr>
+      <w:proofErr w:type="spellStart"/>
+      <w:r>
+        <w:rPr>
+          <w:b/>
+          <w:bCs/>
+          <w:color w:val="auto"/>
+        </w:rPr>
+        <w:t>Querys</w:t>
+      </w:r>
+      <w:proofErr w:type="spellEnd"/>
+      <w:r>
+        <w:rPr>
+          <w:b/>
+          <w:bCs/>
+          <w:color w:val="auto"/>
+        </w:rPr>
+        <w:t xml:space="preserve"> complexas do </w:t>
+      </w:r>
+      <w:proofErr w:type="spellStart"/>
+      <w:r>
+        <w:rPr>
+          <w:b/>
+          <w:bCs/>
+          <w:color w:val="auto"/>
+        </w:rPr>
+        <w:t>MongoDB</w:t>
+      </w:r>
+      <w:proofErr w:type="spellEnd"/>
+    </w:p>
+    <w:p>
+      <w:pPr>
+        <w:pStyle w:val="Heading3"/>
+        <w:rPr>
+          <w:b/>
+          <w:bCs/>
+        </w:rPr>
+      </w:pPr>
+      <w:proofErr w:type="spellStart"/>
+      <w:r>
+        <w:rPr>
+          <w:b/>
+          <w:bCs/>
+        </w:rPr>
+        <w:t>R</w:t>
+      </w:r>
+      <w:r>
+        <w:rPr>
+          <w:b/>
+          <w:bCs/>
+        </w:rPr>
+        <w:t>anking_conquistas</w:t>
+      </w:r>
+      <w:proofErr w:type="spellEnd"/>
+    </w:p>
+    <w:p>
+      <w:r>
+        <w:rPr>
+          <w:b/>
+          <w:bCs/>
+        </w:rPr>
+        <w:t>Descrição</w:t>
+      </w:r>
+      <w:r>
+        <w:t>: Agrupa as conquistas de cada usuário, listando o número total de conquistas de cada um e exibindo os cinco usuários com mais conquistas.</w:t>
+      </w:r>
+    </w:p>
+    <w:p/>
+    <w:p>
+      <w:r>
+        <w:rPr>
+          <w:b/>
+          <w:bCs/>
+        </w:rPr>
+        <w:lastRenderedPageBreak/>
+        <w:t>Funcionamento</w:t>
+      </w:r>
+      <w:r>
+        <w:t>:</w:t>
+      </w:r>
+    </w:p>
+    <w:p>
+      <w:pPr>
+        <w:numPr>
+          <w:ilvl w:val="0"/>
+          <w:numId w:val="39"/>
+        </w:numPr>
+      </w:pPr>
+      <w:r>
+        <w:t xml:space="preserve">Agrupa os documentos na coleção </w:t>
+      </w:r>
+      <w:proofErr w:type="spellStart"/>
+      <w:r>
+        <w:rPr>
+          <w:b/>
+          <w:bCs/>
+          <w:color w:val="0F4761" w:themeColor="accent1" w:themeShade="BF"/>
+        </w:rPr>
+        <w:t>conquista_usuario</w:t>
+      </w:r>
+      <w:proofErr w:type="spellEnd"/>
+      <w:r>
+        <w:rPr>
+          <w:color w:val="0F4761" w:themeColor="accent1" w:themeShade="BF"/>
+        </w:rPr>
+        <w:t xml:space="preserve"> </w:t>
+      </w:r>
+      <w:r>
+        <w:t xml:space="preserve">por </w:t>
+      </w:r>
+      <w:proofErr w:type="spellStart"/>
+      <w:r>
+        <w:rPr>
+          <w:b/>
+          <w:bCs/>
+          <w:color w:val="0F4761" w:themeColor="accent1" w:themeShade="BF"/>
+        </w:rPr>
+        <w:t>cd_usuario</w:t>
+      </w:r>
+      <w:proofErr w:type="spellEnd"/>
+      <w:r>
+        <w:rPr>
+          <w:b/>
+          <w:bCs/>
+          <w:color w:val="0F4761" w:themeColor="accent1" w:themeShade="BF"/>
+        </w:rPr>
+        <w:t>.</w:t>
+      </w:r>
+    </w:p>
+    <w:p>
+      <w:pPr>
+        <w:numPr>
+          <w:ilvl w:val="0"/>
+          <w:numId w:val="39"/>
+        </w:numPr>
+      </w:pPr>
+      <w:r>
+        <w:t>Conta o número total de conquistas para cada usuário com a operação $sum.</w:t>
+      </w:r>
+    </w:p>
+    <w:p>
+      <w:pPr>
+        <w:numPr>
+          <w:ilvl w:val="0"/>
+          <w:numId w:val="39"/>
+        </w:numPr>
+      </w:pPr>
+      <w:r>
+        <w:t>Ordena os usuários pelo total de conquistas em ordem decrescente.</w:t>
+      </w:r>
+    </w:p>
+    <w:p>
+      <w:pPr>
+        <w:numPr>
+          <w:ilvl w:val="0"/>
+          <w:numId w:val="39"/>
+        </w:numPr>
+      </w:pPr>
+      <w:r>
+        <w:t>Limita o resultado aos cinco primeiros usuários.</w:t>
+      </w:r>
+    </w:p>
+    <w:p/>
+    <w:p>
+      <w:pPr>
+        <w:pStyle w:val="Heading3"/>
+        <w:rPr>
+          <w:b/>
+          <w:bCs/>
+        </w:rPr>
+      </w:pPr>
+      <w:proofErr w:type="spellStart"/>
+      <w:r>
+        <w:rPr>
+          <w:b/>
+          <w:bCs/>
+        </w:rPr>
+        <w:t>Eventos_populares</w:t>
+      </w:r>
+      <w:proofErr w:type="spellEnd"/>
+    </w:p>
+    <w:p>
+      <w:r>
+        <w:rPr>
+          <w:b/>
+          <w:bCs/>
+        </w:rPr>
+        <w:t>Descrição</w:t>
+      </w:r>
+      <w:r>
+        <w:t>: Agrupa as avaliações por evento, contando o número total de avaliações de cada evento e exibindo os cinco eventos mais avaliados.</w:t>
+      </w:r>
+    </w:p>
+    <w:p>
+      <w:r>
+        <w:rPr>
+          <w:b/>
+          <w:bCs/>
+        </w:rPr>
+        <w:t>Funcionamento</w:t>
+      </w:r>
+      <w:r>
+        <w:t>:</w:t>
+      </w:r>
+    </w:p>
+    <w:p>
+      <w:pPr>
+        <w:numPr>
+          <w:ilvl w:val="0"/>
+          <w:numId w:val="41"/>
+        </w:numPr>
+      </w:pPr>
+      <w:r>
+        <w:t xml:space="preserve">Agrupa os documentos na coleção </w:t>
+      </w:r>
+      <w:proofErr w:type="spellStart"/>
+      <w:r>
+        <w:rPr>
+          <w:b/>
+          <w:bCs/>
+          <w:color w:val="0F4761" w:themeColor="accent1" w:themeShade="BF"/>
+        </w:rPr>
+        <w:t>avaliacao</w:t>
+      </w:r>
+      <w:proofErr w:type="spellEnd"/>
+      <w:r>
+        <w:t xml:space="preserve"> por </w:t>
+      </w:r>
+      <w:proofErr w:type="spellStart"/>
+      <w:r>
+        <w:rPr>
+          <w:b/>
+          <w:bCs/>
+          <w:color w:val="0F4761" w:themeColor="accent1" w:themeShade="BF"/>
+        </w:rPr>
+        <w:t>cd_evento</w:t>
+      </w:r>
+      <w:proofErr w:type="spellEnd"/>
+      <w:r>
+        <w:rPr>
+          <w:b/>
+          <w:bCs/>
+          <w:color w:val="0F4761" w:themeColor="accent1" w:themeShade="BF"/>
+        </w:rPr>
+        <w:t>.</w:t>
+      </w:r>
+    </w:p>
+    <w:p>
+      <w:pPr>
+        <w:numPr>
+          <w:ilvl w:val="0"/>
+          <w:numId w:val="41"/>
+        </w:numPr>
+      </w:pPr>
+      <w:r>
+        <w:t>Conta o número total de avaliações de cada evento usando $sum.</w:t>
+      </w:r>
+    </w:p>
+    <w:p>
+      <w:pPr>
+        <w:numPr>
+          <w:ilvl w:val="0"/>
+          <w:numId w:val="41"/>
+        </w:numPr>
+      </w:pPr>
+      <w:r>
+        <w:t>Ordena os eventos em ordem decrescente pelo total de avaliações.</w:t>
+      </w:r>
+    </w:p>
+    <w:p>
+      <w:pPr>
+        <w:numPr>
+          <w:ilvl w:val="0"/>
+          <w:numId w:val="41"/>
+        </w:numPr>
+      </w:pPr>
+      <w:r>
+        <w:t>Limita o resultado aos cinco eventos mais avaliados.</w:t>
+      </w:r>
+    </w:p>
+    <w:p>
+      <w:pPr>
+        <w:pStyle w:val="Heading3"/>
+        <w:rPr>
+          <w:b/>
+          <w:bCs/>
+        </w:rPr>
+      </w:pPr>
+      <w:proofErr w:type="spellStart"/>
+      <w:proofErr w:type="gramStart"/>
+      <w:r>
+        <w:rPr>
+          <w:b/>
+          <w:bCs/>
+        </w:rPr>
+        <w:t>Media</w:t>
+      </w:r>
+      <w:proofErr w:type="gramEnd"/>
+      <w:r>
+        <w:rPr>
+          <w:b/>
+          <w:bCs/>
+        </w:rPr>
+        <w:t>_notas_evento</w:t>
+      </w:r>
+      <w:proofErr w:type="spellEnd"/>
+    </w:p>
+    <w:p>
+      <w:r>
+        <w:rPr>
+          <w:b/>
+          <w:bCs/>
+        </w:rPr>
+        <w:t>Descrição</w:t>
+      </w:r>
+      <w:r>
+        <w:t>: Calcula a média das notas dadas a cada evento, ordenando os eventos pela média de notas.</w:t>
+      </w:r>
+    </w:p>
+    <w:p>
+      <w:r>
+        <w:rPr>
+          <w:b/>
+          <w:bCs/>
+        </w:rPr>
+        <w:t>Funcionamento</w:t>
+      </w:r>
+      <w:r>
+        <w:t>:</w:t>
+      </w:r>
+    </w:p>
+    <w:p>
+      <w:pPr>
+        <w:numPr>
+          <w:ilvl w:val="0"/>
+          <w:numId w:val="43"/>
+        </w:numPr>
+      </w:pPr>
+      <w:r>
+        <w:t xml:space="preserve">Agrupa os documentos na coleção </w:t>
+      </w:r>
+      <w:proofErr w:type="spellStart"/>
+      <w:r>
+        <w:rPr>
+          <w:b/>
+          <w:bCs/>
+          <w:color w:val="0F4761" w:themeColor="accent1" w:themeShade="BF"/>
+        </w:rPr>
+        <w:t>avaliacao</w:t>
+      </w:r>
+      <w:proofErr w:type="spellEnd"/>
+      <w:r>
+        <w:t xml:space="preserve"> por </w:t>
+      </w:r>
+      <w:proofErr w:type="spellStart"/>
+      <w:r>
+        <w:rPr>
+          <w:b/>
+          <w:bCs/>
+          <w:color w:val="0F4761" w:themeColor="accent1" w:themeShade="BF"/>
+        </w:rPr>
+        <w:t>cd_evento</w:t>
+      </w:r>
+      <w:proofErr w:type="spellEnd"/>
+      <w:r>
+        <w:t>.</w:t>
+      </w:r>
+    </w:p>
+    <w:p>
+      <w:pPr>
+        <w:numPr>
+          <w:ilvl w:val="0"/>
+          <w:numId w:val="43"/>
+        </w:numPr>
+      </w:pPr>
+      <w:r>
+        <w:t>Calcula a média das notas para cada evento com $</w:t>
+      </w:r>
+      <w:proofErr w:type="spellStart"/>
+      <w:r>
+        <w:t>avg</w:t>
+      </w:r>
+      <w:proofErr w:type="spellEnd"/>
+      <w:r>
+        <w:t>.</w:t>
+      </w:r>
+    </w:p>
+    <w:p>
+      <w:pPr>
+        <w:numPr>
+          <w:ilvl w:val="0"/>
+          <w:numId w:val="43"/>
+        </w:numPr>
+      </w:pPr>
+      <w:r>
+        <w:t>Ordena os eventos de acordo com a média de notas em ordem decrescente.</w:t>
+      </w:r>
+    </w:p>
+    <w:p>
+      <w:pPr>
+        <w:pStyle w:val="Heading3"/>
+        <w:rPr>
+          <w:b/>
+          <w:bCs/>
+        </w:rPr>
+      </w:pPr>
+      <w:proofErr w:type="spellStart"/>
+      <w:r>
+        <w:rPr>
+          <w:b/>
+          <w:bCs/>
+        </w:rPr>
+        <w:t>Avaliacoes_mais_reacoes</w:t>
+      </w:r>
+      <w:proofErr w:type="spellEnd"/>
+    </w:p>
+    <w:p>
+      <w:r>
+        <w:rPr>
+          <w:b/>
+          <w:bCs/>
+        </w:rPr>
+        <w:t>Descrição</w:t>
+      </w:r>
+      <w:r>
+        <w:t>: Identifica as cinco avaliações com o maior número de reações, permitindo identificar quais avaliações geraram mais engajamento entre os usuários.</w:t>
+      </w:r>
+    </w:p>
+    <w:p>
+      <w:r>
+        <w:rPr>
+          <w:b/>
+          <w:bCs/>
+        </w:rPr>
+        <w:t>Funcionamento</w:t>
+      </w:r>
+      <w:r>
+        <w:t>:</w:t>
+      </w:r>
+    </w:p>
+    <w:p>
+      <w:pPr>
+        <w:numPr>
+          <w:ilvl w:val="0"/>
+          <w:numId w:val="45"/>
+        </w:numPr>
+      </w:pPr>
+      <w:r>
+        <w:t xml:space="preserve">Projeta cada avaliação na coleção </w:t>
+      </w:r>
+      <w:proofErr w:type="spellStart"/>
+      <w:r>
+        <w:rPr>
+          <w:b/>
+          <w:bCs/>
+          <w:color w:val="0F4761" w:themeColor="accent1" w:themeShade="BF"/>
+        </w:rPr>
+        <w:t>avaliacao</w:t>
+      </w:r>
+      <w:proofErr w:type="spellEnd"/>
+      <w:r>
+        <w:t xml:space="preserve">, incluindo um campo </w:t>
+      </w:r>
+      <w:proofErr w:type="spellStart"/>
+      <w:r>
+        <w:rPr>
+          <w:b/>
+          <w:bCs/>
+          <w:color w:val="0F4761" w:themeColor="accent1" w:themeShade="BF"/>
+        </w:rPr>
+        <w:t>total_reacoes</w:t>
+      </w:r>
+      <w:proofErr w:type="spellEnd"/>
+      <w:r>
+        <w:t xml:space="preserve"> que representa o tamanho da lista de reações usando $</w:t>
+      </w:r>
+      <w:proofErr w:type="spellStart"/>
+      <w:r>
+        <w:t>size</w:t>
+      </w:r>
+      <w:proofErr w:type="spellEnd"/>
+      <w:r>
+        <w:t>.</w:t>
+      </w:r>
+    </w:p>
+    <w:p>
+      <w:pPr>
+        <w:numPr>
+          <w:ilvl w:val="0"/>
+          <w:numId w:val="45"/>
+        </w:numPr>
+      </w:pPr>
+      <w:r>
+        <w:t xml:space="preserve">Verifica se o campo </w:t>
+      </w:r>
+      <w:proofErr w:type="spellStart"/>
+      <w:r>
+        <w:rPr>
+          <w:b/>
+          <w:bCs/>
+          <w:color w:val="0F4761" w:themeColor="accent1" w:themeShade="BF"/>
+        </w:rPr>
+        <w:t>reacao</w:t>
+      </w:r>
+      <w:proofErr w:type="spellEnd"/>
+      <w:r>
+        <w:t xml:space="preserve"> é nulo com $</w:t>
+      </w:r>
+      <w:proofErr w:type="spellStart"/>
+      <w:r>
+        <w:t>ifNull</w:t>
+      </w:r>
+      <w:proofErr w:type="spellEnd"/>
+      <w:r>
+        <w:t>, substituindo-o por uma lista vazia quando necessário.</w:t>
+      </w:r>
+    </w:p>
+    <w:p>
+      <w:pPr>
+        <w:numPr>
+          <w:ilvl w:val="0"/>
+          <w:numId w:val="45"/>
+        </w:numPr>
+      </w:pPr>
+      <w:r>
+        <w:t xml:space="preserve">Ordena as avaliações pelo campo </w:t>
+      </w:r>
+      <w:proofErr w:type="spellStart"/>
+      <w:r>
+        <w:rPr>
+          <w:b/>
+          <w:bCs/>
+          <w:color w:val="0F4761" w:themeColor="accent1" w:themeShade="BF"/>
+        </w:rPr>
+        <w:t>total_reacoes</w:t>
+      </w:r>
+      <w:proofErr w:type="spellEnd"/>
+      <w:r>
+        <w:rPr>
+          <w:color w:val="0F4761" w:themeColor="accent1" w:themeShade="BF"/>
+        </w:rPr>
+        <w:t xml:space="preserve"> </w:t>
+      </w:r>
+      <w:r>
+        <w:t>em ordem decrescente.</w:t>
+      </w:r>
+    </w:p>
+    <w:p>
+      <w:pPr>
+        <w:numPr>
+          <w:ilvl w:val="0"/>
+          <w:numId w:val="45"/>
+        </w:numPr>
+      </w:pPr>
+      <w:r>
+        <w:t>Limita o resultado às cinco avaliações com mais reações.</w:t>
+      </w:r>
+    </w:p>
+    <w:p/>
+    <w:p/>
+    <w:p/>
+    <w:p/>
+    <w:p/>
     <w:sectPr>
       <w:pgSz w:w="11906" w:h="16838"/>
       <w:pgMar w:top="1417" w:right="1701" w:bottom="1417" w:left="1701" w:header="708" w:footer="708" w:gutter="0"/>
@@ -6885,6 +7625,155 @@
     </w:lvl>
   </w:abstractNum>
   <w:abstractNum w:abstractNumId="1" w15:restartNumberingAfterBreak="0">
+    <w:nsid w:val="040B4717"/>
+    <w:multiLevelType w:val="multilevel"/>
+    <w:tmpl w:val="23F6EC9A"/>
+    <w:lvl w:ilvl="0">
+      <w:start w:val="1"/>
+      <w:numFmt w:val="bullet"/>
+      <w:lvlText w:val=""/>
+      <w:lvlJc w:val="left"/>
+      <w:pPr>
+        <w:tabs>
+          <w:tab w:val="num" w:pos="720"/>
+        </w:tabs>
+        <w:ind w:left="720" w:hanging="360"/>
+      </w:pPr>
+      <w:rPr>
+        <w:rFonts w:ascii="Symbol" w:hAnsi="Symbol" w:hint="default"/>
+        <w:sz w:val="20"/>
+      </w:rPr>
+    </w:lvl>
+    <w:lvl w:ilvl="1" w:tentative="1">
+      <w:start w:val="1"/>
+      <w:numFmt w:val="bullet"/>
+      <w:lvlText w:val="o"/>
+      <w:lvlJc w:val="left"/>
+      <w:pPr>
+        <w:tabs>
+          <w:tab w:val="num" w:pos="1440"/>
+        </w:tabs>
+        <w:ind w:left="1440" w:hanging="360"/>
+      </w:pPr>
+      <w:rPr>
+        <w:rFonts w:ascii="Courier New" w:hAnsi="Courier New" w:hint="default"/>
+        <w:sz w:val="20"/>
+      </w:rPr>
+    </w:lvl>
+    <w:lvl w:ilvl="2" w:tentative="1">
+      <w:start w:val="1"/>
+      <w:numFmt w:val="bullet"/>
+      <w:lvlText w:val=""/>
+      <w:lvlJc w:val="left"/>
+      <w:pPr>
+        <w:tabs>
+          <w:tab w:val="num" w:pos="2160"/>
+        </w:tabs>
+        <w:ind w:left="2160" w:hanging="360"/>
+      </w:pPr>
+      <w:rPr>
+        <w:rFonts w:ascii="Wingdings" w:hAnsi="Wingdings" w:hint="default"/>
+        <w:sz w:val="20"/>
+      </w:rPr>
+    </w:lvl>
+    <w:lvl w:ilvl="3" w:tentative="1">
+      <w:start w:val="1"/>
+      <w:numFmt w:val="bullet"/>
+      <w:lvlText w:val=""/>
+      <w:lvlJc w:val="left"/>
+      <w:pPr>
+        <w:tabs>
+          <w:tab w:val="num" w:pos="2880"/>
+        </w:tabs>
+        <w:ind w:left="2880" w:hanging="360"/>
+      </w:pPr>
+      <w:rPr>
+        <w:rFonts w:ascii="Wingdings" w:hAnsi="Wingdings" w:hint="default"/>
+        <w:sz w:val="20"/>
+      </w:rPr>
+    </w:lvl>
+    <w:lvl w:ilvl="4" w:tentative="1">
+      <w:start w:val="1"/>
+      <w:numFmt w:val="bullet"/>
+      <w:lvlText w:val=""/>
+      <w:lvlJc w:val="left"/>
+      <w:pPr>
+        <w:tabs>
+          <w:tab w:val="num" w:pos="3600"/>
+        </w:tabs>
+        <w:ind w:left="3600" w:hanging="360"/>
+      </w:pPr>
+      <w:rPr>
+        <w:rFonts w:ascii="Wingdings" w:hAnsi="Wingdings" w:hint="default"/>
+        <w:sz w:val="20"/>
+      </w:rPr>
+    </w:lvl>
+    <w:lvl w:ilvl="5" w:tentative="1">
+      <w:start w:val="1"/>
+      <w:numFmt w:val="bullet"/>
+      <w:lvlText w:val=""/>
+      <w:lvlJc w:val="left"/>
+      <w:pPr>
+        <w:tabs>
+          <w:tab w:val="num" w:pos="4320"/>
+        </w:tabs>
+        <w:ind w:left="4320" w:hanging="360"/>
+      </w:pPr>
+      <w:rPr>
+        <w:rFonts w:ascii="Wingdings" w:hAnsi="Wingdings" w:hint="default"/>
+        <w:sz w:val="20"/>
+      </w:rPr>
+    </w:lvl>
+    <w:lvl w:ilvl="6" w:tentative="1">
+      <w:start w:val="1"/>
+      <w:numFmt w:val="bullet"/>
+      <w:lvlText w:val=""/>
+      <w:lvlJc w:val="left"/>
+      <w:pPr>
+        <w:tabs>
+          <w:tab w:val="num" w:pos="5040"/>
+        </w:tabs>
+        <w:ind w:left="5040" w:hanging="360"/>
+      </w:pPr>
+      <w:rPr>
+        <w:rFonts w:ascii="Wingdings" w:hAnsi="Wingdings" w:hint="default"/>
+        <w:sz w:val="20"/>
+      </w:rPr>
+    </w:lvl>
+    <w:lvl w:ilvl="7" w:tentative="1">
+      <w:start w:val="1"/>
+      <w:numFmt w:val="bullet"/>
+      <w:lvlText w:val=""/>
+      <w:lvlJc w:val="left"/>
+      <w:pPr>
+        <w:tabs>
+          <w:tab w:val="num" w:pos="5760"/>
+        </w:tabs>
+        <w:ind w:left="5760" w:hanging="360"/>
+      </w:pPr>
+      <w:rPr>
+        <w:rFonts w:ascii="Wingdings" w:hAnsi="Wingdings" w:hint="default"/>
+        <w:sz w:val="20"/>
+      </w:rPr>
+    </w:lvl>
+    <w:lvl w:ilvl="8" w:tentative="1">
+      <w:start w:val="1"/>
+      <w:numFmt w:val="bullet"/>
+      <w:lvlText w:val=""/>
+      <w:lvlJc w:val="left"/>
+      <w:pPr>
+        <w:tabs>
+          <w:tab w:val="num" w:pos="6480"/>
+        </w:tabs>
+        <w:ind w:left="6480" w:hanging="360"/>
+      </w:pPr>
+      <w:rPr>
+        <w:rFonts w:ascii="Wingdings" w:hAnsi="Wingdings" w:hint="default"/>
+        <w:sz w:val="20"/>
+      </w:rPr>
+    </w:lvl>
+  </w:abstractNum>
+  <w:abstractNum w:abstractNumId="2" w15:restartNumberingAfterBreak="0">
     <w:nsid w:val="06521CDD"/>
     <w:multiLevelType w:val="multilevel"/>
     <w:tmpl w:val="1FA68362"/>
@@ -7033,7 +7922,7 @@
       </w:rPr>
     </w:lvl>
   </w:abstractNum>
-  <w:abstractNum w:abstractNumId="2" w15:restartNumberingAfterBreak="0">
+  <w:abstractNum w:abstractNumId="3" w15:restartNumberingAfterBreak="0">
     <w:nsid w:val="0ED83549"/>
     <w:multiLevelType w:val="multilevel"/>
     <w:tmpl w:val="030E90F4"/>
@@ -7182,7 +8071,7 @@
       </w:rPr>
     </w:lvl>
   </w:abstractNum>
-  <w:abstractNum w:abstractNumId="3" w15:restartNumberingAfterBreak="0">
+  <w:abstractNum w:abstractNumId="4" w15:restartNumberingAfterBreak="0">
     <w:nsid w:val="12A31F99"/>
     <w:multiLevelType w:val="multilevel"/>
     <w:tmpl w:val="C9041B42"/>
@@ -7331,7 +8220,7 @@
       </w:rPr>
     </w:lvl>
   </w:abstractNum>
-  <w:abstractNum w:abstractNumId="4" w15:restartNumberingAfterBreak="0">
+  <w:abstractNum w:abstractNumId="5" w15:restartNumberingAfterBreak="0">
     <w:nsid w:val="17AF3C48"/>
     <w:multiLevelType w:val="multilevel"/>
     <w:tmpl w:val="97146CAC"/>
@@ -7444,7 +8333,7 @@
       </w:pPr>
     </w:lvl>
   </w:abstractNum>
-  <w:abstractNum w:abstractNumId="5" w15:restartNumberingAfterBreak="0">
+  <w:abstractNum w:abstractNumId="6" w15:restartNumberingAfterBreak="0">
     <w:nsid w:val="1A8F1E1B"/>
     <w:multiLevelType w:val="hybridMultilevel"/>
     <w:tmpl w:val="2D50BC82"/>
@@ -7557,7 +8446,7 @@
       </w:rPr>
     </w:lvl>
   </w:abstractNum>
-  <w:abstractNum w:abstractNumId="6" w15:restartNumberingAfterBreak="0">
+  <w:abstractNum w:abstractNumId="7" w15:restartNumberingAfterBreak="0">
     <w:nsid w:val="1B873272"/>
     <w:multiLevelType w:val="multilevel"/>
     <w:tmpl w:val="D5188AE6"/>
@@ -7706,7 +8595,156 @@
       </w:rPr>
     </w:lvl>
   </w:abstractNum>
-  <w:abstractNum w:abstractNumId="7" w15:restartNumberingAfterBreak="0">
+  <w:abstractNum w:abstractNumId="8" w15:restartNumberingAfterBreak="0">
+    <w:nsid w:val="1C1C1C46"/>
+    <w:multiLevelType w:val="multilevel"/>
+    <w:tmpl w:val="DEE82C44"/>
+    <w:lvl w:ilvl="0">
+      <w:start w:val="1"/>
+      <w:numFmt w:val="bullet"/>
+      <w:lvlText w:val=""/>
+      <w:lvlJc w:val="left"/>
+      <w:pPr>
+        <w:tabs>
+          <w:tab w:val="num" w:pos="720"/>
+        </w:tabs>
+        <w:ind w:left="720" w:hanging="360"/>
+      </w:pPr>
+      <w:rPr>
+        <w:rFonts w:ascii="Symbol" w:hAnsi="Symbol" w:hint="default"/>
+        <w:sz w:val="20"/>
+      </w:rPr>
+    </w:lvl>
+    <w:lvl w:ilvl="1" w:tentative="1">
+      <w:start w:val="1"/>
+      <w:numFmt w:val="bullet"/>
+      <w:lvlText w:val="o"/>
+      <w:lvlJc w:val="left"/>
+      <w:pPr>
+        <w:tabs>
+          <w:tab w:val="num" w:pos="1440"/>
+        </w:tabs>
+        <w:ind w:left="1440" w:hanging="360"/>
+      </w:pPr>
+      <w:rPr>
+        <w:rFonts w:ascii="Courier New" w:hAnsi="Courier New" w:hint="default"/>
+        <w:sz w:val="20"/>
+      </w:rPr>
+    </w:lvl>
+    <w:lvl w:ilvl="2" w:tentative="1">
+      <w:start w:val="1"/>
+      <w:numFmt w:val="bullet"/>
+      <w:lvlText w:val=""/>
+      <w:lvlJc w:val="left"/>
+      <w:pPr>
+        <w:tabs>
+          <w:tab w:val="num" w:pos="2160"/>
+        </w:tabs>
+        <w:ind w:left="2160" w:hanging="360"/>
+      </w:pPr>
+      <w:rPr>
+        <w:rFonts w:ascii="Wingdings" w:hAnsi="Wingdings" w:hint="default"/>
+        <w:sz w:val="20"/>
+      </w:rPr>
+    </w:lvl>
+    <w:lvl w:ilvl="3" w:tentative="1">
+      <w:start w:val="1"/>
+      <w:numFmt w:val="bullet"/>
+      <w:lvlText w:val=""/>
+      <w:lvlJc w:val="left"/>
+      <w:pPr>
+        <w:tabs>
+          <w:tab w:val="num" w:pos="2880"/>
+        </w:tabs>
+        <w:ind w:left="2880" w:hanging="360"/>
+      </w:pPr>
+      <w:rPr>
+        <w:rFonts w:ascii="Wingdings" w:hAnsi="Wingdings" w:hint="default"/>
+        <w:sz w:val="20"/>
+      </w:rPr>
+    </w:lvl>
+    <w:lvl w:ilvl="4" w:tentative="1">
+      <w:start w:val="1"/>
+      <w:numFmt w:val="bullet"/>
+      <w:lvlText w:val=""/>
+      <w:lvlJc w:val="left"/>
+      <w:pPr>
+        <w:tabs>
+          <w:tab w:val="num" w:pos="3600"/>
+        </w:tabs>
+        <w:ind w:left="3600" w:hanging="360"/>
+      </w:pPr>
+      <w:rPr>
+        <w:rFonts w:ascii="Wingdings" w:hAnsi="Wingdings" w:hint="default"/>
+        <w:sz w:val="20"/>
+      </w:rPr>
+    </w:lvl>
+    <w:lvl w:ilvl="5" w:tentative="1">
+      <w:start w:val="1"/>
+      <w:numFmt w:val="bullet"/>
+      <w:lvlText w:val=""/>
+      <w:lvlJc w:val="left"/>
+      <w:pPr>
+        <w:tabs>
+          <w:tab w:val="num" w:pos="4320"/>
+        </w:tabs>
+        <w:ind w:left="4320" w:hanging="360"/>
+      </w:pPr>
+      <w:rPr>
+        <w:rFonts w:ascii="Wingdings" w:hAnsi="Wingdings" w:hint="default"/>
+        <w:sz w:val="20"/>
+      </w:rPr>
+    </w:lvl>
+    <w:lvl w:ilvl="6" w:tentative="1">
+      <w:start w:val="1"/>
+      <w:numFmt w:val="bullet"/>
+      <w:lvlText w:val=""/>
+      <w:lvlJc w:val="left"/>
+      <w:pPr>
+        <w:tabs>
+          <w:tab w:val="num" w:pos="5040"/>
+        </w:tabs>
+        <w:ind w:left="5040" w:hanging="360"/>
+      </w:pPr>
+      <w:rPr>
+        <w:rFonts w:ascii="Wingdings" w:hAnsi="Wingdings" w:hint="default"/>
+        <w:sz w:val="20"/>
+      </w:rPr>
+    </w:lvl>
+    <w:lvl w:ilvl="7" w:tentative="1">
+      <w:start w:val="1"/>
+      <w:numFmt w:val="bullet"/>
+      <w:lvlText w:val=""/>
+      <w:lvlJc w:val="left"/>
+      <w:pPr>
+        <w:tabs>
+          <w:tab w:val="num" w:pos="5760"/>
+        </w:tabs>
+        <w:ind w:left="5760" w:hanging="360"/>
+      </w:pPr>
+      <w:rPr>
+        <w:rFonts w:ascii="Wingdings" w:hAnsi="Wingdings" w:hint="default"/>
+        <w:sz w:val="20"/>
+      </w:rPr>
+    </w:lvl>
+    <w:lvl w:ilvl="8" w:tentative="1">
+      <w:start w:val="1"/>
+      <w:numFmt w:val="bullet"/>
+      <w:lvlText w:val=""/>
+      <w:lvlJc w:val="left"/>
+      <w:pPr>
+        <w:tabs>
+          <w:tab w:val="num" w:pos="6480"/>
+        </w:tabs>
+        <w:ind w:left="6480" w:hanging="360"/>
+      </w:pPr>
+      <w:rPr>
+        <w:rFonts w:ascii="Wingdings" w:hAnsi="Wingdings" w:hint="default"/>
+        <w:sz w:val="20"/>
+      </w:rPr>
+    </w:lvl>
+  </w:abstractNum>
+  <w:abstractNum w:abstractNumId="9" w15:restartNumberingAfterBreak="0">
     <w:nsid w:val="1DEA6287"/>
     <w:multiLevelType w:val="hybridMultilevel"/>
     <w:tmpl w:val="31E0E032"/>
@@ -7819,7 +8857,7 @@
       </w:rPr>
     </w:lvl>
   </w:abstractNum>
-  <w:abstractNum w:abstractNumId="8" w15:restartNumberingAfterBreak="0">
+  <w:abstractNum w:abstractNumId="10" w15:restartNumberingAfterBreak="0">
     <w:nsid w:val="220374A8"/>
     <w:multiLevelType w:val="multilevel"/>
     <w:tmpl w:val="2090A57E"/>
@@ -7968,7 +9006,7 @@
       </w:rPr>
     </w:lvl>
   </w:abstractNum>
-  <w:abstractNum w:abstractNumId="9" w15:restartNumberingAfterBreak="0">
+  <w:abstractNum w:abstractNumId="11" w15:restartNumberingAfterBreak="0">
     <w:nsid w:val="22EE302B"/>
     <w:multiLevelType w:val="hybridMultilevel"/>
     <w:tmpl w:val="04383550"/>
@@ -8081,7 +9119,7 @@
       </w:rPr>
     </w:lvl>
   </w:abstractNum>
-  <w:abstractNum w:abstractNumId="10" w15:restartNumberingAfterBreak="0">
+  <w:abstractNum w:abstractNumId="12" w15:restartNumberingAfterBreak="0">
     <w:nsid w:val="2BC30797"/>
     <w:multiLevelType w:val="multilevel"/>
     <w:tmpl w:val="99B89166"/>
@@ -8230,7 +9268,7 @@
       </w:rPr>
     </w:lvl>
   </w:abstractNum>
-  <w:abstractNum w:abstractNumId="11" w15:restartNumberingAfterBreak="0">
+  <w:abstractNum w:abstractNumId="13" w15:restartNumberingAfterBreak="0">
     <w:nsid w:val="33A461FB"/>
     <w:multiLevelType w:val="multilevel"/>
     <w:tmpl w:val="2FDC957C"/>
@@ -8343,7 +9381,7 @@
       </w:pPr>
     </w:lvl>
   </w:abstractNum>
-  <w:abstractNum w:abstractNumId="12" w15:restartNumberingAfterBreak="0">
+  <w:abstractNum w:abstractNumId="14" w15:restartNumberingAfterBreak="0">
     <w:nsid w:val="33D06556"/>
     <w:multiLevelType w:val="multilevel"/>
     <w:tmpl w:val="C43CBCCA"/>
@@ -8492,7 +9530,7 @@
       </w:rPr>
     </w:lvl>
   </w:abstractNum>
-  <w:abstractNum w:abstractNumId="13" w15:restartNumberingAfterBreak="0">
+  <w:abstractNum w:abstractNumId="15" w15:restartNumberingAfterBreak="0">
     <w:nsid w:val="361165A9"/>
     <w:multiLevelType w:val="multilevel"/>
     <w:tmpl w:val="9E1ABD86"/>
@@ -8641,7 +9679,120 @@
       </w:rPr>
     </w:lvl>
   </w:abstractNum>
-  <w:abstractNum w:abstractNumId="14" w15:restartNumberingAfterBreak="0">
+  <w:abstractNum w:abstractNumId="16" w15:restartNumberingAfterBreak="0">
+    <w:nsid w:val="43414548"/>
+    <w:multiLevelType w:val="multilevel"/>
+    <w:tmpl w:val="2E26CC02"/>
+    <w:lvl w:ilvl="0">
+      <w:start w:val="1"/>
+      <w:numFmt w:val="decimal"/>
+      <w:lvlText w:val="%1."/>
+      <w:lvlJc w:val="left"/>
+      <w:pPr>
+        <w:tabs>
+          <w:tab w:val="num" w:pos="720"/>
+        </w:tabs>
+        <w:ind w:left="720" w:hanging="360"/>
+      </w:pPr>
+    </w:lvl>
+    <w:lvl w:ilvl="1" w:tentative="1">
+      <w:start w:val="1"/>
+      <w:numFmt w:val="decimal"/>
+      <w:lvlText w:val="%2."/>
+      <w:lvlJc w:val="left"/>
+      <w:pPr>
+        <w:tabs>
+          <w:tab w:val="num" w:pos="1440"/>
+        </w:tabs>
+        <w:ind w:left="1440" w:hanging="360"/>
+      </w:pPr>
+    </w:lvl>
+    <w:lvl w:ilvl="2" w:tentative="1">
+      <w:start w:val="1"/>
+      <w:numFmt w:val="decimal"/>
+      <w:lvlText w:val="%3."/>
+      <w:lvlJc w:val="left"/>
+      <w:pPr>
+        <w:tabs>
+          <w:tab w:val="num" w:pos="2160"/>
+        </w:tabs>
+        <w:ind w:left="2160" w:hanging="360"/>
+      </w:pPr>
+    </w:lvl>
+    <w:lvl w:ilvl="3" w:tentative="1">
+      <w:start w:val="1"/>
+      <w:numFmt w:val="decimal"/>
+      <w:lvlText w:val="%4."/>
+      <w:lvlJc w:val="left"/>
+      <w:pPr>
+        <w:tabs>
+          <w:tab w:val="num" w:pos="2880"/>
+        </w:tabs>
+        <w:ind w:left="2880" w:hanging="360"/>
+      </w:pPr>
+    </w:lvl>
+    <w:lvl w:ilvl="4" w:tentative="1">
+      <w:start w:val="1"/>
+      <w:numFmt w:val="decimal"/>
+      <w:lvlText w:val="%5."/>
+      <w:lvlJc w:val="left"/>
+      <w:pPr>
+        <w:tabs>
+          <w:tab w:val="num" w:pos="3600"/>
+        </w:tabs>
+        <w:ind w:left="3600" w:hanging="360"/>
+      </w:pPr>
+    </w:lvl>
+    <w:lvl w:ilvl="5" w:tentative="1">
+      <w:start w:val="1"/>
+      <w:numFmt w:val="decimal"/>
+      <w:lvlText w:val="%6."/>
+      <w:lvlJc w:val="left"/>
+      <w:pPr>
+        <w:tabs>
+          <w:tab w:val="num" w:pos="4320"/>
+        </w:tabs>
+        <w:ind w:left="4320" w:hanging="360"/>
+      </w:pPr>
+    </w:lvl>
+    <w:lvl w:ilvl="6" w:tentative="1">
+      <w:start w:val="1"/>
+      <w:numFmt w:val="decimal"/>
+      <w:lvlText w:val="%7."/>
+      <w:lvlJc w:val="left"/>
+      <w:pPr>
+        <w:tabs>
+          <w:tab w:val="num" w:pos="5040"/>
+        </w:tabs>
+        <w:ind w:left="5040" w:hanging="360"/>
+      </w:pPr>
+    </w:lvl>
+    <w:lvl w:ilvl="7" w:tentative="1">
+      <w:start w:val="1"/>
+      <w:numFmt w:val="decimal"/>
+      <w:lvlText w:val="%8."/>
+      <w:lvlJc w:val="left"/>
+      <w:pPr>
+        <w:tabs>
+          <w:tab w:val="num" w:pos="5760"/>
+        </w:tabs>
+        <w:ind w:left="5760" w:hanging="360"/>
+      </w:pPr>
+    </w:lvl>
+    <w:lvl w:ilvl="8" w:tentative="1">
+      <w:start w:val="1"/>
+      <w:numFmt w:val="decimal"/>
+      <w:lvlText w:val="%9."/>
+      <w:lvlJc w:val="left"/>
+      <w:pPr>
+        <w:tabs>
+          <w:tab w:val="num" w:pos="6480"/>
+        </w:tabs>
+        <w:ind w:left="6480" w:hanging="360"/>
+      </w:pPr>
+    </w:lvl>
+  </w:abstractNum>
+  <w:abstractNum w:abstractNumId="17" w15:restartNumberingAfterBreak="0">
     <w:nsid w:val="47961A49"/>
     <w:multiLevelType w:val="multilevel"/>
     <w:tmpl w:val="40845256"/>
@@ -8790,7 +9941,7 @@
       </w:rPr>
     </w:lvl>
   </w:abstractNum>
-  <w:abstractNum w:abstractNumId="15" w15:restartNumberingAfterBreak="0">
+  <w:abstractNum w:abstractNumId="18" w15:restartNumberingAfterBreak="0">
     <w:nsid w:val="4AA72B8F"/>
     <w:multiLevelType w:val="multilevel"/>
     <w:tmpl w:val="7868C5E4"/>
@@ -8939,7 +10090,7 @@
       </w:rPr>
     </w:lvl>
   </w:abstractNum>
-  <w:abstractNum w:abstractNumId="16" w15:restartNumberingAfterBreak="0">
+  <w:abstractNum w:abstractNumId="19" w15:restartNumberingAfterBreak="0">
     <w:nsid w:val="518B0B36"/>
     <w:multiLevelType w:val="multilevel"/>
     <w:tmpl w:val="A678F1CE"/>
@@ -9088,7 +10239,7 @@
       </w:rPr>
     </w:lvl>
   </w:abstractNum>
-  <w:abstractNum w:abstractNumId="17" w15:restartNumberingAfterBreak="0">
+  <w:abstractNum w:abstractNumId="20" w15:restartNumberingAfterBreak="0">
     <w:nsid w:val="519D2F98"/>
     <w:multiLevelType w:val="multilevel"/>
     <w:tmpl w:val="2216EFAC"/>
@@ -9237,7 +10388,7 @@
       </w:rPr>
     </w:lvl>
   </w:abstractNum>
-  <w:abstractNum w:abstractNumId="18" w15:restartNumberingAfterBreak="0">
+  <w:abstractNum w:abstractNumId="21" w15:restartNumberingAfterBreak="0">
     <w:nsid w:val="51BA0B49"/>
     <w:multiLevelType w:val="multilevel"/>
     <w:tmpl w:val="501E0B1A"/>
@@ -9350,7 +10501,7 @@
       </w:pPr>
     </w:lvl>
   </w:abstractNum>
-  <w:abstractNum w:abstractNumId="19" w15:restartNumberingAfterBreak="0">
+  <w:abstractNum w:abstractNumId="22" w15:restartNumberingAfterBreak="0">
     <w:nsid w:val="51D1169A"/>
     <w:multiLevelType w:val="multilevel"/>
     <w:tmpl w:val="AB880974"/>
@@ -9499,7 +10650,7 @@
       </w:rPr>
     </w:lvl>
   </w:abstractNum>
-  <w:abstractNum w:abstractNumId="20" w15:restartNumberingAfterBreak="0">
+  <w:abstractNum w:abstractNumId="23" w15:restartNumberingAfterBreak="0">
     <w:nsid w:val="52AC6382"/>
     <w:multiLevelType w:val="multilevel"/>
     <w:tmpl w:val="92346204"/>
@@ -9616,7 +10767,7 @@
       </w:pPr>
     </w:lvl>
   </w:abstractNum>
-  <w:abstractNum w:abstractNumId="21" w15:restartNumberingAfterBreak="0">
+  <w:abstractNum w:abstractNumId="24" w15:restartNumberingAfterBreak="0">
     <w:nsid w:val="56530187"/>
     <w:multiLevelType w:val="multilevel"/>
     <w:tmpl w:val="7D687ED6"/>
@@ -9765,7 +10916,7 @@
       </w:rPr>
     </w:lvl>
   </w:abstractNum>
-  <w:abstractNum w:abstractNumId="22" w15:restartNumberingAfterBreak="0">
+  <w:abstractNum w:abstractNumId="25" w15:restartNumberingAfterBreak="0">
     <w:nsid w:val="56AB27DC"/>
     <w:multiLevelType w:val="multilevel"/>
     <w:tmpl w:val="A99AEBE0"/>
@@ -9914,7 +11065,7 @@
       </w:rPr>
     </w:lvl>
   </w:abstractNum>
-  <w:abstractNum w:abstractNumId="23" w15:restartNumberingAfterBreak="0">
+  <w:abstractNum w:abstractNumId="26" w15:restartNumberingAfterBreak="0">
     <w:nsid w:val="57547A7D"/>
     <w:multiLevelType w:val="multilevel"/>
     <w:tmpl w:val="B7B2D0D4"/>
@@ -10027,7 +11178,156 @@
       </w:pPr>
     </w:lvl>
   </w:abstractNum>
-  <w:abstractNum w:abstractNumId="24" w15:restartNumberingAfterBreak="0">
+  <w:abstractNum w:abstractNumId="27" w15:restartNumberingAfterBreak="0">
+    <w:nsid w:val="5B4668EE"/>
+    <w:multiLevelType w:val="multilevel"/>
+    <w:tmpl w:val="73FC2526"/>
+    <w:lvl w:ilvl="0">
+      <w:start w:val="1"/>
+      <w:numFmt w:val="bullet"/>
+      <w:lvlText w:val=""/>
+      <w:lvlJc w:val="left"/>
+      <w:pPr>
+        <w:tabs>
+          <w:tab w:val="num" w:pos="720"/>
+        </w:tabs>
+        <w:ind w:left="720" w:hanging="360"/>
+      </w:pPr>
+      <w:rPr>
+        <w:rFonts w:ascii="Symbol" w:hAnsi="Symbol" w:hint="default"/>
+        <w:sz w:val="20"/>
+      </w:rPr>
+    </w:lvl>
+    <w:lvl w:ilvl="1" w:tentative="1">
+      <w:start w:val="1"/>
+      <w:numFmt w:val="bullet"/>
+      <w:lvlText w:val="o"/>
+      <w:lvlJc w:val="left"/>
+      <w:pPr>
+        <w:tabs>
+          <w:tab w:val="num" w:pos="1440"/>
+        </w:tabs>
+        <w:ind w:left="1440" w:hanging="360"/>
+      </w:pPr>
+      <w:rPr>
+        <w:rFonts w:ascii="Courier New" w:hAnsi="Courier New" w:hint="default"/>
+        <w:sz w:val="20"/>
+      </w:rPr>
+    </w:lvl>
+    <w:lvl w:ilvl="2" w:tentative="1">
+      <w:start w:val="1"/>
+      <w:numFmt w:val="bullet"/>
+      <w:lvlText w:val=""/>
+      <w:lvlJc w:val="left"/>
+      <w:pPr>
+        <w:tabs>
+          <w:tab w:val="num" w:pos="2160"/>
+        </w:tabs>
+        <w:ind w:left="2160" w:hanging="360"/>
+      </w:pPr>
+      <w:rPr>
+        <w:rFonts w:ascii="Wingdings" w:hAnsi="Wingdings" w:hint="default"/>
+        <w:sz w:val="20"/>
+      </w:rPr>
+    </w:lvl>
+    <w:lvl w:ilvl="3" w:tentative="1">
+      <w:start w:val="1"/>
+      <w:numFmt w:val="bullet"/>
+      <w:lvlText w:val=""/>
+      <w:lvlJc w:val="left"/>
+      <w:pPr>
+        <w:tabs>
+          <w:tab w:val="num" w:pos="2880"/>
+        </w:tabs>
+        <w:ind w:left="2880" w:hanging="360"/>
+      </w:pPr>
+      <w:rPr>
+        <w:rFonts w:ascii="Wingdings" w:hAnsi="Wingdings" w:hint="default"/>
+        <w:sz w:val="20"/>
+      </w:rPr>
+    </w:lvl>
+    <w:lvl w:ilvl="4" w:tentative="1">
+      <w:start w:val="1"/>
+      <w:numFmt w:val="bullet"/>
+      <w:lvlText w:val=""/>
+      <w:lvlJc w:val="left"/>
+      <w:pPr>
+        <w:tabs>
+          <w:tab w:val="num" w:pos="3600"/>
+        </w:tabs>
+        <w:ind w:left="3600" w:hanging="360"/>
+      </w:pPr>
+      <w:rPr>
+        <w:rFonts w:ascii="Wingdings" w:hAnsi="Wingdings" w:hint="default"/>
+        <w:sz w:val="20"/>
+      </w:rPr>
+    </w:lvl>
+    <w:lvl w:ilvl="5" w:tentative="1">
+      <w:start w:val="1"/>
+      <w:numFmt w:val="bullet"/>
+      <w:lvlText w:val=""/>
+      <w:lvlJc w:val="left"/>
+      <w:pPr>
+        <w:tabs>
+          <w:tab w:val="num" w:pos="4320"/>
+        </w:tabs>
+        <w:ind w:left="4320" w:hanging="360"/>
+      </w:pPr>
+      <w:rPr>
+        <w:rFonts w:ascii="Wingdings" w:hAnsi="Wingdings" w:hint="default"/>
+        <w:sz w:val="20"/>
+      </w:rPr>
+    </w:lvl>
+    <w:lvl w:ilvl="6" w:tentative="1">
+      <w:start w:val="1"/>
+      <w:numFmt w:val="bullet"/>
+      <w:lvlText w:val=""/>
+      <w:lvlJc w:val="left"/>
+      <w:pPr>
+        <w:tabs>
+          <w:tab w:val="num" w:pos="5040"/>
+        </w:tabs>
+        <w:ind w:left="5040" w:hanging="360"/>
+      </w:pPr>
+      <w:rPr>
+        <w:rFonts w:ascii="Wingdings" w:hAnsi="Wingdings" w:hint="default"/>
+        <w:sz w:val="20"/>
+      </w:rPr>
+    </w:lvl>
+    <w:lvl w:ilvl="7" w:tentative="1">
+      <w:start w:val="1"/>
+      <w:numFmt w:val="bullet"/>
+      <w:lvlText w:val=""/>
+      <w:lvlJc w:val="left"/>
+      <w:pPr>
+        <w:tabs>
+          <w:tab w:val="num" w:pos="5760"/>
+        </w:tabs>
+        <w:ind w:left="5760" w:hanging="360"/>
+      </w:pPr>
+      <w:rPr>
+        <w:rFonts w:ascii="Wingdings" w:hAnsi="Wingdings" w:hint="default"/>
+        <w:sz w:val="20"/>
+      </w:rPr>
+    </w:lvl>
+    <w:lvl w:ilvl="8" w:tentative="1">
+      <w:start w:val="1"/>
+      <w:numFmt w:val="bullet"/>
+      <w:lvlText w:val=""/>
+      <w:lvlJc w:val="left"/>
+      <w:pPr>
+        <w:tabs>
+          <w:tab w:val="num" w:pos="6480"/>
+        </w:tabs>
+        <w:ind w:left="6480" w:hanging="360"/>
+      </w:pPr>
+      <w:rPr>
+        <w:rFonts w:ascii="Wingdings" w:hAnsi="Wingdings" w:hint="default"/>
+        <w:sz w:val="20"/>
+      </w:rPr>
+    </w:lvl>
+  </w:abstractNum>
+  <w:abstractNum w:abstractNumId="28" w15:restartNumberingAfterBreak="0">
     <w:nsid w:val="5B853D8E"/>
     <w:multiLevelType w:val="hybridMultilevel"/>
     <w:tmpl w:val="84BA6D6A"/>
@@ -10140,7 +11440,7 @@
       </w:rPr>
     </w:lvl>
   </w:abstractNum>
-  <w:abstractNum w:abstractNumId="25" w15:restartNumberingAfterBreak="0">
+  <w:abstractNum w:abstractNumId="29" w15:restartNumberingAfterBreak="0">
     <w:nsid w:val="5BDD02DB"/>
     <w:multiLevelType w:val="hybridMultilevel"/>
     <w:tmpl w:val="992244D2"/>
@@ -10253,7 +11553,7 @@
       </w:rPr>
     </w:lvl>
   </w:abstractNum>
-  <w:abstractNum w:abstractNumId="26" w15:restartNumberingAfterBreak="0">
+  <w:abstractNum w:abstractNumId="30" w15:restartNumberingAfterBreak="0">
     <w:nsid w:val="5D3747A0"/>
     <w:multiLevelType w:val="multilevel"/>
     <w:tmpl w:val="F572E14C"/>
@@ -10366,7 +11666,7 @@
       </w:pPr>
     </w:lvl>
   </w:abstractNum>
-  <w:abstractNum w:abstractNumId="27" w15:restartNumberingAfterBreak="0">
+  <w:abstractNum w:abstractNumId="31" w15:restartNumberingAfterBreak="0">
     <w:nsid w:val="5D57161A"/>
     <w:multiLevelType w:val="multilevel"/>
     <w:tmpl w:val="4D66A612"/>
@@ -10515,7 +11815,120 @@
       </w:rPr>
     </w:lvl>
   </w:abstractNum>
-  <w:abstractNum w:abstractNumId="28" w15:restartNumberingAfterBreak="0">
+  <w:abstractNum w:abstractNumId="32" w15:restartNumberingAfterBreak="0">
+    <w:nsid w:val="5E14711F"/>
+    <w:multiLevelType w:val="multilevel"/>
+    <w:tmpl w:val="0C9C297C"/>
+    <w:lvl w:ilvl="0">
+      <w:start w:val="1"/>
+      <w:numFmt w:val="decimal"/>
+      <w:lvlText w:val="%1."/>
+      <w:lvlJc w:val="left"/>
+      <w:pPr>
+        <w:tabs>
+          <w:tab w:val="num" w:pos="720"/>
+        </w:tabs>
+        <w:ind w:left="720" w:hanging="360"/>
+      </w:pPr>
+    </w:lvl>
+    <w:lvl w:ilvl="1" w:tentative="1">
+      <w:start w:val="1"/>
+      <w:numFmt w:val="decimal"/>
+      <w:lvlText w:val="%2."/>
+      <w:lvlJc w:val="left"/>
+      <w:pPr>
+        <w:tabs>
+          <w:tab w:val="num" w:pos="1440"/>
+        </w:tabs>
+        <w:ind w:left="1440" w:hanging="360"/>
+      </w:pPr>
+    </w:lvl>
+    <w:lvl w:ilvl="2" w:tentative="1">
+      <w:start w:val="1"/>
+      <w:numFmt w:val="decimal"/>
+      <w:lvlText w:val="%3."/>
+      <w:lvlJc w:val="left"/>
+      <w:pPr>
+        <w:tabs>
+          <w:tab w:val="num" w:pos="2160"/>
+        </w:tabs>
+        <w:ind w:left="2160" w:hanging="360"/>
+      </w:pPr>
+    </w:lvl>
+    <w:lvl w:ilvl="3" w:tentative="1">
+      <w:start w:val="1"/>
+      <w:numFmt w:val="decimal"/>
+      <w:lvlText w:val="%4."/>
+      <w:lvlJc w:val="left"/>
+      <w:pPr>
+        <w:tabs>
+          <w:tab w:val="num" w:pos="2880"/>
+        </w:tabs>
+        <w:ind w:left="2880" w:hanging="360"/>
+      </w:pPr>
+    </w:lvl>
+    <w:lvl w:ilvl="4" w:tentative="1">
+      <w:start w:val="1"/>
+      <w:numFmt w:val="decimal"/>
+      <w:lvlText w:val="%5."/>
+      <w:lvlJc w:val="left"/>
+      <w:pPr>
+        <w:tabs>
+          <w:tab w:val="num" w:pos="3600"/>
+        </w:tabs>
+        <w:ind w:left="3600" w:hanging="360"/>
+      </w:pPr>
+    </w:lvl>
+    <w:lvl w:ilvl="5" w:tentative="1">
+      <w:start w:val="1"/>
+      <w:numFmt w:val="decimal"/>
+      <w:lvlText w:val="%6."/>
+      <w:lvlJc w:val="left"/>
+      <w:pPr>
+        <w:tabs>
+          <w:tab w:val="num" w:pos="4320"/>
+        </w:tabs>
+        <w:ind w:left="4320" w:hanging="360"/>
+      </w:pPr>
+    </w:lvl>
+    <w:lvl w:ilvl="6" w:tentative="1">
+      <w:start w:val="1"/>
+      <w:numFmt w:val="decimal"/>
+      <w:lvlText w:val="%7."/>
+      <w:lvlJc w:val="left"/>
+      <w:pPr>
+        <w:tabs>
+          <w:tab w:val="num" w:pos="5040"/>
+        </w:tabs>
+        <w:ind w:left="5040" w:hanging="360"/>
+      </w:pPr>
+    </w:lvl>
+    <w:lvl w:ilvl="7" w:tentative="1">
+      <w:start w:val="1"/>
+      <w:numFmt w:val="decimal"/>
+      <w:lvlText w:val="%8."/>
+      <w:lvlJc w:val="left"/>
+      <w:pPr>
+        <w:tabs>
+          <w:tab w:val="num" w:pos="5760"/>
+        </w:tabs>
+        <w:ind w:left="5760" w:hanging="360"/>
+      </w:pPr>
+    </w:lvl>
+    <w:lvl w:ilvl="8" w:tentative="1">
+      <w:start w:val="1"/>
+      <w:numFmt w:val="decimal"/>
+      <w:lvlText w:val="%9."/>
+      <w:lvlJc w:val="left"/>
+      <w:pPr>
+        <w:tabs>
+          <w:tab w:val="num" w:pos="6480"/>
+        </w:tabs>
+        <w:ind w:left="6480" w:hanging="360"/>
+      </w:pPr>
+    </w:lvl>
+  </w:abstractNum>
+  <w:abstractNum w:abstractNumId="33" w15:restartNumberingAfterBreak="0">
     <w:nsid w:val="62DF60DD"/>
     <w:multiLevelType w:val="hybridMultilevel"/>
     <w:tmpl w:val="3FB8C490"/>
@@ -10628,7 +12041,7 @@
       </w:rPr>
     </w:lvl>
   </w:abstractNum>
-  <w:abstractNum w:abstractNumId="29" w15:restartNumberingAfterBreak="0">
+  <w:abstractNum w:abstractNumId="34" w15:restartNumberingAfterBreak="0">
     <w:nsid w:val="65386CF3"/>
     <w:multiLevelType w:val="hybridMultilevel"/>
     <w:tmpl w:val="7AC42AA8"/>
@@ -10741,7 +12154,7 @@
       </w:rPr>
     </w:lvl>
   </w:abstractNum>
-  <w:abstractNum w:abstractNumId="30" w15:restartNumberingAfterBreak="0">
+  <w:abstractNum w:abstractNumId="35" w15:restartNumberingAfterBreak="0">
     <w:nsid w:val="65827054"/>
     <w:multiLevelType w:val="multilevel"/>
     <w:tmpl w:val="1CF8C45C"/>
@@ -10858,7 +12271,7 @@
       </w:pPr>
     </w:lvl>
   </w:abstractNum>
-  <w:abstractNum w:abstractNumId="31" w15:restartNumberingAfterBreak="0">
+  <w:abstractNum w:abstractNumId="36" w15:restartNumberingAfterBreak="0">
     <w:nsid w:val="6A837DC8"/>
     <w:multiLevelType w:val="multilevel"/>
     <w:tmpl w:val="65700B6C"/>
@@ -11007,7 +12420,120 @@
       </w:rPr>
     </w:lvl>
   </w:abstractNum>
-  <w:abstractNum w:abstractNumId="32" w15:restartNumberingAfterBreak="0">
+  <w:abstractNum w:abstractNumId="37" w15:restartNumberingAfterBreak="0">
+    <w:nsid w:val="6C457046"/>
+    <w:multiLevelType w:val="multilevel"/>
+    <w:tmpl w:val="204EA790"/>
+    <w:lvl w:ilvl="0">
+      <w:start w:val="1"/>
+      <w:numFmt w:val="decimal"/>
+      <w:lvlText w:val="%1."/>
+      <w:lvlJc w:val="left"/>
+      <w:pPr>
+        <w:tabs>
+          <w:tab w:val="num" w:pos="720"/>
+        </w:tabs>
+        <w:ind w:left="720" w:hanging="360"/>
+      </w:pPr>
+    </w:lvl>
+    <w:lvl w:ilvl="1" w:tentative="1">
+      <w:start w:val="1"/>
+      <w:numFmt w:val="decimal"/>
+      <w:lvlText w:val="%2."/>
+      <w:lvlJc w:val="left"/>
+      <w:pPr>
+        <w:tabs>
+          <w:tab w:val="num" w:pos="1440"/>
+        </w:tabs>
+        <w:ind w:left="1440" w:hanging="360"/>
+      </w:pPr>
+    </w:lvl>
+    <w:lvl w:ilvl="2" w:tentative="1">
+      <w:start w:val="1"/>
+      <w:numFmt w:val="decimal"/>
+      <w:lvlText w:val="%3."/>
+      <w:lvlJc w:val="left"/>
+      <w:pPr>
+        <w:tabs>
+          <w:tab w:val="num" w:pos="2160"/>
+        </w:tabs>
+        <w:ind w:left="2160" w:hanging="360"/>
+      </w:pPr>
+    </w:lvl>
+    <w:lvl w:ilvl="3" w:tentative="1">
+      <w:start w:val="1"/>
+      <w:numFmt w:val="decimal"/>
+      <w:lvlText w:val="%4."/>
+      <w:lvlJc w:val="left"/>
+      <w:pPr>
+        <w:tabs>
+          <w:tab w:val="num" w:pos="2880"/>
+        </w:tabs>
+        <w:ind w:left="2880" w:hanging="360"/>
+      </w:pPr>
+    </w:lvl>
+    <w:lvl w:ilvl="4" w:tentative="1">
+      <w:start w:val="1"/>
+      <w:numFmt w:val="decimal"/>
+      <w:lvlText w:val="%5."/>
+      <w:lvlJc w:val="left"/>
+      <w:pPr>
+        <w:tabs>
+          <w:tab w:val="num" w:pos="3600"/>
+        </w:tabs>
+        <w:ind w:left="3600" w:hanging="360"/>
+      </w:pPr>
+    </w:lvl>
+    <w:lvl w:ilvl="5" w:tentative="1">
+      <w:start w:val="1"/>
+      <w:numFmt w:val="decimal"/>
+      <w:lvlText w:val="%6."/>
+      <w:lvlJc w:val="left"/>
+      <w:pPr>
+        <w:tabs>
+          <w:tab w:val="num" w:pos="4320"/>
+        </w:tabs>
+        <w:ind w:left="4320" w:hanging="360"/>
+      </w:pPr>
+    </w:lvl>
+    <w:lvl w:ilvl="6" w:tentative="1">
+      <w:start w:val="1"/>
+      <w:numFmt w:val="decimal"/>
+      <w:lvlText w:val="%7."/>
+      <w:lvlJc w:val="left"/>
+      <w:pPr>
+        <w:tabs>
+          <w:tab w:val="num" w:pos="5040"/>
+        </w:tabs>
+        <w:ind w:left="5040" w:hanging="360"/>
+      </w:pPr>
+    </w:lvl>
+    <w:lvl w:ilvl="7" w:tentative="1">
+      <w:start w:val="1"/>
+      <w:numFmt w:val="decimal"/>
+      <w:lvlText w:val="%8."/>
+      <w:lvlJc w:val="left"/>
+      <w:pPr>
+        <w:tabs>
+          <w:tab w:val="num" w:pos="5760"/>
+        </w:tabs>
+        <w:ind w:left="5760" w:hanging="360"/>
+      </w:pPr>
+    </w:lvl>
+    <w:lvl w:ilvl="8" w:tentative="1">
+      <w:start w:val="1"/>
+      <w:numFmt w:val="decimal"/>
+      <w:lvlText w:val="%9."/>
+      <w:lvlJc w:val="left"/>
+      <w:pPr>
+        <w:tabs>
+          <w:tab w:val="num" w:pos="6480"/>
+        </w:tabs>
+        <w:ind w:left="6480" w:hanging="360"/>
+      </w:pPr>
+    </w:lvl>
+  </w:abstractNum>
+  <w:abstractNum w:abstractNumId="38" w15:restartNumberingAfterBreak="0">
     <w:nsid w:val="6C6E79B6"/>
     <w:multiLevelType w:val="multilevel"/>
     <w:tmpl w:val="1B1C7F0C"/>
@@ -11156,7 +12682,7 @@
       </w:rPr>
     </w:lvl>
   </w:abstractNum>
-  <w:abstractNum w:abstractNumId="33" w15:restartNumberingAfterBreak="0">
+  <w:abstractNum w:abstractNumId="39" w15:restartNumberingAfterBreak="0">
     <w:nsid w:val="71314646"/>
     <w:multiLevelType w:val="multilevel"/>
     <w:tmpl w:val="7A6629F8"/>
@@ -11305,7 +12831,7 @@
       </w:rPr>
     </w:lvl>
   </w:abstractNum>
-  <w:abstractNum w:abstractNumId="34" w15:restartNumberingAfterBreak="0">
+  <w:abstractNum w:abstractNumId="40" w15:restartNumberingAfterBreak="0">
     <w:nsid w:val="749079D7"/>
     <w:multiLevelType w:val="multilevel"/>
     <w:tmpl w:val="048EF706"/>
@@ -11418,7 +12944,7 @@
       </w:pPr>
     </w:lvl>
   </w:abstractNum>
-  <w:abstractNum w:abstractNumId="35" w15:restartNumberingAfterBreak="0">
+  <w:abstractNum w:abstractNumId="41" w15:restartNumberingAfterBreak="0">
     <w:nsid w:val="77125160"/>
     <w:multiLevelType w:val="multilevel"/>
     <w:tmpl w:val="38CC79B4"/>
@@ -11567,7 +13093,7 @@
       </w:rPr>
     </w:lvl>
   </w:abstractNum>
-  <w:abstractNum w:abstractNumId="36" w15:restartNumberingAfterBreak="0">
+  <w:abstractNum w:abstractNumId="42" w15:restartNumberingAfterBreak="0">
     <w:nsid w:val="79713003"/>
     <w:multiLevelType w:val="multilevel"/>
     <w:tmpl w:val="54E2E69E"/>
@@ -11716,7 +13242,7 @@
       </w:rPr>
     </w:lvl>
   </w:abstractNum>
-  <w:abstractNum w:abstractNumId="37" w15:restartNumberingAfterBreak="0">
+  <w:abstractNum w:abstractNumId="43" w15:restartNumberingAfterBreak="0">
     <w:nsid w:val="7A0B5AD8"/>
     <w:multiLevelType w:val="multilevel"/>
     <w:tmpl w:val="B002EB18"/>
@@ -11833,119 +13359,253 @@
       </w:pPr>
     </w:lvl>
   </w:abstractNum>
+  <w:abstractNum w:abstractNumId="44" w15:restartNumberingAfterBreak="0">
+    <w:nsid w:val="7F744AB0"/>
+    <w:multiLevelType w:val="multilevel"/>
+    <w:tmpl w:val="0176872A"/>
+    <w:lvl w:ilvl="0">
+      <w:start w:val="1"/>
+      <w:numFmt w:val="decimal"/>
+      <w:lvlText w:val="%1."/>
+      <w:lvlJc w:val="left"/>
+      <w:pPr>
+        <w:tabs>
+          <w:tab w:val="num" w:pos="720"/>
+        </w:tabs>
+        <w:ind w:left="720" w:hanging="360"/>
+      </w:pPr>
+    </w:lvl>
+    <w:lvl w:ilvl="1" w:tentative="1">
+      <w:start w:val="1"/>
+      <w:numFmt w:val="decimal"/>
+      <w:lvlText w:val="%2."/>
+      <w:lvlJc w:val="left"/>
+      <w:pPr>
+        <w:tabs>
+          <w:tab w:val="num" w:pos="1440"/>
+        </w:tabs>
+        <w:ind w:left="1440" w:hanging="360"/>
+      </w:pPr>
+    </w:lvl>
+    <w:lvl w:ilvl="2" w:tentative="1">
+      <w:start w:val="1"/>
+      <w:numFmt w:val="decimal"/>
+      <w:lvlText w:val="%3."/>
+      <w:lvlJc w:val="left"/>
+      <w:pPr>
+        <w:tabs>
+          <w:tab w:val="num" w:pos="2160"/>
+        </w:tabs>
+        <w:ind w:left="2160" w:hanging="360"/>
+      </w:pPr>
+    </w:lvl>
+    <w:lvl w:ilvl="3" w:tentative="1">
+      <w:start w:val="1"/>
+      <w:numFmt w:val="decimal"/>
+      <w:lvlText w:val="%4."/>
+      <w:lvlJc w:val="left"/>
+      <w:pPr>
+        <w:tabs>
+          <w:tab w:val="num" w:pos="2880"/>
+        </w:tabs>
+        <w:ind w:left="2880" w:hanging="360"/>
+      </w:pPr>
+    </w:lvl>
+    <w:lvl w:ilvl="4" w:tentative="1">
+      <w:start w:val="1"/>
+      <w:numFmt w:val="decimal"/>
+      <w:lvlText w:val="%5."/>
+      <w:lvlJc w:val="left"/>
+      <w:pPr>
+        <w:tabs>
+          <w:tab w:val="num" w:pos="3600"/>
+        </w:tabs>
+        <w:ind w:left="3600" w:hanging="360"/>
+      </w:pPr>
+    </w:lvl>
+    <w:lvl w:ilvl="5" w:tentative="1">
+      <w:start w:val="1"/>
+      <w:numFmt w:val="decimal"/>
+      <w:lvlText w:val="%6."/>
+      <w:lvlJc w:val="left"/>
+      <w:pPr>
+        <w:tabs>
+          <w:tab w:val="num" w:pos="4320"/>
+        </w:tabs>
+        <w:ind w:left="4320" w:hanging="360"/>
+      </w:pPr>
+    </w:lvl>
+    <w:lvl w:ilvl="6" w:tentative="1">
+      <w:start w:val="1"/>
+      <w:numFmt w:val="decimal"/>
+      <w:lvlText w:val="%7."/>
+      <w:lvlJc w:val="left"/>
+      <w:pPr>
+        <w:tabs>
+          <w:tab w:val="num" w:pos="5040"/>
+        </w:tabs>
+        <w:ind w:left="5040" w:hanging="360"/>
+      </w:pPr>
+    </w:lvl>
+    <w:lvl w:ilvl="7" w:tentative="1">
+      <w:start w:val="1"/>
+      <w:numFmt w:val="decimal"/>
+      <w:lvlText w:val="%8."/>
+      <w:lvlJc w:val="left"/>
+      <w:pPr>
+        <w:tabs>
+          <w:tab w:val="num" w:pos="5760"/>
+        </w:tabs>
+        <w:ind w:left="5760" w:hanging="360"/>
+      </w:pPr>
+    </w:lvl>
+    <w:lvl w:ilvl="8" w:tentative="1">
+      <w:start w:val="1"/>
+      <w:numFmt w:val="decimal"/>
+      <w:lvlText w:val="%9."/>
+      <w:lvlJc w:val="left"/>
+      <w:pPr>
+        <w:tabs>
+          <w:tab w:val="num" w:pos="6480"/>
+        </w:tabs>
+        <w:ind w:left="6480" w:hanging="360"/>
+      </w:pPr>
+    </w:lvl>
+  </w:abstractNum>
   <w:num w:numId="1" w16cid:durableId="1545211458">
-    <w:abstractNumId w:val="7"/>
+    <w:abstractNumId w:val="9"/>
   </w:num>
   <w:num w:numId="2" w16cid:durableId="607544403">
-    <w:abstractNumId w:val="9"/>
+    <w:abstractNumId w:val="11"/>
   </w:num>
   <w:num w:numId="3" w16cid:durableId="279802833">
+    <w:abstractNumId w:val="33"/>
+  </w:num>
+  <w:num w:numId="4" w16cid:durableId="1282178578">
+    <w:abstractNumId w:val="29"/>
+  </w:num>
+  <w:num w:numId="5" w16cid:durableId="388771923">
+    <w:abstractNumId w:val="6"/>
+  </w:num>
+  <w:num w:numId="6" w16cid:durableId="1779911233">
+    <w:abstractNumId w:val="34"/>
+  </w:num>
+  <w:num w:numId="7" w16cid:durableId="380979853">
+    <w:abstractNumId w:val="19"/>
+  </w:num>
+  <w:num w:numId="8" w16cid:durableId="820118260">
+    <w:abstractNumId w:val="15"/>
+  </w:num>
+  <w:num w:numId="9" w16cid:durableId="1650939465">
+    <w:abstractNumId w:val="42"/>
+  </w:num>
+  <w:num w:numId="10" w16cid:durableId="1942175445">
+    <w:abstractNumId w:val="2"/>
+  </w:num>
+  <w:num w:numId="11" w16cid:durableId="268005392">
+    <w:abstractNumId w:val="14"/>
+  </w:num>
+  <w:num w:numId="12" w16cid:durableId="1382098551">
+    <w:abstractNumId w:val="36"/>
+  </w:num>
+  <w:num w:numId="13" w16cid:durableId="1927379641">
+    <w:abstractNumId w:val="26"/>
+  </w:num>
+  <w:num w:numId="14" w16cid:durableId="981079042">
+    <w:abstractNumId w:val="39"/>
+  </w:num>
+  <w:num w:numId="15" w16cid:durableId="607860622">
+    <w:abstractNumId w:val="17"/>
+  </w:num>
+  <w:num w:numId="16" w16cid:durableId="564995230">
+    <w:abstractNumId w:val="40"/>
+  </w:num>
+  <w:num w:numId="17" w16cid:durableId="2128041444">
     <w:abstractNumId w:val="28"/>
   </w:num>
-  <w:num w:numId="4" w16cid:durableId="1282178578">
-    <w:abstractNumId w:val="25"/>
+  <w:num w:numId="18" w16cid:durableId="1030447842">
+    <w:abstractNumId w:val="10"/>
   </w:num>
-  <w:num w:numId="5" w16cid:durableId="388771923">
+  <w:num w:numId="19" w16cid:durableId="1311404141">
+    <w:abstractNumId w:val="23"/>
+  </w:num>
+  <w:num w:numId="20" w16cid:durableId="705714214">
+    <w:abstractNumId w:val="24"/>
+  </w:num>
+  <w:num w:numId="21" w16cid:durableId="998194909">
+    <w:abstractNumId w:val="35"/>
+  </w:num>
+  <w:num w:numId="22" w16cid:durableId="1109080948">
+    <w:abstractNumId w:val="31"/>
+  </w:num>
+  <w:num w:numId="23" w16cid:durableId="1264260233">
     <w:abstractNumId w:val="5"/>
   </w:num>
-  <w:num w:numId="6" w16cid:durableId="1779911233">
-    <w:abstractNumId w:val="29"/>
+  <w:num w:numId="24" w16cid:durableId="296230188">
+    <w:abstractNumId w:val="4"/>
   </w:num>
-  <w:num w:numId="7" w16cid:durableId="380979853">
-    <w:abstractNumId w:val="16"/>
+  <w:num w:numId="25" w16cid:durableId="1709838784">
+    <w:abstractNumId w:val="30"/>
   </w:num>
-  <w:num w:numId="8" w16cid:durableId="820118260">
+  <w:num w:numId="26" w16cid:durableId="293294016">
+    <w:abstractNumId w:val="22"/>
+  </w:num>
+  <w:num w:numId="27" w16cid:durableId="507525056">
     <w:abstractNumId w:val="13"/>
   </w:num>
-  <w:num w:numId="9" w16cid:durableId="1650939465">
-    <w:abstractNumId w:val="36"/>
+  <w:num w:numId="28" w16cid:durableId="704447139">
+    <w:abstractNumId w:val="41"/>
   </w:num>
-  <w:num w:numId="10" w16cid:durableId="1942175445">
-    <w:abstractNumId w:val="1"/>
-  </w:num>
-  <w:num w:numId="11" w16cid:durableId="268005392">
-    <w:abstractNumId w:val="12"/>
-  </w:num>
-  <w:num w:numId="12" w16cid:durableId="1382098551">
-    <w:abstractNumId w:val="31"/>
-  </w:num>
-  <w:num w:numId="13" w16cid:durableId="1927379641">
-    <w:abstractNumId w:val="23"/>
-  </w:num>
-  <w:num w:numId="14" w16cid:durableId="981079042">
-    <w:abstractNumId w:val="33"/>
-  </w:num>
-  <w:num w:numId="15" w16cid:durableId="607860622">
-    <w:abstractNumId w:val="14"/>
-  </w:num>
-  <w:num w:numId="16" w16cid:durableId="564995230">
-    <w:abstractNumId w:val="34"/>
-  </w:num>
-  <w:num w:numId="17" w16cid:durableId="2128041444">
-    <w:abstractNumId w:val="24"/>
-  </w:num>
-  <w:num w:numId="18" w16cid:durableId="1030447842">
-    <w:abstractNumId w:val="8"/>
-  </w:num>
-  <w:num w:numId="19" w16cid:durableId="1311404141">
-    <w:abstractNumId w:val="20"/>
-  </w:num>
-  <w:num w:numId="20" w16cid:durableId="705714214">
+  <w:num w:numId="29" w16cid:durableId="301351922">
     <w:abstractNumId w:val="21"/>
   </w:num>
-  <w:num w:numId="21" w16cid:durableId="998194909">
-    <w:abstractNumId w:val="30"/>
-  </w:num>
-  <w:num w:numId="22" w16cid:durableId="1109080948">
-    <w:abstractNumId w:val="27"/>
-  </w:num>
-  <w:num w:numId="23" w16cid:durableId="1264260233">
-    <w:abstractNumId w:val="4"/>
-  </w:num>
-  <w:num w:numId="24" w16cid:durableId="296230188">
-    <w:abstractNumId w:val="3"/>
-  </w:num>
-  <w:num w:numId="25" w16cid:durableId="1709838784">
-    <w:abstractNumId w:val="26"/>
-  </w:num>
-  <w:num w:numId="26" w16cid:durableId="293294016">
-    <w:abstractNumId w:val="19"/>
-  </w:num>
-  <w:num w:numId="27" w16cid:durableId="507525056">
-    <w:abstractNumId w:val="11"/>
-  </w:num>
-  <w:num w:numId="28" w16cid:durableId="704447139">
-    <w:abstractNumId w:val="35"/>
-  </w:num>
-  <w:num w:numId="29" w16cid:durableId="301351922">
-    <w:abstractNumId w:val="18"/>
-  </w:num>
   <w:num w:numId="30" w16cid:durableId="868296552">
-    <w:abstractNumId w:val="32"/>
+    <w:abstractNumId w:val="38"/>
   </w:num>
   <w:num w:numId="31" w16cid:durableId="1364282763">
-    <w:abstractNumId w:val="37"/>
+    <w:abstractNumId w:val="43"/>
   </w:num>
   <w:num w:numId="32" w16cid:durableId="967668682">
-    <w:abstractNumId w:val="2"/>
+    <w:abstractNumId w:val="3"/>
   </w:num>
   <w:num w:numId="33" w16cid:durableId="401099408">
     <w:abstractNumId w:val="0"/>
   </w:num>
   <w:num w:numId="34" w16cid:durableId="1360467046">
-    <w:abstractNumId w:val="10"/>
+    <w:abstractNumId w:val="12"/>
   </w:num>
   <w:num w:numId="35" w16cid:durableId="298999094">
-    <w:abstractNumId w:val="17"/>
+    <w:abstractNumId w:val="20"/>
   </w:num>
   <w:num w:numId="36" w16cid:durableId="248467793">
-    <w:abstractNumId w:val="6"/>
+    <w:abstractNumId w:val="7"/>
   </w:num>
   <w:num w:numId="37" w16cid:durableId="644743192">
-    <w:abstractNumId w:val="15"/>
+    <w:abstractNumId w:val="18"/>
   </w:num>
   <w:num w:numId="38" w16cid:durableId="1386373639">
-    <w:abstractNumId w:val="22"/>
+    <w:abstractNumId w:val="25"/>
+  </w:num>
+  <w:num w:numId="39" w16cid:durableId="1825243565">
+    <w:abstractNumId w:val="37"/>
+  </w:num>
+  <w:num w:numId="40" w16cid:durableId="1278488537">
+    <w:abstractNumId w:val="1"/>
+  </w:num>
+  <w:num w:numId="41" w16cid:durableId="2111704189">
+    <w:abstractNumId w:val="32"/>
+  </w:num>
+  <w:num w:numId="42" w16cid:durableId="1418674231">
+    <w:abstractNumId w:val="8"/>
+  </w:num>
+  <w:num w:numId="43" w16cid:durableId="22244793">
+    <w:abstractNumId w:val="16"/>
+  </w:num>
+  <w:num w:numId="44" w16cid:durableId="1272400787">
+    <w:abstractNumId w:val="27"/>
+  </w:num>
+  <w:num w:numId="45" w16cid:durableId="1627275437">
+    <w:abstractNumId w:val="44"/>
   </w:num>
 </w:numbering>
 </file>

</xml_diff>

<commit_message>
tirando a parte da doc de rpa e passando para o relatório
</commit_message>
<xml_diff>
--- a/PostgreSQL/normalizacao.docx
+++ b/PostgreSQL/normalizacao.docx
@@ -104,15 +104,7 @@
         <w:t>banco de dados do segundo ano</w:t>
       </w:r>
       <w:r>
-        <w:t xml:space="preserve"> é integrado diretamente com o </w:t>
-      </w:r>
-      <w:proofErr w:type="gramStart"/>
-      <w:r>
-        <w:t>aplicativo Praceando</w:t>
-      </w:r>
-      <w:proofErr w:type="gramEnd"/>
-      <w:r>
-        <w:t xml:space="preserve"> e </w:t>
+        <w:t xml:space="preserve"> é integrado diretamente com o aplicativo Praceando e </w:t>
       </w:r>
       <w:r>
         <w:t>possui diferentes tabelas que fazem sentido com a lógica do app</w:t>
@@ -156,53 +148,22 @@
         <w:t>nizar de maneira mais eficiente. Também h</w:t>
       </w:r>
       <w:r>
-        <w:t xml:space="preserve">á </w:t>
-      </w:r>
-      <w:proofErr w:type="spellStart"/>
-      <w:r>
-        <w:t>primary</w:t>
-      </w:r>
-      <w:proofErr w:type="spellEnd"/>
+        <w:t xml:space="preserve">á primary </w:t>
+      </w:r>
+      <w:r>
+        <w:t>k</w:t>
+      </w:r>
+      <w:r>
+        <w:t xml:space="preserve">eys </w:t>
+      </w:r>
+      <w:r>
+        <w:t xml:space="preserve"> e o campo dt_atualizacao</w:t>
+      </w:r>
       <w:r>
         <w:t xml:space="preserve"> </w:t>
       </w:r>
-      <w:proofErr w:type="spellStart"/>
-      <w:proofErr w:type="gramStart"/>
-      <w:r>
-        <w:t>k</w:t>
-      </w:r>
-      <w:r>
-        <w:t>eys</w:t>
-      </w:r>
-      <w:proofErr w:type="spellEnd"/>
-      <w:r>
-        <w:t xml:space="preserve"> </w:t>
-      </w:r>
-      <w:r>
-        <w:t xml:space="preserve"> e</w:t>
-      </w:r>
-      <w:proofErr w:type="gramEnd"/>
-      <w:r>
-        <w:t xml:space="preserve"> o campo </w:t>
-      </w:r>
-      <w:proofErr w:type="spellStart"/>
-      <w:r>
-        <w:t>dt_atualizacao</w:t>
-      </w:r>
-      <w:proofErr w:type="spellEnd"/>
-      <w:r>
-        <w:t xml:space="preserve"> </w:t>
-      </w:r>
-      <w:r>
-        <w:t xml:space="preserve">em todas as tabelas e </w:t>
-      </w:r>
-      <w:proofErr w:type="spellStart"/>
-      <w:r>
-        <w:t>foreing</w:t>
-      </w:r>
-      <w:proofErr w:type="spellEnd"/>
-      <w:r>
-        <w:t xml:space="preserve"> Keys apenas quando é necess</w:t>
+      <w:r>
+        <w:t>em todas as tabelas e foreing Keys apenas quando é necess</w:t>
       </w:r>
       <w:r>
         <w:t>á</w:t>
@@ -253,14 +214,12 @@
         <w:pStyle w:val="ListParagraph"/>
         <w:jc w:val="both"/>
       </w:pPr>
-      <w:proofErr w:type="spellStart"/>
       <w:r>
         <w:rPr>
           <w:rStyle w:val="IntenseReference"/>
         </w:rPr>
         <w:t>cd</w:t>
       </w:r>
-      <w:proofErr w:type="spellEnd"/>
       <w:r>
         <w:t xml:space="preserve"> </w:t>
       </w:r>
@@ -268,16 +227,11 @@
         <w:t>para</w:t>
       </w:r>
       <w:r>
-        <w:t xml:space="preserve"> </w:t>
-      </w:r>
-      <w:proofErr w:type="spellStart"/>
-      <w:r>
-        <w:t>F</w:t>
+        <w:t xml:space="preserve"> F</w:t>
       </w:r>
       <w:r>
         <w:t>oreign</w:t>
       </w:r>
-      <w:proofErr w:type="spellEnd"/>
       <w:r>
         <w:t xml:space="preserve"> </w:t>
       </w:r>
@@ -297,14 +251,12 @@
         </w:numPr>
         <w:jc w:val="both"/>
       </w:pPr>
-      <w:proofErr w:type="spellStart"/>
       <w:r>
         <w:rPr>
           <w:rStyle w:val="IntenseReference"/>
         </w:rPr>
         <w:t>ds</w:t>
       </w:r>
-      <w:proofErr w:type="spellEnd"/>
       <w:r>
         <w:t xml:space="preserve"> </w:t>
       </w:r>
@@ -423,14 +375,12 @@
         </w:numPr>
         <w:jc w:val="both"/>
       </w:pPr>
-      <w:proofErr w:type="spellStart"/>
       <w:r>
         <w:rPr>
           <w:rStyle w:val="IntenseReference"/>
         </w:rPr>
         <w:t>qt</w:t>
       </w:r>
-      <w:proofErr w:type="spellEnd"/>
       <w:r>
         <w:t xml:space="preserve"> </w:t>
       </w:r>
@@ -450,14 +400,12 @@
         </w:numPr>
         <w:jc w:val="both"/>
       </w:pPr>
-      <w:proofErr w:type="spellStart"/>
       <w:r>
         <w:rPr>
           <w:rStyle w:val="IntenseReference"/>
         </w:rPr>
         <w:t>nm</w:t>
       </w:r>
-      <w:proofErr w:type="spellEnd"/>
       <w:r>
         <w:t xml:space="preserve"> </w:t>
       </w:r>
@@ -477,14 +425,12 @@
         </w:numPr>
         <w:jc w:val="both"/>
       </w:pPr>
-      <w:proofErr w:type="spellStart"/>
       <w:r>
         <w:rPr>
           <w:rStyle w:val="IntenseReference"/>
         </w:rPr>
         <w:t>nr</w:t>
       </w:r>
-      <w:proofErr w:type="spellEnd"/>
       <w:r>
         <w:t xml:space="preserve"> </w:t>
       </w:r>
@@ -504,14 +450,12 @@
         </w:numPr>
         <w:jc w:val="both"/>
       </w:pPr>
-      <w:proofErr w:type="spellStart"/>
       <w:r>
         <w:rPr>
           <w:rStyle w:val="IntenseReference"/>
         </w:rPr>
         <w:t>vl</w:t>
       </w:r>
-      <w:proofErr w:type="spellEnd"/>
       <w:r>
         <w:t xml:space="preserve"> </w:t>
       </w:r>
@@ -604,7 +548,6 @@
         </w:numPr>
         <w:jc w:val="both"/>
       </w:pPr>
-      <w:proofErr w:type="spellStart"/>
       <w:r>
         <w:rPr>
           <w:b/>
@@ -612,7 +555,6 @@
         </w:rPr>
         <w:t>Genêro</w:t>
       </w:r>
-      <w:proofErr w:type="spellEnd"/>
       <w:r>
         <w:rPr>
           <w:b/>
@@ -632,19 +574,11 @@
       <w:r>
         <w:t xml:space="preserve">as colunas </w:t>
       </w:r>
-      <w:proofErr w:type="spellStart"/>
-      <w:r>
-        <w:rPr>
-          <w:rStyle w:val="IntenseReference"/>
-        </w:rPr>
-        <w:t>id_</w:t>
-      </w:r>
-      <w:proofErr w:type="gramStart"/>
-      <w:r>
-        <w:rPr>
-          <w:rStyle w:val="IntenseReference"/>
-        </w:rPr>
-        <w:t>genero</w:t>
+      <w:r>
+        <w:rPr>
+          <w:rStyle w:val="IntenseReference"/>
+        </w:rPr>
+        <w:t>id_genero</w:t>
       </w:r>
       <w:r>
         <w:t>,</w:t>
@@ -653,27 +587,17 @@
         <w:rPr>
           <w:rStyle w:val="IntenseReference"/>
         </w:rPr>
-        <w:t>ds</w:t>
-      </w:r>
-      <w:proofErr w:type="gramEnd"/>
-      <w:r>
-        <w:rPr>
-          <w:rStyle w:val="IntenseReference"/>
-        </w:rPr>
-        <w:t>_genero</w:t>
-      </w:r>
-      <w:proofErr w:type="spellEnd"/>
+        <w:t>ds_genero</w:t>
+      </w:r>
       <w:r>
         <w:t xml:space="preserve"> e </w:t>
       </w:r>
-      <w:proofErr w:type="spellStart"/>
       <w:r>
         <w:rPr>
           <w:rStyle w:val="IntenseReference"/>
         </w:rPr>
         <w:t>dt_atualizacao</w:t>
       </w:r>
-      <w:proofErr w:type="spellEnd"/>
       <w:r>
         <w:t>.</w:t>
       </w:r>
@@ -690,32 +614,17 @@
         <w:t>estão todas relacionadas unicamente</w:t>
       </w:r>
       <w:r>
-        <w:t xml:space="preserve"> a </w:t>
-      </w:r>
-      <w:proofErr w:type="spellStart"/>
-      <w:r>
-        <w:t>primary</w:t>
-      </w:r>
-      <w:proofErr w:type="spellEnd"/>
+        <w:t xml:space="preserve"> a primary key</w:t>
+      </w:r>
       <w:r>
         <w:t xml:space="preserve"> </w:t>
       </w:r>
-      <w:proofErr w:type="spellStart"/>
-      <w:r>
-        <w:t>key</w:t>
-      </w:r>
-      <w:proofErr w:type="spellEnd"/>
-      <w:r>
-        <w:t xml:space="preserve"> </w:t>
-      </w:r>
-      <w:proofErr w:type="spellStart"/>
       <w:r>
         <w:rPr>
           <w:rStyle w:val="IntenseReference"/>
         </w:rPr>
         <w:t>id_genero</w:t>
       </w:r>
-      <w:proofErr w:type="spellEnd"/>
       <w:r>
         <w:t>.</w:t>
       </w:r>
@@ -771,32 +680,14 @@
         <w:t xml:space="preserve"> </w:t>
       </w:r>
       <w:r>
-        <w:t xml:space="preserve">Cada coluna contém valores indivisíveis, e estão todas relacionadas unicamente a </w:t>
-      </w:r>
-      <w:proofErr w:type="spellStart"/>
-      <w:r>
-        <w:t>primary</w:t>
-      </w:r>
-      <w:proofErr w:type="spellEnd"/>
-      <w:r>
-        <w:t xml:space="preserve"> </w:t>
-      </w:r>
-      <w:proofErr w:type="spellStart"/>
-      <w:r>
-        <w:t>key</w:t>
-      </w:r>
-      <w:proofErr w:type="spellEnd"/>
-      <w:r>
-        <w:t xml:space="preserve"> </w:t>
-      </w:r>
-      <w:proofErr w:type="spellStart"/>
+        <w:t xml:space="preserve">Cada coluna contém valores indivisíveis, e estão todas relacionadas unicamente a primary key </w:t>
+      </w:r>
       <w:r>
         <w:rPr>
           <w:rStyle w:val="IntenseReference"/>
         </w:rPr>
         <w:t>id_acesso</w:t>
       </w:r>
-      <w:proofErr w:type="spellEnd"/>
       <w:r>
         <w:t>.</w:t>
       </w:r>
@@ -836,113 +727,93 @@
       <w:r>
         <w:t xml:space="preserve">cada aos dados comuns entre anunciantes e consumidores, possuindo colunas como </w:t>
       </w:r>
-      <w:proofErr w:type="spellStart"/>
       <w:r>
         <w:rPr>
           <w:rStyle w:val="IntenseReference"/>
         </w:rPr>
         <w:t>id_usuario</w:t>
       </w:r>
-      <w:proofErr w:type="spellEnd"/>
       <w:r>
         <w:t xml:space="preserve">, </w:t>
       </w:r>
-      <w:proofErr w:type="spellStart"/>
       <w:r>
         <w:rPr>
           <w:rStyle w:val="IntenseReference"/>
         </w:rPr>
         <w:t>cd_acesso</w:t>
       </w:r>
-      <w:proofErr w:type="spellEnd"/>
       <w:r>
         <w:t xml:space="preserve">, </w:t>
       </w:r>
-      <w:proofErr w:type="spellStart"/>
       <w:r>
         <w:rPr>
           <w:rStyle w:val="IntenseReference"/>
         </w:rPr>
         <w:t>cd_inventario_avatar</w:t>
       </w:r>
-      <w:proofErr w:type="spellEnd"/>
       <w:r>
         <w:t xml:space="preserve">, </w:t>
       </w:r>
-      <w:proofErr w:type="spellStart"/>
       <w:r>
         <w:rPr>
           <w:rStyle w:val="IntenseReference"/>
         </w:rPr>
         <w:t>cd_genero</w:t>
       </w:r>
-      <w:proofErr w:type="spellEnd"/>
       <w:r>
         <w:t xml:space="preserve">, </w:t>
       </w:r>
-      <w:proofErr w:type="spellStart"/>
       <w:r>
         <w:rPr>
           <w:rStyle w:val="IntenseReference"/>
         </w:rPr>
         <w:t>nm_usuario</w:t>
       </w:r>
-      <w:proofErr w:type="spellEnd"/>
       <w:r>
         <w:t xml:space="preserve">, </w:t>
       </w:r>
-      <w:proofErr w:type="spellStart"/>
       <w:r>
         <w:rPr>
           <w:rStyle w:val="IntenseReference"/>
         </w:rPr>
         <w:t>ds_email</w:t>
       </w:r>
-      <w:proofErr w:type="spellEnd"/>
       <w:r>
         <w:t xml:space="preserve">, </w:t>
       </w:r>
-      <w:proofErr w:type="spellStart"/>
       <w:r>
         <w:rPr>
           <w:rStyle w:val="IntenseReference"/>
         </w:rPr>
         <w:t>ds_senha</w:t>
       </w:r>
-      <w:proofErr w:type="spellEnd"/>
       <w:r>
         <w:t xml:space="preserve">, </w:t>
       </w:r>
-      <w:proofErr w:type="spellStart"/>
       <w:r>
         <w:rPr>
           <w:rStyle w:val="IntenseReference"/>
         </w:rPr>
         <w:t>is_premium</w:t>
       </w:r>
-      <w:proofErr w:type="spellEnd"/>
       <w:r>
         <w:t xml:space="preserve">, </w:t>
       </w:r>
-      <w:proofErr w:type="spellStart"/>
       <w:r>
         <w:rPr>
           <w:rStyle w:val="IntenseReference"/>
         </w:rPr>
         <w:t>ds_usuario</w:t>
       </w:r>
-      <w:proofErr w:type="spellEnd"/>
       <w:r>
         <w:t xml:space="preserve">, </w:t>
       </w:r>
-      <w:proofErr w:type="spellStart"/>
       <w:r>
         <w:rPr>
           <w:rStyle w:val="IntenseReference"/>
         </w:rPr>
         <w:t>dt_criacao</w:t>
       </w:r>
-      <w:proofErr w:type="spellEnd"/>
       <w:r>
         <w:rPr>
           <w:smallCaps/>
@@ -957,25 +828,21 @@
         </w:rPr>
         <w:t xml:space="preserve"> </w:t>
       </w:r>
-      <w:proofErr w:type="spellStart"/>
       <w:r>
         <w:rPr>
           <w:rStyle w:val="IntenseReference"/>
         </w:rPr>
         <w:t>dt_desativacao</w:t>
       </w:r>
-      <w:proofErr w:type="spellEnd"/>
       <w:r>
         <w:t xml:space="preserve"> e </w:t>
       </w:r>
-      <w:proofErr w:type="spellStart"/>
       <w:r>
         <w:rPr>
           <w:rStyle w:val="IntenseReference"/>
         </w:rPr>
         <w:t>dt_atualizacao</w:t>
       </w:r>
-      <w:proofErr w:type="spellEnd"/>
       <w:r>
         <w:t xml:space="preserve">. </w:t>
       </w:r>
@@ -992,53 +859,19 @@
         <w:t xml:space="preserve">chave </w:t>
       </w:r>
       <w:r>
-        <w:t xml:space="preserve">dependem da </w:t>
-      </w:r>
-      <w:proofErr w:type="spellStart"/>
-      <w:r>
-        <w:t>primary</w:t>
-      </w:r>
-      <w:proofErr w:type="spellEnd"/>
+        <w:t xml:space="preserve">dependem da primary key </w:t>
+      </w:r>
+      <w:r>
+        <w:rPr>
+          <w:rStyle w:val="IntenseReference"/>
+        </w:rPr>
+        <w:t>id_usuario</w:t>
+      </w:r>
       <w:r>
         <w:t xml:space="preserve"> </w:t>
       </w:r>
-      <w:proofErr w:type="spellStart"/>
-      <w:r>
-        <w:t>key</w:t>
-      </w:r>
-      <w:proofErr w:type="spellEnd"/>
-      <w:r>
-        <w:t xml:space="preserve"> </w:t>
-      </w:r>
-      <w:proofErr w:type="spellStart"/>
-      <w:r>
-        <w:rPr>
-          <w:rStyle w:val="IntenseReference"/>
-        </w:rPr>
-        <w:t>id_usuario</w:t>
-      </w:r>
-      <w:proofErr w:type="spellEnd"/>
-      <w:r>
-        <w:t xml:space="preserve"> </w:t>
-      </w:r>
-      <w:r>
-        <w:t xml:space="preserve">e suas </w:t>
-      </w:r>
-      <w:proofErr w:type="spellStart"/>
-      <w:r>
-        <w:t>foreing</w:t>
-      </w:r>
-      <w:proofErr w:type="spellEnd"/>
-      <w:r>
-        <w:t xml:space="preserve"> </w:t>
-      </w:r>
-      <w:proofErr w:type="spellStart"/>
-      <w:r>
-        <w:t>keys</w:t>
-      </w:r>
-      <w:proofErr w:type="spellEnd"/>
-      <w:r>
-        <w:t xml:space="preserve"> estão referenciadas</w:t>
+      <w:r>
+        <w:t>e suas foreing keys estão referenciadas</w:t>
       </w:r>
       <w:r>
         <w:t xml:space="preserve"> </w:t>
@@ -1112,58 +945,48 @@
       <w:r>
         <w:t xml:space="preserve">como </w:t>
       </w:r>
-      <w:proofErr w:type="spellStart"/>
       <w:r>
         <w:rPr>
           <w:rStyle w:val="IntenseReference"/>
         </w:rPr>
         <w:t>id_consumidor</w:t>
       </w:r>
-      <w:proofErr w:type="spellEnd"/>
       <w:r>
         <w:t xml:space="preserve">, </w:t>
       </w:r>
-      <w:proofErr w:type="spellStart"/>
       <w:r>
         <w:rPr>
           <w:rStyle w:val="IntenseReference"/>
         </w:rPr>
         <w:t>dt_nascimento</w:t>
       </w:r>
-      <w:proofErr w:type="spellEnd"/>
       <w:r>
         <w:t xml:space="preserve">, </w:t>
       </w:r>
-      <w:proofErr w:type="spellStart"/>
       <w:r>
         <w:rPr>
           <w:rStyle w:val="IntenseReference"/>
         </w:rPr>
         <w:t>nm_nickname</w:t>
       </w:r>
-      <w:proofErr w:type="spellEnd"/>
       <w:r>
         <w:t xml:space="preserve">, </w:t>
       </w:r>
-      <w:proofErr w:type="spellStart"/>
       <w:r>
         <w:rPr>
           <w:rStyle w:val="IntenseReference"/>
         </w:rPr>
         <w:t>nr_polen</w:t>
       </w:r>
-      <w:proofErr w:type="spellEnd"/>
       <w:r>
         <w:t xml:space="preserve"> e </w:t>
       </w:r>
-      <w:proofErr w:type="spellStart"/>
       <w:r>
         <w:rPr>
           <w:rStyle w:val="IntenseReference"/>
         </w:rPr>
         <w:t>is_possivel_anunciar</w:t>
       </w:r>
-      <w:proofErr w:type="spellEnd"/>
       <w:r>
         <w:t xml:space="preserve">, todas </w:t>
       </w:r>
@@ -1176,14 +999,12 @@
       <w:r>
         <w:t xml:space="preserve">relacionadas a </w:t>
       </w:r>
-      <w:proofErr w:type="spellStart"/>
       <w:r>
         <w:rPr>
           <w:rStyle w:val="IntenseReference"/>
         </w:rPr>
         <w:t>id_consumidor</w:t>
       </w:r>
-      <w:proofErr w:type="spellEnd"/>
       <w:r>
         <w:rPr>
           <w:rStyle w:val="IntenseReference"/>
@@ -1231,58 +1052,48 @@
       <w:r>
         <w:t xml:space="preserve"> tabela para dados exclusivos do anunciante, ligada diretamente com usuário. Possui colunas como </w:t>
       </w:r>
-      <w:proofErr w:type="spellStart"/>
       <w:r>
         <w:rPr>
           <w:rStyle w:val="IntenseReference"/>
         </w:rPr>
         <w:t>id_anunciante</w:t>
       </w:r>
-      <w:proofErr w:type="spellEnd"/>
       <w:r>
         <w:t xml:space="preserve">, </w:t>
       </w:r>
-      <w:proofErr w:type="spellStart"/>
       <w:r>
         <w:rPr>
           <w:rStyle w:val="IntenseReference"/>
         </w:rPr>
         <w:t>dt_nascimento</w:t>
       </w:r>
-      <w:proofErr w:type="spellEnd"/>
       <w:r>
         <w:t xml:space="preserve">, </w:t>
       </w:r>
-      <w:proofErr w:type="spellStart"/>
       <w:r>
         <w:rPr>
           <w:rStyle w:val="IntenseReference"/>
         </w:rPr>
         <w:t>nm_empresa</w:t>
       </w:r>
-      <w:proofErr w:type="spellEnd"/>
       <w:r>
         <w:t xml:space="preserve">, </w:t>
       </w:r>
-      <w:proofErr w:type="spellStart"/>
       <w:r>
         <w:rPr>
           <w:rStyle w:val="IntenseReference"/>
         </w:rPr>
         <w:t>nr_cnpj</w:t>
       </w:r>
-      <w:proofErr w:type="spellEnd"/>
       <w:r>
         <w:t xml:space="preserve">, todas armazenam um valor por registro e todas as colunas estão unicamente relacionadas a </w:t>
       </w:r>
-      <w:proofErr w:type="spellStart"/>
       <w:r>
         <w:rPr>
           <w:rStyle w:val="IntenseReference"/>
         </w:rPr>
         <w:t>id_anunciante</w:t>
       </w:r>
-      <w:proofErr w:type="spellEnd"/>
       <w:r>
         <w:rPr>
           <w:rStyle w:val="IntenseReference"/>
@@ -1388,7 +1199,6 @@
         </w:rPr>
         <w:t xml:space="preserve">onsumidores por meio das tags para recomendações futuras. Possui tabelas como </w:t>
       </w:r>
-      <w:proofErr w:type="spellStart"/>
       <w:r>
         <w:rPr>
           <w:rStyle w:val="IntenseReference"/>
@@ -1407,7 +1217,6 @@
         </w:rPr>
         <w:t>_tag</w:t>
       </w:r>
-      <w:proofErr w:type="spellEnd"/>
       <w:r>
         <w:rPr>
           <w:rStyle w:val="IntenseReference"/>
@@ -1419,14 +1228,12 @@
         </w:rPr>
         <w:t xml:space="preserve">, </w:t>
       </w:r>
-      <w:proofErr w:type="spellStart"/>
       <w:r>
         <w:rPr>
           <w:rStyle w:val="IntenseReference"/>
         </w:rPr>
         <w:t>cd_consumidor</w:t>
       </w:r>
-      <w:proofErr w:type="spellEnd"/>
       <w:r>
         <w:rPr>
           <w:rStyle w:val="IntenseReference"/>
@@ -1438,14 +1245,12 @@
         </w:rPr>
         <w:t xml:space="preserve"> e </w:t>
       </w:r>
-      <w:proofErr w:type="spellStart"/>
       <w:r>
         <w:rPr>
           <w:rStyle w:val="IntenseReference"/>
         </w:rPr>
         <w:t>cd_tag</w:t>
       </w:r>
-      <w:proofErr w:type="spellEnd"/>
       <w:r>
         <w:rPr>
           <w:rStyle w:val="IntenseReference"/>
@@ -1488,10 +1293,12 @@
           <w:color w:val="auto"/>
           <w:spacing w:val="0"/>
         </w:rPr>
-        <w:t xml:space="preserve">sua </w:t>
-      </w:r>
-      <w:proofErr w:type="spellStart"/>
-      <w:r>
+        <w:t>sua primary key.</w:t>
+      </w:r>
+    </w:p>
+    <w:p>
+      <w:pPr>
+        <w:pStyle w:val="ListParagraph"/>
         <w:rPr>
           <w:rStyle w:val="IntenseReference"/>
           <w:b w:val="0"/>
@@ -1500,10 +1307,16 @@
           <w:color w:val="auto"/>
           <w:spacing w:val="0"/>
         </w:rPr>
-        <w:t>primary</w:t>
-      </w:r>
-      <w:proofErr w:type="spellEnd"/>
-      <w:r>
+      </w:pPr>
+    </w:p>
+    <w:p>
+      <w:pPr>
+        <w:pStyle w:val="ListParagraph"/>
+        <w:numPr>
+          <w:ilvl w:val="0"/>
+          <w:numId w:val="3"/>
+        </w:numPr>
+        <w:jc w:val="both"/>
         <w:rPr>
           <w:rStyle w:val="IntenseReference"/>
           <w:b w:val="0"/>
@@ -1512,9 +1325,16 @@
           <w:color w:val="auto"/>
           <w:spacing w:val="0"/>
         </w:rPr>
-        <w:t xml:space="preserve"> </w:t>
-      </w:r>
-      <w:proofErr w:type="spellStart"/>
+      </w:pPr>
+      <w:r>
+        <w:rPr>
+          <w:rStyle w:val="IntenseReference"/>
+          <w:smallCaps w:val="0"/>
+          <w:color w:val="auto"/>
+          <w:spacing w:val="0"/>
+        </w:rPr>
+        <w:t>Conquistas:</w:t>
+      </w:r>
       <w:r>
         <w:rPr>
           <w:rStyle w:val="IntenseReference"/>
@@ -1524,9 +1344,22 @@
           <w:color w:val="auto"/>
           <w:spacing w:val="0"/>
         </w:rPr>
-        <w:t>key</w:t>
-      </w:r>
-      <w:proofErr w:type="spellEnd"/>
+        <w:t xml:space="preserve"> </w:t>
+      </w:r>
+      <w:r>
+        <w:t xml:space="preserve">A coleção registra as conquistas que os usuários podem obter ao realizar atividades ou alcançar metas dentro do aplicativo, com objetivos específicos para consumidores e anunciantes. Possui as colunas </w:t>
+      </w:r>
+      <w:r>
+        <w:rPr>
+          <w:b/>
+          <w:bCs/>
+          <w:color w:val="0F4761" w:themeColor="accent1" w:themeShade="BF"/>
+        </w:rPr>
+        <w:t>ID_CONQUISTA, NM_CONQUISTA, DS_CONQUISTA, NM_TIPO, QT_POLEN, ID_AVATAR e DT_ATUALIZACAO.</w:t>
+      </w:r>
+      <w:r>
+        <w:t xml:space="preserve"> Cada coluna armazena um valor indivisível, todas estão relacionadas unicamente pela chave primária ID_CONQUISTA</w:t>
+      </w:r>
       <w:r>
         <w:rPr>
           <w:rStyle w:val="IntenseReference"/>
@@ -1536,7 +1369,7 @@
           <w:color w:val="auto"/>
           <w:spacing w:val="0"/>
         </w:rPr>
-        <w:t>.</w:t>
+        <w:t>A ideia inicial era que as tabelas usuário, consumidor e anunciante fossem implementadas utilizando herança no SQL. No entanto, devido a erros relacionados a constraints e foreign keys, optou-se por estabelecer ligações diretas entre as tabelas por meio de chaves estrangeiras.</w:t>
       </w:r>
     </w:p>
     <w:p>
@@ -1565,182 +1398,16 @@
           <w:b w:val="0"/>
           <w:bCs w:val="0"/>
           <w:smallCaps w:val="0"/>
-          <w:color w:val="auto"/>
           <w:spacing w:val="0"/>
         </w:rPr>
       </w:pPr>
       <w:r>
         <w:rPr>
-          <w:rStyle w:val="IntenseReference"/>
-          <w:smallCaps w:val="0"/>
-          <w:color w:val="auto"/>
-          <w:spacing w:val="0"/>
-        </w:rPr>
-        <w:t>Conquistas</w:t>
-      </w:r>
-      <w:r>
-        <w:rPr>
-          <w:rStyle w:val="IntenseReference"/>
-          <w:smallCaps w:val="0"/>
-          <w:color w:val="auto"/>
-          <w:spacing w:val="0"/>
-        </w:rPr>
-        <w:t>:</w:t>
-      </w:r>
-      <w:r>
-        <w:rPr>
-          <w:rStyle w:val="IntenseReference"/>
-          <w:b w:val="0"/>
-          <w:bCs w:val="0"/>
-          <w:smallCaps w:val="0"/>
-          <w:color w:val="auto"/>
-          <w:spacing w:val="0"/>
-        </w:rPr>
-        <w:t xml:space="preserve"> </w:t>
-      </w:r>
-      <w:r>
-        <w:t xml:space="preserve">A coleção registra as conquistas que os usuários podem obter ao realizar atividades ou alcançar metas dentro do aplicativo, com objetivos específicos para consumidores e anunciantes. Possui as colunas </w:t>
-      </w:r>
-      <w:r>
-        <w:rPr>
-          <w:b/>
-          <w:bCs/>
-          <w:color w:val="0F4761" w:themeColor="accent1" w:themeShade="BF"/>
-        </w:rPr>
-        <w:t>ID_CONQUISTA, NM_CONQUISTA, DS_CONQUISTA, NM_TIPO, QT_POLEN, ID_AVATAR e DT_ATUALIZACAO.</w:t>
-      </w:r>
-      <w:r>
-        <w:t xml:space="preserve"> Cada coluna armazena um valor indivisível, todas estão relacionadas unicamente pela chave primária ID_CONQUISTA</w:t>
-      </w:r>
-      <w:r>
-        <w:rPr>
-          <w:rStyle w:val="IntenseReference"/>
-          <w:b w:val="0"/>
-          <w:bCs w:val="0"/>
-          <w:smallCaps w:val="0"/>
-          <w:color w:val="auto"/>
-          <w:spacing w:val="0"/>
-        </w:rPr>
-        <w:t xml:space="preserve">A ideia inicial era que as tabelas usuário, consumidor e anunciante fossem implementadas utilizando herança no SQL. No entanto, devido a erros relacionados a </w:t>
-      </w:r>
-      <w:proofErr w:type="spellStart"/>
-      <w:r>
-        <w:rPr>
-          <w:rStyle w:val="IntenseReference"/>
-          <w:b w:val="0"/>
-          <w:bCs w:val="0"/>
-          <w:smallCaps w:val="0"/>
-          <w:color w:val="auto"/>
-          <w:spacing w:val="0"/>
-        </w:rPr>
-        <w:t>constraints</w:t>
-      </w:r>
-      <w:proofErr w:type="spellEnd"/>
-      <w:r>
-        <w:rPr>
-          <w:rStyle w:val="IntenseReference"/>
-          <w:b w:val="0"/>
-          <w:bCs w:val="0"/>
-          <w:smallCaps w:val="0"/>
-          <w:color w:val="auto"/>
-          <w:spacing w:val="0"/>
-        </w:rPr>
-        <w:t xml:space="preserve"> e </w:t>
-      </w:r>
-      <w:proofErr w:type="spellStart"/>
-      <w:r>
-        <w:rPr>
-          <w:rStyle w:val="IntenseReference"/>
-          <w:b w:val="0"/>
-          <w:bCs w:val="0"/>
-          <w:smallCaps w:val="0"/>
-          <w:color w:val="auto"/>
-          <w:spacing w:val="0"/>
-        </w:rPr>
-        <w:t>foreign</w:t>
-      </w:r>
-      <w:proofErr w:type="spellEnd"/>
-      <w:r>
-        <w:rPr>
-          <w:rStyle w:val="IntenseReference"/>
-          <w:b w:val="0"/>
-          <w:bCs w:val="0"/>
-          <w:smallCaps w:val="0"/>
-          <w:color w:val="auto"/>
-          <w:spacing w:val="0"/>
-        </w:rPr>
-        <w:t xml:space="preserve"> </w:t>
-      </w:r>
-      <w:proofErr w:type="spellStart"/>
-      <w:r>
-        <w:rPr>
-          <w:rStyle w:val="IntenseReference"/>
-          <w:b w:val="0"/>
-          <w:bCs w:val="0"/>
-          <w:smallCaps w:val="0"/>
-          <w:color w:val="auto"/>
-          <w:spacing w:val="0"/>
-        </w:rPr>
-        <w:t>keys</w:t>
-      </w:r>
-      <w:proofErr w:type="spellEnd"/>
-      <w:r>
-        <w:rPr>
-          <w:rStyle w:val="IntenseReference"/>
-          <w:b w:val="0"/>
-          <w:bCs w:val="0"/>
-          <w:smallCaps w:val="0"/>
-          <w:color w:val="auto"/>
-          <w:spacing w:val="0"/>
-        </w:rPr>
-        <w:t>, optou-se por estabelecer ligações diretas entre as tabelas por meio de chaves estrangeiras.</w:t>
-      </w:r>
-    </w:p>
-    <w:p>
-      <w:pPr>
-        <w:pStyle w:val="ListParagraph"/>
-        <w:rPr>
-          <w:rStyle w:val="IntenseReference"/>
-          <w:b w:val="0"/>
-          <w:bCs w:val="0"/>
-          <w:smallCaps w:val="0"/>
-          <w:color w:val="auto"/>
-          <w:spacing w:val="0"/>
-        </w:rPr>
-      </w:pPr>
-    </w:p>
-    <w:p>
-      <w:pPr>
-        <w:pStyle w:val="ListParagraph"/>
-        <w:numPr>
-          <w:ilvl w:val="0"/>
-          <w:numId w:val="3"/>
-        </w:numPr>
-        <w:jc w:val="both"/>
-        <w:rPr>
-          <w:rStyle w:val="IntenseReference"/>
-          <w:b w:val="0"/>
-          <w:bCs w:val="0"/>
-          <w:smallCaps w:val="0"/>
-          <w:spacing w:val="0"/>
-        </w:rPr>
-      </w:pPr>
-      <w:proofErr w:type="spellStart"/>
-      <w:r>
-        <w:rPr>
-          <w:b/>
-          <w:bCs/>
-        </w:rPr>
-        <w:t>C</w:t>
-      </w:r>
-      <w:r>
-        <w:rPr>
-          <w:b/>
-          <w:bCs/>
-        </w:rPr>
-        <w:t>onquista_usuario</w:t>
-      </w:r>
-      <w:proofErr w:type="spellEnd"/>
+          <w:b/>
+          <w:bCs/>
+        </w:rPr>
+        <w:t>Conquista_usuario</w:t>
+      </w:r>
       <w:r>
         <w:t xml:space="preserve">: A coleção armazena o histórico de conquistas específicas que cada usuário obteve, permitindo rastrear o progresso e registrar realizações. Possui as colunas </w:t>
       </w:r>
@@ -1816,91 +1483,75 @@
       <w:r>
         <w:t xml:space="preserve">As colunas incluem: </w:t>
       </w:r>
-      <w:proofErr w:type="spellStart"/>
       <w:r>
         <w:rPr>
           <w:rStyle w:val="IntenseReference"/>
         </w:rPr>
         <w:t>id_local</w:t>
       </w:r>
-      <w:proofErr w:type="spellEnd"/>
       <w:r>
         <w:t xml:space="preserve">, </w:t>
       </w:r>
-      <w:proofErr w:type="spellStart"/>
       <w:r>
         <w:rPr>
           <w:rStyle w:val="IntenseReference"/>
         </w:rPr>
         <w:t>nm_local</w:t>
       </w:r>
-      <w:proofErr w:type="spellEnd"/>
       <w:r>
         <w:t xml:space="preserve">, </w:t>
       </w:r>
-      <w:proofErr w:type="spellStart"/>
       <w:r>
         <w:rPr>
           <w:rStyle w:val="IntenseReference"/>
         </w:rPr>
         <w:t>nr_lat</w:t>
       </w:r>
-      <w:proofErr w:type="spellEnd"/>
       <w:r>
         <w:t xml:space="preserve">, </w:t>
       </w:r>
-      <w:proofErr w:type="spellStart"/>
       <w:r>
         <w:rPr>
           <w:rStyle w:val="IntenseReference"/>
         </w:rPr>
         <w:t>nr_long</w:t>
       </w:r>
-      <w:proofErr w:type="spellEnd"/>
       <w:r>
         <w:t xml:space="preserve">, </w:t>
       </w:r>
-      <w:proofErr w:type="spellStart"/>
       <w:r>
         <w:rPr>
           <w:rStyle w:val="IntenseReference"/>
         </w:rPr>
         <w:t>hr_abertura</w:t>
       </w:r>
-      <w:proofErr w:type="spellEnd"/>
       <w:r>
         <w:t xml:space="preserve">, </w:t>
       </w:r>
-      <w:proofErr w:type="spellStart"/>
       <w:r>
         <w:rPr>
           <w:rStyle w:val="IntenseReference"/>
         </w:rPr>
         <w:t>hr_fechamento</w:t>
       </w:r>
-      <w:proofErr w:type="spellEnd"/>
       <w:r>
         <w:t xml:space="preserve">, </w:t>
       </w:r>
-      <w:proofErr w:type="spellStart"/>
       <w:r>
         <w:rPr>
           <w:rStyle w:val="IntenseReference"/>
         </w:rPr>
         <w:t>dt_desativacao</w:t>
       </w:r>
-      <w:proofErr w:type="spellEnd"/>
       <w:r>
         <w:t xml:space="preserve"> e </w:t>
       </w:r>
-      <w:proofErr w:type="spellStart"/>
       <w:r>
         <w:rPr>
           <w:rStyle w:val="IntenseReference"/>
         </w:rPr>
         <w:t>dt_atualizacao</w:t>
       </w:r>
-      <w:proofErr w:type="spellEnd"/>
       <w:r>
         <w:t>. Todas as colunas contêm dados indivisíveis</w:t>
       </w:r>
@@ -1910,14 +1561,12 @@
       <w:r>
         <w:t xml:space="preserve">todos os atributos não-chave dependem exclusivamente da chave primária </w:t>
       </w:r>
-      <w:proofErr w:type="spellStart"/>
       <w:r>
         <w:rPr>
           <w:rStyle w:val="IntenseReference"/>
         </w:rPr>
         <w:t>id_local</w:t>
       </w:r>
-      <w:proofErr w:type="spellEnd"/>
       <w:r>
         <w:t>. Além disso, a Tabela local</w:t>
       </w:r>
@@ -1972,58 +1621,48 @@
       <w:r>
         <w:t xml:space="preserve">usuários, com colunas como </w:t>
       </w:r>
-      <w:proofErr w:type="spellStart"/>
       <w:r>
         <w:rPr>
           <w:rStyle w:val="IntenseReference"/>
         </w:rPr>
         <w:t>id_tag</w:t>
       </w:r>
-      <w:proofErr w:type="spellEnd"/>
       <w:r>
         <w:t xml:space="preserve">, </w:t>
       </w:r>
-      <w:proofErr w:type="spellStart"/>
       <w:r>
         <w:rPr>
           <w:rStyle w:val="IntenseReference"/>
         </w:rPr>
         <w:t>nm_tag</w:t>
       </w:r>
-      <w:proofErr w:type="spellEnd"/>
       <w:r>
         <w:t xml:space="preserve">, </w:t>
       </w:r>
-      <w:proofErr w:type="spellStart"/>
       <w:r>
         <w:rPr>
           <w:rStyle w:val="IntenseReference"/>
         </w:rPr>
         <w:t>ds_categoria</w:t>
       </w:r>
-      <w:proofErr w:type="spellEnd"/>
       <w:r>
         <w:t xml:space="preserve">, </w:t>
       </w:r>
-      <w:proofErr w:type="spellStart"/>
       <w:r>
         <w:rPr>
           <w:rStyle w:val="IntenseReference"/>
         </w:rPr>
         <w:t>dt_desativacao</w:t>
       </w:r>
-      <w:proofErr w:type="spellEnd"/>
       <w:r>
         <w:t xml:space="preserve"> e </w:t>
       </w:r>
-      <w:proofErr w:type="spellStart"/>
       <w:r>
         <w:rPr>
           <w:rStyle w:val="IntenseReference"/>
         </w:rPr>
         <w:t>dt_atualizacao</w:t>
       </w:r>
-      <w:proofErr w:type="spellEnd"/>
       <w:r>
         <w:t>. Cada coluna armazena dados indivisíveis</w:t>
       </w:r>
@@ -2033,14 +1672,12 @@
       <w:r>
         <w:t xml:space="preserve">é atendida porque cada coluna não-chave depende exclusivamente da chave primária </w:t>
       </w:r>
-      <w:proofErr w:type="spellStart"/>
       <w:r>
         <w:rPr>
           <w:rStyle w:val="IntenseReference"/>
         </w:rPr>
         <w:t>id_tag</w:t>
       </w:r>
-      <w:proofErr w:type="spellEnd"/>
       <w:r>
         <w:t>.</w:t>
       </w:r>
@@ -2096,84 +1733,63 @@
       <w:r>
         <w:t xml:space="preserve">, incluindo colunas como </w:t>
       </w:r>
-      <w:proofErr w:type="spellStart"/>
       <w:r>
         <w:rPr>
           <w:rStyle w:val="IntenseReference"/>
         </w:rPr>
         <w:t>id_evento</w:t>
       </w:r>
-      <w:proofErr w:type="spellEnd"/>
       <w:r>
         <w:t xml:space="preserve">, </w:t>
       </w:r>
-      <w:proofErr w:type="spellStart"/>
       <w:r>
         <w:rPr>
           <w:rStyle w:val="IntenseReference"/>
         </w:rPr>
         <w:t>cd_local</w:t>
       </w:r>
-      <w:proofErr w:type="spellEnd"/>
       <w:r>
         <w:t>,</w:t>
       </w:r>
       <w:r>
         <w:t xml:space="preserve"> </w:t>
       </w:r>
-      <w:proofErr w:type="spellStart"/>
       <w:r>
         <w:rPr>
           <w:rStyle w:val="IntenseReference"/>
         </w:rPr>
         <w:t>cd_anunciante</w:t>
       </w:r>
-      <w:proofErr w:type="spellEnd"/>
       <w:r>
         <w:t xml:space="preserve">, </w:t>
       </w:r>
-      <w:proofErr w:type="spellStart"/>
       <w:r>
         <w:rPr>
           <w:rStyle w:val="IntenseReference"/>
         </w:rPr>
         <w:t>nm_evento</w:t>
       </w:r>
-      <w:proofErr w:type="spellEnd"/>
       <w:r>
         <w:t xml:space="preserve">, </w:t>
       </w:r>
-      <w:proofErr w:type="spellStart"/>
       <w:r>
         <w:rPr>
           <w:rStyle w:val="IntenseReference"/>
         </w:rPr>
         <w:t>ds_evento</w:t>
       </w:r>
-      <w:proofErr w:type="spellEnd"/>
       <w:r>
         <w:t xml:space="preserve">, </w:t>
       </w:r>
-      <w:proofErr w:type="spellStart"/>
-      <w:r>
-        <w:rPr>
-          <w:rStyle w:val="IntenseReference"/>
-        </w:rPr>
-        <w:t>dt_</w:t>
-      </w:r>
-      <w:proofErr w:type="gramStart"/>
-      <w:r>
-        <w:rPr>
-          <w:rStyle w:val="IntenseReference"/>
-        </w:rPr>
-        <w:t>inicio</w:t>
-      </w:r>
-      <w:proofErr w:type="spellEnd"/>
-      <w:proofErr w:type="gramEnd"/>
+      <w:r>
+        <w:rPr>
+          <w:rStyle w:val="IntenseReference"/>
+        </w:rPr>
+        <w:t>dt_inicio</w:t>
+      </w:r>
       <w:r>
         <w:t xml:space="preserve">, </w:t>
       </w:r>
-      <w:proofErr w:type="spellStart"/>
       <w:r>
         <w:rPr>
           <w:rStyle w:val="IntenseReference"/>
@@ -2181,62 +1797,51 @@
         <w:lastRenderedPageBreak/>
         <w:t>hr_inicio</w:t>
       </w:r>
-      <w:proofErr w:type="spellEnd"/>
       <w:r>
         <w:t xml:space="preserve">, </w:t>
       </w:r>
-      <w:proofErr w:type="spellStart"/>
       <w:r>
         <w:rPr>
           <w:rStyle w:val="IntenseReference"/>
         </w:rPr>
         <w:t>dt_fim</w:t>
       </w:r>
-      <w:proofErr w:type="spellEnd"/>
       <w:r>
         <w:t xml:space="preserve">, </w:t>
       </w:r>
-      <w:proofErr w:type="spellStart"/>
       <w:r>
         <w:rPr>
           <w:rStyle w:val="IntenseReference"/>
         </w:rPr>
         <w:t>hr_fim</w:t>
       </w:r>
-      <w:proofErr w:type="spellEnd"/>
       <w:r>
         <w:t xml:space="preserve">, </w:t>
       </w:r>
-      <w:proofErr w:type="spellStart"/>
       <w:r>
         <w:rPr>
           <w:rStyle w:val="IntenseReference"/>
         </w:rPr>
         <w:t>url_documentacao</w:t>
       </w:r>
-      <w:proofErr w:type="spellEnd"/>
       <w:r>
         <w:t xml:space="preserve">, </w:t>
       </w:r>
-      <w:proofErr w:type="spellStart"/>
       <w:r>
         <w:rPr>
           <w:rStyle w:val="IntenseReference"/>
         </w:rPr>
         <w:t>dt_desativacao</w:t>
       </w:r>
-      <w:proofErr w:type="spellEnd"/>
       <w:r>
         <w:t xml:space="preserve"> e </w:t>
       </w:r>
-      <w:proofErr w:type="spellStart"/>
       <w:r>
         <w:rPr>
           <w:rStyle w:val="IntenseReference"/>
         </w:rPr>
         <w:t>dt_atualizacao</w:t>
       </w:r>
-      <w:proofErr w:type="spellEnd"/>
       <w:r>
         <w:t>. Todas as colunas são atômicas</w:t>
       </w:r>
@@ -2296,47 +1901,39 @@
       <w:r>
         <w:t xml:space="preserve">com as colunas </w:t>
       </w:r>
-      <w:proofErr w:type="spellStart"/>
       <w:r>
         <w:rPr>
           <w:rStyle w:val="IntenseReference"/>
         </w:rPr>
         <w:t>id_evento_tag</w:t>
       </w:r>
-      <w:proofErr w:type="spellEnd"/>
       <w:r>
         <w:t xml:space="preserve">, </w:t>
       </w:r>
-      <w:proofErr w:type="spellStart"/>
       <w:r>
         <w:rPr>
           <w:rStyle w:val="IntenseReference"/>
         </w:rPr>
         <w:t>cd_tag</w:t>
       </w:r>
-      <w:proofErr w:type="spellEnd"/>
       <w:r>
         <w:t xml:space="preserve">, </w:t>
       </w:r>
-      <w:proofErr w:type="spellStart"/>
       <w:r>
         <w:rPr>
           <w:rStyle w:val="IntenseReference"/>
         </w:rPr>
         <w:t>cd_evento</w:t>
       </w:r>
-      <w:proofErr w:type="spellEnd"/>
       <w:r>
         <w:t xml:space="preserve"> e </w:t>
       </w:r>
-      <w:proofErr w:type="spellStart"/>
       <w:r>
         <w:rPr>
           <w:rStyle w:val="IntenseReference"/>
         </w:rPr>
         <w:t>dt_atualizacao</w:t>
       </w:r>
-      <w:proofErr w:type="spellEnd"/>
       <w:r>
         <w:t xml:space="preserve">. </w:t>
       </w:r>
@@ -2387,50 +1984,42 @@
       <w:r>
         <w:t xml:space="preserve">. Suas colunas são </w:t>
       </w:r>
-      <w:proofErr w:type="spellStart"/>
       <w:r>
         <w:rPr>
           <w:rStyle w:val="IntenseReference"/>
         </w:rPr>
         <w:t>id_interesse</w:t>
       </w:r>
-      <w:proofErr w:type="spellEnd"/>
       <w:r>
         <w:t>,</w:t>
       </w:r>
       <w:r>
         <w:t xml:space="preserve"> </w:t>
       </w:r>
-      <w:proofErr w:type="spellStart"/>
       <w:r>
         <w:rPr>
           <w:rStyle w:val="IntenseReference"/>
         </w:rPr>
         <w:t>cd_consumidor</w:t>
       </w:r>
-      <w:proofErr w:type="spellEnd"/>
       <w:r>
         <w:t xml:space="preserve">, </w:t>
       </w:r>
-      <w:proofErr w:type="spellStart"/>
       <w:r>
         <w:rPr>
           <w:rStyle w:val="IntenseReference"/>
         </w:rPr>
         <w:t>cd_evento</w:t>
       </w:r>
-      <w:proofErr w:type="spellEnd"/>
       <w:r>
         <w:t xml:space="preserve"> e </w:t>
       </w:r>
-      <w:proofErr w:type="spellStart"/>
       <w:r>
         <w:rPr>
           <w:rStyle w:val="IntenseReference"/>
         </w:rPr>
         <w:t>dt_atualizacao</w:t>
       </w:r>
-      <w:proofErr w:type="spellEnd"/>
       <w:r>
         <w:t>. Cada coluna armazena valores indivisíveis</w:t>
       </w:r>
@@ -2583,102 +2172,84 @@
       <w:r>
         <w:t xml:space="preserve">, com colunas que incluem: </w:t>
       </w:r>
-      <w:proofErr w:type="spellStart"/>
       <w:r>
         <w:rPr>
           <w:rStyle w:val="IntenseReference"/>
         </w:rPr>
         <w:t>id_produto</w:t>
       </w:r>
-      <w:proofErr w:type="spellEnd"/>
       <w:r>
         <w:t xml:space="preserve">, </w:t>
       </w:r>
-      <w:proofErr w:type="spellStart"/>
       <w:r>
         <w:rPr>
           <w:rStyle w:val="IntenseReference"/>
         </w:rPr>
         <w:t>qt_estoque</w:t>
       </w:r>
-      <w:proofErr w:type="spellEnd"/>
       <w:r>
         <w:t xml:space="preserve">, </w:t>
       </w:r>
-      <w:proofErr w:type="spellStart"/>
       <w:r>
         <w:rPr>
           <w:rStyle w:val="IntenseReference"/>
         </w:rPr>
         <w:t>nm_produto</w:t>
       </w:r>
-      <w:proofErr w:type="spellEnd"/>
       <w:r>
         <w:t xml:space="preserve">, </w:t>
       </w:r>
-      <w:proofErr w:type="spellStart"/>
       <w:r>
         <w:rPr>
           <w:rStyle w:val="IntenseReference"/>
         </w:rPr>
         <w:t>ds_produto</w:t>
       </w:r>
-      <w:proofErr w:type="spellEnd"/>
       <w:r>
         <w:t xml:space="preserve">, </w:t>
       </w:r>
-      <w:proofErr w:type="spellStart"/>
       <w:r>
         <w:rPr>
           <w:rStyle w:val="IntenseReference"/>
         </w:rPr>
         <w:t>vl_preco</w:t>
       </w:r>
-      <w:proofErr w:type="spellEnd"/>
       <w:r>
         <w:t xml:space="preserve">, </w:t>
       </w:r>
-      <w:proofErr w:type="spellStart"/>
       <w:r>
         <w:rPr>
           <w:rStyle w:val="IntenseReference"/>
         </w:rPr>
         <w:t>nm_categoria</w:t>
       </w:r>
-      <w:proofErr w:type="spellEnd"/>
       <w:r>
         <w:t xml:space="preserve">, </w:t>
       </w:r>
-      <w:proofErr w:type="spellStart"/>
       <w:r>
         <w:rPr>
           <w:rStyle w:val="IntenseReference"/>
         </w:rPr>
         <w:t>url_imagem</w:t>
       </w:r>
-      <w:proofErr w:type="spellEnd"/>
       <w:r>
         <w:t xml:space="preserve">, </w:t>
       </w:r>
-      <w:proofErr w:type="spellStart"/>
       <w:r>
         <w:rPr>
           <w:rStyle w:val="IntenseReference"/>
         </w:rPr>
         <w:t>dt_desativacao</w:t>
       </w:r>
-      <w:proofErr w:type="spellEnd"/>
       <w:r>
         <w:t xml:space="preserve"> e </w:t>
       </w:r>
-      <w:proofErr w:type="spellStart"/>
       <w:r>
         <w:rPr>
           <w:rStyle w:val="IntenseReference"/>
         </w:rPr>
         <w:t>dt_atualizacao</w:t>
       </w:r>
-      <w:proofErr w:type="spellEnd"/>
       <w:r>
         <w:t>. Todas as colunas contêm valores atômicos</w:t>
       </w:r>
@@ -2700,14 +2271,12 @@
       <w:r>
         <w:t xml:space="preserve"> unicamente da chave primária </w:t>
       </w:r>
-      <w:proofErr w:type="spellStart"/>
       <w:r>
         <w:rPr>
           <w:rStyle w:val="IntenseReference"/>
         </w:rPr>
         <w:t>id_produto</w:t>
       </w:r>
-      <w:proofErr w:type="spellEnd"/>
       <w:r>
         <w:t>. Além disso, não há dependências transitivas entre as colunas não-chave</w:t>
       </w:r>
@@ -2760,91 +2329,75 @@
       <w:r>
         <w:t xml:space="preserve"> com colunas como </w:t>
       </w:r>
-      <w:proofErr w:type="spellStart"/>
       <w:r>
         <w:rPr>
           <w:rStyle w:val="IntenseReference"/>
         </w:rPr>
         <w:t>id_compra</w:t>
       </w:r>
-      <w:proofErr w:type="spellEnd"/>
       <w:r>
         <w:t xml:space="preserve">, </w:t>
       </w:r>
-      <w:proofErr w:type="spellStart"/>
       <w:r>
         <w:rPr>
           <w:rStyle w:val="IntenseReference"/>
         </w:rPr>
         <w:t>cd_usuario</w:t>
       </w:r>
-      <w:proofErr w:type="spellEnd"/>
       <w:r>
         <w:t xml:space="preserve">, </w:t>
       </w:r>
-      <w:proofErr w:type="spellStart"/>
       <w:r>
         <w:rPr>
           <w:rStyle w:val="IntenseReference"/>
         </w:rPr>
         <w:t>cd_produto</w:t>
       </w:r>
-      <w:proofErr w:type="spellEnd"/>
       <w:r>
         <w:t xml:space="preserve">, </w:t>
       </w:r>
-      <w:proofErr w:type="spellStart"/>
       <w:r>
         <w:rPr>
           <w:rStyle w:val="IntenseReference"/>
         </w:rPr>
         <w:t>cd_evento</w:t>
       </w:r>
-      <w:proofErr w:type="spellEnd"/>
       <w:r>
         <w:t xml:space="preserve">, </w:t>
       </w:r>
-      <w:proofErr w:type="spellStart"/>
       <w:r>
         <w:rPr>
           <w:rStyle w:val="IntenseReference"/>
         </w:rPr>
         <w:t>dt_compra</w:t>
       </w:r>
-      <w:proofErr w:type="spellEnd"/>
       <w:r>
         <w:t xml:space="preserve">, </w:t>
       </w:r>
-      <w:proofErr w:type="spellStart"/>
       <w:r>
         <w:rPr>
           <w:rStyle w:val="IntenseReference"/>
         </w:rPr>
         <w:t>vl_total</w:t>
       </w:r>
-      <w:proofErr w:type="spellEnd"/>
       <w:r>
         <w:t xml:space="preserve">, </w:t>
       </w:r>
-      <w:proofErr w:type="spellStart"/>
       <w:r>
         <w:rPr>
           <w:rStyle w:val="IntenseReference"/>
         </w:rPr>
         <w:t>ds_status</w:t>
       </w:r>
-      <w:proofErr w:type="spellEnd"/>
       <w:r>
         <w:t xml:space="preserve"> e </w:t>
       </w:r>
-      <w:proofErr w:type="spellStart"/>
       <w:r>
         <w:rPr>
           <w:rStyle w:val="IntenseReference"/>
         </w:rPr>
         <w:t>dt_atualizacao</w:t>
       </w:r>
-      <w:proofErr w:type="spellEnd"/>
       <w:r>
         <w:t>. Todas as colunas contêm valores indivisíveis</w:t>
       </w:r>
@@ -2854,14 +2407,12 @@
       <w:r>
         <w:t xml:space="preserve">cada coluna não-chave depende exclusivamente da chave primária </w:t>
       </w:r>
-      <w:proofErr w:type="spellStart"/>
       <w:r>
         <w:rPr>
           <w:rStyle w:val="IntenseReference"/>
         </w:rPr>
         <w:t>id_compra</w:t>
       </w:r>
-      <w:proofErr w:type="spellEnd"/>
       <w:r>
         <w:t xml:space="preserve">. </w:t>
       </w:r>
@@ -2900,49 +2451,35 @@
         <w:rPr>
           <w:rStyle w:val="IntenseReference"/>
         </w:rPr>
-        <w:t xml:space="preserve"> </w:t>
-      </w:r>
-      <w:proofErr w:type="spellStart"/>
-      <w:r>
-        <w:rPr>
-          <w:rStyle w:val="IntenseReference"/>
-        </w:rPr>
-        <w:t>id_pagamento</w:t>
-      </w:r>
-      <w:proofErr w:type="spellEnd"/>
+        <w:t xml:space="preserve"> id_pagamento</w:t>
+      </w:r>
       <w:r>
         <w:t xml:space="preserve">, </w:t>
       </w:r>
-      <w:proofErr w:type="spellStart"/>
       <w:r>
         <w:rPr>
           <w:rStyle w:val="IntenseReference"/>
         </w:rPr>
         <w:t>cd_compra</w:t>
       </w:r>
-      <w:proofErr w:type="spellEnd"/>
       <w:r>
         <w:t xml:space="preserve">, </w:t>
       </w:r>
-      <w:proofErr w:type="spellStart"/>
       <w:r>
         <w:rPr>
           <w:rStyle w:val="IntenseReference"/>
         </w:rPr>
         <w:t>dt_pagamento</w:t>
       </w:r>
-      <w:proofErr w:type="spellEnd"/>
       <w:r>
         <w:t xml:space="preserve"> e </w:t>
       </w:r>
-      <w:proofErr w:type="spellStart"/>
       <w:r>
         <w:rPr>
           <w:rStyle w:val="IntenseReference"/>
         </w:rPr>
         <w:t>dt_atualizacao</w:t>
       </w:r>
-      <w:proofErr w:type="spellEnd"/>
       <w:r>
         <w:t>. Cada coluna possui dados indivisíveis</w:t>
       </w:r>
@@ -2956,24 +2493,14 @@
         <w:lastRenderedPageBreak/>
         <w:t xml:space="preserve">exclusivamente da chave primária </w:t>
       </w:r>
-      <w:proofErr w:type="spellStart"/>
       <w:r>
         <w:rPr>
           <w:rStyle w:val="IntenseReference"/>
         </w:rPr>
         <w:t>id_pagamento</w:t>
       </w:r>
-      <w:proofErr w:type="spellEnd"/>
-      <w:r>
-        <w:t xml:space="preserve"> e </w:t>
-      </w:r>
-      <w:proofErr w:type="spellStart"/>
-      <w:r>
-        <w:t>nãp</w:t>
-      </w:r>
-      <w:proofErr w:type="spellEnd"/>
-      <w:r>
-        <w:t xml:space="preserve"> possuem outras dependências.</w:t>
+      <w:r>
+        <w:t xml:space="preserve"> e nãp possuem outras dependências.</w:t>
       </w:r>
     </w:p>
     <w:p>
@@ -3038,7 +2565,6 @@
         </w:rPr>
         <w:t xml:space="preserve"> </w:t>
       </w:r>
-      <w:proofErr w:type="spellStart"/>
       <w:r>
         <w:rPr>
           <w:rStyle w:val="IntenseReference"/>
@@ -3051,29 +2577,24 @@
         </w:rPr>
         <w:t>l</w:t>
       </w:r>
-      <w:proofErr w:type="spellEnd"/>
       <w:r>
         <w:t xml:space="preserve">, </w:t>
       </w:r>
-      <w:proofErr w:type="spellStart"/>
       <w:r>
         <w:rPr>
           <w:rStyle w:val="IntenseReference"/>
         </w:rPr>
         <w:t>ds_frase_sustentavel</w:t>
       </w:r>
-      <w:proofErr w:type="spellEnd"/>
       <w:r>
         <w:t xml:space="preserve">, </w:t>
       </w:r>
-      <w:proofErr w:type="spellStart"/>
       <w:r>
         <w:rPr>
           <w:rStyle w:val="IntenseReference"/>
         </w:rPr>
         <w:t>dt_frase_sustentavel</w:t>
       </w:r>
-      <w:proofErr w:type="spellEnd"/>
       <w:r>
         <w:rPr>
           <w:rStyle w:val="IntenseReference"/>
@@ -3083,18 +2604,15 @@
       <w:r>
         <w:t xml:space="preserve">e </w:t>
       </w:r>
-      <w:proofErr w:type="spellStart"/>
       <w:r>
         <w:rPr>
           <w:rStyle w:val="IntenseReference"/>
         </w:rPr>
         <w:t>dt_atualizacao</w:t>
       </w:r>
-      <w:proofErr w:type="spellEnd"/>
       <w:r>
         <w:t xml:space="preserve">. Todas as colunas contêm valores atômicos e dependem unicamente da chave primária </w:t>
       </w:r>
-      <w:proofErr w:type="spellStart"/>
       <w:r>
         <w:rPr>
           <w:rStyle w:val="IntenseReference"/>
@@ -3107,7 +2625,6 @@
         </w:rPr>
         <w:t>l</w:t>
       </w:r>
-      <w:proofErr w:type="spellEnd"/>
       <w:r>
         <w:t>. Além disso, não há dependências transitivas entre as colunas não-chave.</w:t>
       </w:r>
@@ -3231,46 +2748,32 @@
       <w:r>
         <w:t>: O script 2 altera o nome de várias colunas para seguir uma convenção de nomenclatura (</w:t>
       </w:r>
-      <w:proofErr w:type="spellStart"/>
       <w:r>
         <w:rPr>
           <w:rStyle w:val="IntenseReference"/>
         </w:rPr>
         <w:t>cd</w:t>
       </w:r>
-      <w:proofErr w:type="spellEnd"/>
       <w:r>
         <w:t xml:space="preserve"> para chaves estrangeiras, </w:t>
       </w:r>
-      <w:proofErr w:type="spellStart"/>
       <w:r>
         <w:rPr>
           <w:rStyle w:val="IntenseReference"/>
         </w:rPr>
         <w:t>nm</w:t>
       </w:r>
-      <w:proofErr w:type="spellEnd"/>
       <w:r>
         <w:t xml:space="preserve"> para nomes, </w:t>
       </w:r>
-      <w:proofErr w:type="spellStart"/>
       <w:r>
         <w:rPr>
           <w:rStyle w:val="IntenseReference"/>
         </w:rPr>
         <w:t>ds</w:t>
       </w:r>
-      <w:proofErr w:type="spellEnd"/>
-      <w:r>
-        <w:t xml:space="preserve"> para </w:t>
-      </w:r>
-      <w:proofErr w:type="gramStart"/>
-      <w:r>
-        <w:t>descrições, etc.</w:t>
-      </w:r>
-      <w:proofErr w:type="gramEnd"/>
-      <w:r>
-        <w:t>), o que facilita a identificação de chaves e dependências.</w:t>
+      <w:r>
+        <w:t xml:space="preserve"> para descrições, etc.), o que facilita a identificação de chaves e dependências.</w:t>
       </w:r>
     </w:p>
     <w:p>
@@ -3289,33 +2792,18 @@
         <w:t>Separação de Responsabilidades</w:t>
       </w:r>
       <w:r>
-        <w:t xml:space="preserve">: No Script 1, as </w:t>
-      </w:r>
-      <w:proofErr w:type="gramStart"/>
-      <w:r>
-        <w:t xml:space="preserve">tabelas </w:t>
-      </w:r>
-      <w:proofErr w:type="spellStart"/>
-      <w:r>
-        <w:rPr>
-          <w:b/>
-          <w:bCs/>
-        </w:rPr>
-        <w:t>dados</w:t>
-      </w:r>
-      <w:proofErr w:type="gramEnd"/>
-      <w:r>
-        <w:rPr>
-          <w:b/>
-          <w:bCs/>
-        </w:rPr>
-        <w:t>_consumidor</w:t>
-      </w:r>
-      <w:proofErr w:type="spellEnd"/>
+        <w:t xml:space="preserve">: No Script 1, as tabelas </w:t>
+      </w:r>
+      <w:r>
+        <w:rPr>
+          <w:b/>
+          <w:bCs/>
+        </w:rPr>
+        <w:t>dados_consumidor</w:t>
+      </w:r>
       <w:r>
         <w:t xml:space="preserve"> e </w:t>
       </w:r>
-      <w:proofErr w:type="spellStart"/>
       <w:r>
         <w:rPr>
           <w:b/>
@@ -3323,22 +2811,18 @@
         </w:rPr>
         <w:t>dados_anunciante</w:t>
       </w:r>
-      <w:proofErr w:type="spellEnd"/>
       <w:r>
         <w:t xml:space="preserve"> incluem atributos que podem se sobrepor aos usuários em geral, como </w:t>
       </w:r>
-      <w:proofErr w:type="spellStart"/>
       <w:r>
         <w:rPr>
           <w:rStyle w:val="IntenseReference"/>
         </w:rPr>
         <w:t>id_usuario</w:t>
       </w:r>
-      <w:proofErr w:type="spellEnd"/>
       <w:r>
         <w:t xml:space="preserve">. No Script 2, eles são normalizados em consumidor e anunciante que fazem referência direta a </w:t>
       </w:r>
-      <w:proofErr w:type="spellStart"/>
       <w:r>
         <w:rPr>
           <w:b/>
@@ -3346,7 +2830,6 @@
         </w:rPr>
         <w:t>usuario</w:t>
       </w:r>
-      <w:proofErr w:type="spellEnd"/>
       <w:r>
         <w:t>.</w:t>
       </w:r>
@@ -3400,35 +2883,10 @@
           <w:b/>
           <w:bCs/>
         </w:rPr>
-        <w:t xml:space="preserve">Separação das Tabelas acesso e </w:t>
-      </w:r>
-      <w:proofErr w:type="spellStart"/>
-      <w:r>
-        <w:rPr>
-          <w:b/>
-          <w:bCs/>
-        </w:rPr>
-        <w:t>usuario_tag</w:t>
-      </w:r>
-      <w:proofErr w:type="spellEnd"/>
-      <w:r>
-        <w:t xml:space="preserve">: No Script 1, </w:t>
-      </w:r>
-      <w:proofErr w:type="spellStart"/>
-      <w:r>
-        <w:t>usuario</w:t>
-      </w:r>
-      <w:proofErr w:type="spellEnd"/>
-      <w:r>
-        <w:t xml:space="preserve"> armazenava algumas informações que poderiam ser categorizadas separadamente. No Script 2, as tabelas acesso e </w:t>
-      </w:r>
-      <w:proofErr w:type="spellStart"/>
-      <w:r>
-        <w:t>usuario_tag</w:t>
-      </w:r>
-      <w:proofErr w:type="spellEnd"/>
-      <w:r>
-        <w:t xml:space="preserve"> foram criadas para que:</w:t>
+        <w:t>Separação das Tabelas acesso e usuario_tag</w:t>
+      </w:r>
+      <w:r>
+        <w:t>: No Script 1, usuario armazenava algumas informações que poderiam ser categorizadas separadamente. No Script 2, as tabelas acesso e usuario_tag foram criadas para que:</w:t>
       </w:r>
     </w:p>
     <w:p>
@@ -3441,15 +2899,7 @@
       </w:pPr>
       <w:r>
         <w:lastRenderedPageBreak/>
-        <w:t xml:space="preserve">acesso gere dados relacionados ao acesso do usuário e evita dependências transitivas no </w:t>
-      </w:r>
-      <w:proofErr w:type="spellStart"/>
-      <w:r>
-        <w:t>usuario</w:t>
-      </w:r>
-      <w:proofErr w:type="spellEnd"/>
-      <w:r>
-        <w:t>.</w:t>
+        <w:t>acesso gere dados relacionados ao acesso do usuário e evita dependências transitivas no usuario.</w:t>
       </w:r>
     </w:p>
     <w:p>
@@ -3460,29 +2910,8 @@
         </w:numPr>
         <w:jc w:val="both"/>
       </w:pPr>
-      <w:proofErr w:type="spellStart"/>
-      <w:r>
-        <w:t>usuario_tag</w:t>
-      </w:r>
-      <w:proofErr w:type="spellEnd"/>
-      <w:r>
-        <w:t xml:space="preserve"> cria uma associação entre </w:t>
-      </w:r>
-      <w:proofErr w:type="spellStart"/>
-      <w:r>
-        <w:t>usuario</w:t>
-      </w:r>
-      <w:proofErr w:type="spellEnd"/>
-      <w:r>
-        <w:t xml:space="preserve"> e tag, permitindo que </w:t>
-      </w:r>
-      <w:proofErr w:type="spellStart"/>
-      <w:r>
-        <w:t>usuario</w:t>
-      </w:r>
-      <w:proofErr w:type="spellEnd"/>
-      <w:r>
-        <w:t xml:space="preserve"> dependa apenas de colunas próprias sem dependências externas transitivas.</w:t>
+      <w:r>
+        <w:t>usuario_tag cria uma associação entre usuario e tag, permitindo que usuario dependa apenas de colunas próprias sem dependências externas transitivas.</w:t>
       </w:r>
     </w:p>
     <w:p>
@@ -3523,17 +2952,8 @@
           <w:b/>
           <w:bCs/>
         </w:rPr>
-        <w:t xml:space="preserve">Padronização de </w:t>
-      </w:r>
-      <w:proofErr w:type="spellStart"/>
-      <w:r>
-        <w:rPr>
-          <w:b/>
-          <w:bCs/>
-        </w:rPr>
-        <w:t>Nomeclatura</w:t>
-      </w:r>
-      <w:proofErr w:type="spellEnd"/>
+        <w:t>Padronização de Nomeclatura</w:t>
+      </w:r>
       <w:r>
         <w:t xml:space="preserve">: Nomes de colunas seguem um padrão (ex.: </w:t>
       </w:r>
@@ -3546,14 +2966,12 @@
       <w:r>
         <w:t xml:space="preserve"> para PK, </w:t>
       </w:r>
-      <w:proofErr w:type="spellStart"/>
       <w:r>
         <w:rPr>
           <w:rStyle w:val="IntenseReference"/>
         </w:rPr>
         <w:t>cd</w:t>
       </w:r>
-      <w:proofErr w:type="spellEnd"/>
       <w:r>
         <w:t xml:space="preserve"> para FK), facilitando a leitura e manutenção.</w:t>
       </w:r>
@@ -3590,28 +3008,11 @@
           <w:b/>
           <w:bCs/>
         </w:rPr>
-        <w:t xml:space="preserve">Remoção de </w:t>
-      </w:r>
-      <w:proofErr w:type="spellStart"/>
-      <w:r>
-        <w:rPr>
-          <w:b/>
-          <w:bCs/>
-        </w:rPr>
-        <w:t>Views</w:t>
-      </w:r>
-      <w:proofErr w:type="spellEnd"/>
-      <w:r>
-        <w:rPr>
-          <w:b/>
-          <w:bCs/>
-        </w:rPr>
-        <w:t xml:space="preserve"> Desnecessárias</w:t>
+        <w:t>Remoção de Views Desnecessárias</w:t>
       </w:r>
       <w:r>
         <w:t xml:space="preserve">: As </w:t>
       </w:r>
-      <w:proofErr w:type="spellStart"/>
       <w:r>
         <w:rPr>
           <w:b/>
@@ -3619,7 +3020,6 @@
         </w:rPr>
         <w:t>views</w:t>
       </w:r>
-      <w:proofErr w:type="spellEnd"/>
       <w:r>
         <w:t xml:space="preserve"> consumidor e anunciante foram removidas para evitar complexidade desnecessária e centralizar os dados nas tabelas consumidor e anunciante.</w:t>
       </w:r>
@@ -3639,7 +3039,6 @@
           <w:color w:val="auto"/>
         </w:rPr>
       </w:pPr>
-      <w:proofErr w:type="spellStart"/>
       <w:r>
         <w:rPr>
           <w:b/>
@@ -3648,7 +3047,6 @@
         </w:rPr>
         <w:t>Functions</w:t>
       </w:r>
-      <w:proofErr w:type="spellEnd"/>
     </w:p>
     <w:p>
       <w:pPr>
@@ -3717,7 +3115,6 @@
         </w:numPr>
         <w:jc w:val="both"/>
       </w:pPr>
-      <w:proofErr w:type="spellStart"/>
       <w:r>
         <w:rPr>
           <w:rStyle w:val="IntenseReference"/>
@@ -3730,7 +3127,6 @@
         </w:rPr>
         <w:t>t_nascimento</w:t>
       </w:r>
-      <w:proofErr w:type="spellEnd"/>
       <w:r>
         <w:t xml:space="preserve"> (DATE): Data de nascimento do usuário no formato DATE.</w:t>
       </w:r>
@@ -3792,14 +3188,12 @@
       <w:r>
         <w:t>Calcula a diferença em anos entre a data atual (CURRENT_DATE) e a data de nascimento fornecida (</w:t>
       </w:r>
-      <w:proofErr w:type="spellStart"/>
       <w:r>
         <w:rPr>
           <w:rStyle w:val="IntenseReference"/>
         </w:rPr>
         <w:t>dt_nascimento</w:t>
       </w:r>
-      <w:proofErr w:type="spellEnd"/>
       <w:r>
         <w:t>).</w:t>
       </w:r>
@@ -3821,49 +3215,11 @@
         </w:rPr>
         <w:t xml:space="preserve"> </w:t>
       </w:r>
-      <w:proofErr w:type="spellStart"/>
-      <w:proofErr w:type="gramStart"/>
-      <w:r>
-        <w:rPr>
-          <w:rStyle w:val="IntenseReference"/>
-        </w:rPr>
-        <w:t>extract</w:t>
-      </w:r>
-      <w:proofErr w:type="spellEnd"/>
-      <w:r>
-        <w:rPr>
-          <w:rStyle w:val="IntenseReference"/>
-        </w:rPr>
-        <w:t>(</w:t>
-      </w:r>
-      <w:proofErr w:type="spellStart"/>
-      <w:proofErr w:type="gramEnd"/>
-      <w:r>
-        <w:rPr>
-          <w:rStyle w:val="IntenseReference"/>
-        </w:rPr>
-        <w:t>year</w:t>
-      </w:r>
-      <w:proofErr w:type="spellEnd"/>
-      <w:r>
-        <w:rPr>
-          <w:rStyle w:val="IntenseReference"/>
-        </w:rPr>
-        <w:t xml:space="preserve"> </w:t>
-      </w:r>
-      <w:proofErr w:type="spellStart"/>
-      <w:r>
-        <w:rPr>
-          <w:rStyle w:val="IntenseReference"/>
-        </w:rPr>
-        <w:t>from</w:t>
-      </w:r>
-      <w:proofErr w:type="spellEnd"/>
-      <w:r>
-        <w:rPr>
-          <w:rStyle w:val="IntenseReference"/>
-        </w:rPr>
-        <w:t xml:space="preserve"> age(...))</w:t>
+      <w:r>
+        <w:rPr>
+          <w:rStyle w:val="IntenseReference"/>
+        </w:rPr>
+        <w:t>extract(year from age(...))</w:t>
       </w:r>
       <w:r>
         <w:t xml:space="preserve"> </w:t>
@@ -3962,14 +3318,12 @@
         </w:numPr>
         <w:jc w:val="both"/>
       </w:pPr>
-      <w:proofErr w:type="spellStart"/>
       <w:r>
         <w:rPr>
           <w:rStyle w:val="IntenseReference"/>
         </w:rPr>
         <w:t>p_id_usuario</w:t>
       </w:r>
-      <w:proofErr w:type="spellEnd"/>
       <w:r>
         <w:t xml:space="preserve"> (INTEGER): Identificador único do usuário cuja informação será atualizada.</w:t>
       </w:r>
@@ -3982,14 +3336,12 @@
         </w:numPr>
         <w:jc w:val="both"/>
       </w:pPr>
-      <w:proofErr w:type="spellStart"/>
       <w:r>
         <w:rPr>
           <w:rStyle w:val="IntenseReference"/>
         </w:rPr>
         <w:t>p_id_avatar</w:t>
       </w:r>
-      <w:proofErr w:type="spellEnd"/>
       <w:r>
         <w:t xml:space="preserve"> (INTEGER): Identificador único do avatar a ser atribuído ao usuário.</w:t>
       </w:r>
@@ -4041,7 +3393,6 @@
       <w:r>
         <w:t xml:space="preserve">Atualiza a tabela </w:t>
       </w:r>
-      <w:proofErr w:type="spellStart"/>
       <w:r>
         <w:rPr>
           <w:b/>
@@ -4049,18 +3400,15 @@
         </w:rPr>
         <w:t>usuario</w:t>
       </w:r>
-      <w:proofErr w:type="spellEnd"/>
       <w:r>
         <w:t xml:space="preserve"> para o usuário correspondente a </w:t>
       </w:r>
-      <w:proofErr w:type="spellStart"/>
       <w:r>
         <w:rPr>
           <w:rStyle w:val="IntenseReference"/>
         </w:rPr>
         <w:t>p_id_usuario</w:t>
       </w:r>
-      <w:proofErr w:type="spellEnd"/>
       <w:r>
         <w:t>.</w:t>
       </w:r>
@@ -4080,27 +3428,17 @@
         <w:rPr>
           <w:rStyle w:val="IntenseReference"/>
         </w:rPr>
-        <w:t xml:space="preserve"> </w:t>
-      </w:r>
-      <w:proofErr w:type="spellStart"/>
-      <w:r>
-        <w:rPr>
-          <w:rStyle w:val="IntenseReference"/>
-        </w:rPr>
-        <w:t>cd_inventario_avatar</w:t>
-      </w:r>
-      <w:proofErr w:type="spellEnd"/>
+        <w:t xml:space="preserve"> cd_inventario_avatar</w:t>
+      </w:r>
       <w:r>
         <w:t xml:space="preserve"> o valor de </w:t>
       </w:r>
-      <w:proofErr w:type="spellStart"/>
       <w:r>
         <w:rPr>
           <w:rStyle w:val="IntenseReference"/>
         </w:rPr>
         <w:t>p_id_avatar</w:t>
       </w:r>
-      <w:proofErr w:type="spellEnd"/>
       <w:r>
         <w:t>, especificando qual avatar o usuário escolheu.</w:t>
       </w:r>
@@ -4116,14 +3454,12 @@
       <w:r>
         <w:t xml:space="preserve">Define o campo </w:t>
       </w:r>
-      <w:proofErr w:type="spellStart"/>
       <w:r>
         <w:rPr>
           <w:rStyle w:val="IntenseReference"/>
         </w:rPr>
         <w:t>dt_atualizacao</w:t>
       </w:r>
-      <w:proofErr w:type="spellEnd"/>
       <w:r>
         <w:t xml:space="preserve"> como a data atual (</w:t>
       </w:r>
@@ -4148,14 +3484,12 @@
       <w:r>
         <w:t xml:space="preserve">A alteração afeta apenas o registro do usuário indicado pelo </w:t>
       </w:r>
-      <w:proofErr w:type="spellStart"/>
       <w:r>
         <w:rPr>
           <w:rStyle w:val="IntenseReference"/>
         </w:rPr>
         <w:t>p_id_usuario</w:t>
       </w:r>
-      <w:proofErr w:type="spellEnd"/>
       <w:r>
         <w:t>.</w:t>
       </w:r>
@@ -4252,32 +3586,14 @@
       <w:r>
         <w:t xml:space="preserve"> </w:t>
       </w:r>
-      <w:proofErr w:type="spellStart"/>
       <w:r>
         <w:rPr>
           <w:rStyle w:val="IntenseReference"/>
         </w:rPr>
         <w:t>trg_desativar_usuario</w:t>
       </w:r>
-      <w:proofErr w:type="spellEnd"/>
-      <w:r>
-        <w:t xml:space="preserve">: ativada antes de qualquer atualização na coluna </w:t>
-      </w:r>
-      <w:proofErr w:type="spellStart"/>
-      <w:r>
-        <w:t>dt_desativacao</w:t>
-      </w:r>
-      <w:proofErr w:type="spellEnd"/>
-      <w:r>
-        <w:t xml:space="preserve"> da tabela </w:t>
-      </w:r>
-      <w:proofErr w:type="spellStart"/>
-      <w:r>
-        <w:t>usuario</w:t>
-      </w:r>
-      <w:proofErr w:type="spellEnd"/>
-      <w:r>
-        <w:t>.</w:t>
+      <w:r>
+        <w:t>: ativada antes de qualquer atualização na coluna dt_desativacao da tabela usuario.</w:t>
       </w:r>
     </w:p>
     <w:p>
@@ -4298,35 +3614,23 @@
       <w:r>
         <w:t xml:space="preserve"> </w:t>
       </w:r>
-      <w:proofErr w:type="spellStart"/>
       <w:r>
         <w:rPr>
           <w:rStyle w:val="IntenseReference"/>
         </w:rPr>
         <w:t>fnc_desativar_usuario</w:t>
       </w:r>
-      <w:proofErr w:type="spellEnd"/>
       <w:r>
         <w:t xml:space="preserve">: realiza as atualizações de </w:t>
       </w:r>
-      <w:proofErr w:type="spellStart"/>
       <w:r>
         <w:rPr>
           <w:rStyle w:val="IntenseReference"/>
         </w:rPr>
         <w:t>dt_desativacao</w:t>
       </w:r>
-      <w:proofErr w:type="spellEnd"/>
-      <w:r>
-        <w:t xml:space="preserve"> em </w:t>
-      </w:r>
-      <w:proofErr w:type="spellStart"/>
-      <w:r>
-        <w:t>usuario</w:t>
-      </w:r>
-      <w:proofErr w:type="spellEnd"/>
-      <w:r>
-        <w:t xml:space="preserve"> e evento.</w:t>
+      <w:r>
+        <w:t xml:space="preserve"> em usuario e evento.</w:t>
       </w:r>
     </w:p>
     <w:p>
@@ -4352,30 +3656,20 @@
       <w:r>
         <w:t xml:space="preserve">Atualiza o campo </w:t>
       </w:r>
-      <w:proofErr w:type="spellStart"/>
       <w:r>
         <w:rPr>
           <w:rStyle w:val="IntenseReference"/>
         </w:rPr>
         <w:t>dt_desativacao</w:t>
       </w:r>
-      <w:proofErr w:type="spellEnd"/>
       <w:r>
         <w:t xml:space="preserve"> do usuário para a data e hora atuais (</w:t>
       </w:r>
-      <w:proofErr w:type="gramStart"/>
-      <w:r>
-        <w:rPr>
-          <w:rStyle w:val="IntenseReference"/>
-        </w:rPr>
-        <w:t>NOW(</w:t>
-      </w:r>
-      <w:proofErr w:type="gramEnd"/>
-      <w:r>
-        <w:rPr>
-          <w:rStyle w:val="IntenseReference"/>
-        </w:rPr>
-        <w:t>)</w:t>
+      <w:r>
+        <w:rPr>
+          <w:rStyle w:val="IntenseReference"/>
+        </w:rPr>
+        <w:t>NOW()</w:t>
       </w:r>
       <w:r>
         <w:t>).</w:t>
@@ -4392,47 +3686,39 @@
       <w:r>
         <w:t xml:space="preserve">Se o campo </w:t>
       </w:r>
-      <w:proofErr w:type="spellStart"/>
       <w:r>
         <w:rPr>
           <w:rStyle w:val="IntenseReference"/>
         </w:rPr>
         <w:t>nr_cnpj</w:t>
       </w:r>
-      <w:proofErr w:type="spellEnd"/>
       <w:r>
         <w:t xml:space="preserve"> do usuário não for nulo, atualiza também </w:t>
       </w:r>
-      <w:proofErr w:type="spellStart"/>
       <w:r>
         <w:rPr>
           <w:rStyle w:val="IntenseReference"/>
         </w:rPr>
         <w:t>dt_desativacao</w:t>
       </w:r>
-      <w:proofErr w:type="spellEnd"/>
       <w:r>
         <w:t xml:space="preserve"> dos eventos onde </w:t>
       </w:r>
-      <w:proofErr w:type="spellStart"/>
       <w:r>
         <w:rPr>
           <w:rStyle w:val="IntenseReference"/>
         </w:rPr>
         <w:t>cd_anunciante</w:t>
       </w:r>
-      <w:proofErr w:type="spellEnd"/>
       <w:r>
         <w:t xml:space="preserve"> coincide com o </w:t>
       </w:r>
-      <w:proofErr w:type="spellStart"/>
       <w:r>
         <w:rPr>
           <w:rStyle w:val="IntenseReference"/>
         </w:rPr>
         <w:t>id_usuario</w:t>
       </w:r>
-      <w:proofErr w:type="spellEnd"/>
       <w:r>
         <w:t xml:space="preserve"> desativado.</w:t>
       </w:r>
@@ -4477,14 +3763,12 @@
         <w:br/>
         <w:t>Atualizam o contador de interesse (</w:t>
       </w:r>
-      <w:proofErr w:type="spellStart"/>
       <w:r>
         <w:rPr>
           <w:rStyle w:val="IntenseReference"/>
         </w:rPr>
         <w:t>qt_interesse</w:t>
       </w:r>
-      <w:proofErr w:type="spellEnd"/>
       <w:r>
         <w:t>) em um evento sempre que uma nova entrada é inserida na tabela interesse.</w:t>
       </w:r>
@@ -4507,14 +3791,12 @@
       <w:r>
         <w:t xml:space="preserve"> </w:t>
       </w:r>
-      <w:proofErr w:type="spellStart"/>
       <w:r>
         <w:rPr>
           <w:rStyle w:val="IntenseReference"/>
         </w:rPr>
         <w:t>trg_atualiza_qt_interesse</w:t>
       </w:r>
-      <w:proofErr w:type="spellEnd"/>
       <w:r>
         <w:t>: ativada após cada INSERT na tabela interesse.</w:t>
       </w:r>
@@ -4537,25 +3819,21 @@
       <w:r>
         <w:t xml:space="preserve"> </w:t>
       </w:r>
-      <w:proofErr w:type="spellStart"/>
       <w:r>
         <w:rPr>
           <w:rStyle w:val="IntenseReference"/>
         </w:rPr>
         <w:t>fnc_atualiza_qt_interesse</w:t>
       </w:r>
-      <w:proofErr w:type="spellEnd"/>
       <w:r>
         <w:t xml:space="preserve">: aumenta </w:t>
       </w:r>
-      <w:proofErr w:type="spellStart"/>
       <w:r>
         <w:rPr>
           <w:rStyle w:val="IntenseReference"/>
         </w:rPr>
         <w:t>qt_interesse</w:t>
       </w:r>
-      <w:proofErr w:type="spellEnd"/>
       <w:r>
         <w:t xml:space="preserve"> em 1 para o evento correspondente.</w:t>
       </w:r>
@@ -4583,25 +3861,21 @@
       <w:r>
         <w:t xml:space="preserve">Incrementa o campo </w:t>
       </w:r>
-      <w:proofErr w:type="spellStart"/>
       <w:r>
         <w:rPr>
           <w:rStyle w:val="IntenseReference"/>
         </w:rPr>
         <w:t>qt_interesse</w:t>
       </w:r>
-      <w:proofErr w:type="spellEnd"/>
       <w:r>
         <w:t xml:space="preserve"> da tabela evento para o evento associado (</w:t>
       </w:r>
-      <w:proofErr w:type="spellStart"/>
       <w:r>
         <w:rPr>
           <w:rStyle w:val="IntenseReference"/>
         </w:rPr>
         <w:t>cd_evento</w:t>
       </w:r>
-      <w:proofErr w:type="spellEnd"/>
       <w:r>
         <w:t>) da nova entrada em interesse.</w:t>
       </w:r>
@@ -4648,48 +3922,30 @@
         <w:br/>
         <w:t xml:space="preserve">Esta função cria logs detalhados de todas as operações (INSERT, UPDATE, DELETE) nas tabelas alvo. A função utiliza a extensão </w:t>
       </w:r>
-      <w:proofErr w:type="spellStart"/>
-      <w:r>
-        <w:rPr>
-          <w:rStyle w:val="IntenseReference"/>
-        </w:rPr>
-        <w:t>hstore</w:t>
-      </w:r>
-      <w:proofErr w:type="spellEnd"/>
-      <w:r>
-        <w:rPr>
-          <w:rStyle w:val="IntenseReference"/>
-        </w:rPr>
-        <w:t xml:space="preserve"> </w:t>
+      <w:r>
+        <w:rPr>
+          <w:rStyle w:val="IntenseReference"/>
+        </w:rPr>
+        <w:t xml:space="preserve">hstore </w:t>
       </w:r>
       <w:r>
         <w:t>para registrar as alterações feitas em cada campo, com o valor antigo (</w:t>
       </w:r>
-      <w:proofErr w:type="spellStart"/>
-      <w:r>
-        <w:rPr>
-          <w:rStyle w:val="IntenseReference"/>
-        </w:rPr>
-        <w:t>vl_campo_old</w:t>
-      </w:r>
-      <w:proofErr w:type="spellEnd"/>
-      <w:r>
-        <w:rPr>
-          <w:rStyle w:val="IntenseReference"/>
-        </w:rPr>
-        <w:t>)</w:t>
+      <w:r>
+        <w:rPr>
+          <w:rStyle w:val="IntenseReference"/>
+        </w:rPr>
+        <w:t>vl_campo_old)</w:t>
       </w:r>
       <w:r>
         <w:t xml:space="preserve"> e o valor novo (</w:t>
       </w:r>
-      <w:proofErr w:type="spellStart"/>
       <w:r>
         <w:rPr>
           <w:rStyle w:val="IntenseReference"/>
         </w:rPr>
         <w:t>vl_campo_new</w:t>
       </w:r>
-      <w:proofErr w:type="spellEnd"/>
       <w:r>
         <w:t>).</w:t>
       </w:r>
@@ -4714,14 +3970,12 @@
         </w:numPr>
         <w:jc w:val="both"/>
       </w:pPr>
-      <w:proofErr w:type="spellStart"/>
       <w:r>
         <w:rPr>
           <w:rStyle w:val="IntenseReference"/>
         </w:rPr>
         <w:t>v_nm_tabela_log</w:t>
       </w:r>
-      <w:proofErr w:type="spellEnd"/>
       <w:r>
         <w:t xml:space="preserve">: tabela de log específica onde a entrada será inserida, gerada dinamicamente com o prefixo </w:t>
       </w:r>
@@ -4755,25 +4009,21 @@
         </w:numPr>
         <w:jc w:val="both"/>
       </w:pPr>
-      <w:proofErr w:type="spellStart"/>
       <w:r>
         <w:rPr>
           <w:rStyle w:val="IntenseReference"/>
         </w:rPr>
         <w:t>v_nm_pk</w:t>
       </w:r>
-      <w:proofErr w:type="spellEnd"/>
       <w:r>
         <w:t xml:space="preserve"> e </w:t>
       </w:r>
-      <w:proofErr w:type="spellStart"/>
       <w:r>
         <w:rPr>
           <w:rStyle w:val="IntenseReference"/>
         </w:rPr>
         <w:t>v_nm_fk</w:t>
       </w:r>
-      <w:proofErr w:type="spellEnd"/>
       <w:r>
         <w:t>: identificadores dinâmicos da chave primária e da chave estrangeira, respectivamente, baseados na tabela de origem.</w:t>
       </w:r>
@@ -4836,25 +4086,21 @@
       <w:r>
         <w:t xml:space="preserve"> e </w:t>
       </w:r>
-      <w:proofErr w:type="spellStart"/>
       <w:r>
         <w:rPr>
           <w:rStyle w:val="IntenseReference"/>
         </w:rPr>
         <w:t>old</w:t>
       </w:r>
-      <w:proofErr w:type="spellEnd"/>
       <w:r>
         <w:t xml:space="preserve"> em busca de mudanças usando </w:t>
       </w:r>
-      <w:proofErr w:type="spellStart"/>
       <w:r>
         <w:rPr>
           <w:rStyle w:val="IntenseReference"/>
         </w:rPr>
         <w:t>hstore</w:t>
       </w:r>
-      <w:proofErr w:type="spellEnd"/>
       <w:r>
         <w:t>.</w:t>
       </w:r>
@@ -4911,14 +4157,12 @@
       <w:r>
         <w:t xml:space="preserve"> É necessária a extensão </w:t>
       </w:r>
-      <w:proofErr w:type="spellStart"/>
       <w:r>
         <w:rPr>
           <w:rStyle w:val="IntenseReference"/>
         </w:rPr>
         <w:t>hstore</w:t>
       </w:r>
-      <w:proofErr w:type="spellEnd"/>
       <w:r>
         <w:t xml:space="preserve"> para armazenar e processar alterações entre </w:t>
       </w:r>
@@ -4934,14 +4178,12 @@
       <w:r>
         <w:t xml:space="preserve">e </w:t>
       </w:r>
-      <w:proofErr w:type="spellStart"/>
       <w:r>
         <w:rPr>
           <w:rStyle w:val="IntenseReference"/>
         </w:rPr>
         <w:t>old</w:t>
       </w:r>
-      <w:proofErr w:type="spellEnd"/>
       <w:r>
         <w:t>.</w:t>
       </w:r>
@@ -4951,89 +4193,11 @@
       <w:r>
         <w:t xml:space="preserve">Caso não exista, basta dar o comando </w:t>
       </w:r>
-      <w:proofErr w:type="spellStart"/>
-      <w:r>
-        <w:rPr>
-          <w:rStyle w:val="IntenseReference"/>
-        </w:rPr>
-        <w:t>create</w:t>
-      </w:r>
-      <w:proofErr w:type="spellEnd"/>
-      <w:r>
-        <w:rPr>
-          <w:rStyle w:val="IntenseReference"/>
-        </w:rPr>
-        <w:t xml:space="preserve"> </w:t>
-      </w:r>
-      <w:proofErr w:type="spellStart"/>
-      <w:r>
-        <w:rPr>
-          <w:rStyle w:val="IntenseReference"/>
-        </w:rPr>
-        <w:t>extension</w:t>
-      </w:r>
-      <w:proofErr w:type="spellEnd"/>
-      <w:r>
-        <w:rPr>
-          <w:rStyle w:val="IntenseReference"/>
-        </w:rPr>
-        <w:t xml:space="preserve"> </w:t>
-      </w:r>
-      <w:proofErr w:type="spellStart"/>
-      <w:r>
-        <w:rPr>
-          <w:rStyle w:val="IntenseReference"/>
-        </w:rPr>
-        <w:t>if</w:t>
-      </w:r>
-      <w:proofErr w:type="spellEnd"/>
-      <w:r>
-        <w:rPr>
-          <w:rStyle w:val="IntenseReference"/>
-        </w:rPr>
-        <w:t xml:space="preserve"> </w:t>
-      </w:r>
-      <w:proofErr w:type="spellStart"/>
-      <w:r>
-        <w:rPr>
-          <w:rStyle w:val="IntenseReference"/>
-        </w:rPr>
-        <w:t>not</w:t>
-      </w:r>
-      <w:proofErr w:type="spellEnd"/>
-      <w:r>
-        <w:rPr>
-          <w:rStyle w:val="IntenseReference"/>
-        </w:rPr>
-        <w:t xml:space="preserve"> </w:t>
-      </w:r>
-      <w:proofErr w:type="spellStart"/>
-      <w:r>
-        <w:rPr>
-          <w:rStyle w:val="IntenseReference"/>
-        </w:rPr>
-        <w:t>exists</w:t>
-      </w:r>
-      <w:proofErr w:type="spellEnd"/>
-      <w:r>
-        <w:rPr>
-          <w:rStyle w:val="IntenseReference"/>
-        </w:rPr>
-        <w:t xml:space="preserve"> </w:t>
-      </w:r>
-      <w:proofErr w:type="spellStart"/>
-      <w:r>
-        <w:rPr>
-          <w:rStyle w:val="IntenseReference"/>
-        </w:rPr>
-        <w:t>hstore</w:t>
-      </w:r>
-      <w:proofErr w:type="spellEnd"/>
-      <w:r>
-        <w:rPr>
-          <w:rStyle w:val="IntenseReference"/>
-        </w:rPr>
-        <w:t>;</w:t>
+      <w:r>
+        <w:rPr>
+          <w:rStyle w:val="IntenseReference"/>
+        </w:rPr>
+        <w:t>create extension if not exists hstore;</w:t>
       </w:r>
     </w:p>
     <w:p>
@@ -5043,105 +4207,75 @@
       <w:r>
         <w:t>Essas tabelas de log (</w:t>
       </w:r>
-      <w:proofErr w:type="spellStart"/>
-      <w:r>
-        <w:rPr>
-          <w:rStyle w:val="IntenseReference"/>
-        </w:rPr>
-        <w:t>log_usuario</w:t>
-      </w:r>
-      <w:proofErr w:type="spellEnd"/>
-      <w:r>
-        <w:rPr>
-          <w:rStyle w:val="IntenseReference"/>
-        </w:rPr>
+      <w:r>
+        <w:rPr>
+          <w:rStyle w:val="IntenseReference"/>
+        </w:rPr>
+        <w:t>log_usuario, log_local</w:t>
+      </w:r>
+      <w:r>
         <w:t xml:space="preserve">, </w:t>
       </w:r>
-      <w:proofErr w:type="spellStart"/>
-      <w:r>
-        <w:rPr>
-          <w:rStyle w:val="IntenseReference"/>
-        </w:rPr>
-        <w:t>log_local</w:t>
-      </w:r>
-      <w:proofErr w:type="spellEnd"/>
+      <w:r>
+        <w:rPr>
+          <w:rStyle w:val="IntenseReference"/>
+        </w:rPr>
+        <w:t>log_tag</w:t>
+      </w:r>
       <w:r>
         <w:t xml:space="preserve">, </w:t>
       </w:r>
-      <w:proofErr w:type="spellStart"/>
-      <w:r>
-        <w:rPr>
-          <w:rStyle w:val="IntenseReference"/>
-        </w:rPr>
-        <w:t>log_tag</w:t>
-      </w:r>
-      <w:proofErr w:type="spellEnd"/>
+      <w:r>
+        <w:rPr>
+          <w:rStyle w:val="IntenseReference"/>
+        </w:rPr>
+        <w:t>log_evento</w:t>
+      </w:r>
       <w:r>
         <w:t xml:space="preserve">, </w:t>
       </w:r>
-      <w:proofErr w:type="spellStart"/>
-      <w:r>
-        <w:rPr>
-          <w:rStyle w:val="IntenseReference"/>
-        </w:rPr>
-        <w:t>log_evento</w:t>
-      </w:r>
-      <w:proofErr w:type="spellEnd"/>
+      <w:r>
+        <w:rPr>
+          <w:rStyle w:val="IntenseReference"/>
+        </w:rPr>
+        <w:t>log_frase_sustentavel</w:t>
+      </w:r>
       <w:r>
         <w:t xml:space="preserve">, </w:t>
       </w:r>
-      <w:proofErr w:type="spellStart"/>
-      <w:r>
-        <w:rPr>
-          <w:rStyle w:val="IntenseReference"/>
-        </w:rPr>
-        <w:t>log_frase_sustentavel</w:t>
-      </w:r>
-      <w:proofErr w:type="spellEnd"/>
+      <w:r>
+        <w:rPr>
+          <w:rStyle w:val="IntenseReference"/>
+        </w:rPr>
+        <w:t>log_produto</w:t>
+      </w:r>
       <w:r>
         <w:t xml:space="preserve">, </w:t>
       </w:r>
-      <w:proofErr w:type="spellStart"/>
-      <w:r>
-        <w:rPr>
-          <w:rStyle w:val="IntenseReference"/>
-        </w:rPr>
-        <w:t>log_produto</w:t>
-      </w:r>
-      <w:proofErr w:type="spellEnd"/>
+      <w:r>
+        <w:rPr>
+          <w:rStyle w:val="IntenseReference"/>
+        </w:rPr>
+        <w:t>log_compra</w:t>
+      </w:r>
       <w:r>
         <w:t xml:space="preserve">, </w:t>
       </w:r>
-      <w:proofErr w:type="spellStart"/>
-      <w:r>
-        <w:rPr>
-          <w:rStyle w:val="IntenseReference"/>
-        </w:rPr>
-        <w:t>log_compra</w:t>
-      </w:r>
-      <w:proofErr w:type="spellEnd"/>
-      <w:r>
-        <w:t xml:space="preserve">, </w:t>
-      </w:r>
-      <w:proofErr w:type="spellStart"/>
       <w:r>
         <w:rPr>
           <w:rStyle w:val="IntenseReference"/>
         </w:rPr>
         <w:t>log_pagamento</w:t>
       </w:r>
-      <w:proofErr w:type="spellEnd"/>
       <w:r>
         <w:t xml:space="preserve">) armazenam os registros gerados por </w:t>
       </w:r>
-      <w:proofErr w:type="spellStart"/>
       <w:r>
         <w:rPr>
           <w:rStyle w:val="IntenseReference"/>
         </w:rPr>
         <w:t>fnc_log_geral</w:t>
       </w:r>
-      <w:proofErr w:type="spellEnd"/>
       <w:r>
         <w:t>. Cada tabela de log inclui as colunas:</w:t>
       </w:r>
@@ -5154,14 +4288,12 @@
         </w:numPr>
         <w:jc w:val="both"/>
       </w:pPr>
-      <w:proofErr w:type="spellStart"/>
       <w:r>
         <w:rPr>
           <w:rStyle w:val="IntenseReference"/>
         </w:rPr>
         <w:t>id_log</w:t>
       </w:r>
-      <w:proofErr w:type="spellEnd"/>
       <w:r>
         <w:t>: chave primária do log.</w:t>
       </w:r>
@@ -5174,19 +4306,11 @@
         </w:numPr>
         <w:jc w:val="both"/>
       </w:pPr>
-      <w:proofErr w:type="spellStart"/>
-      <w:r>
-        <w:rPr>
-          <w:rStyle w:val="IntenseReference"/>
-        </w:rPr>
-        <w:t>cd</w:t>
-      </w:r>
-      <w:proofErr w:type="spellEnd"/>
-      <w:r>
-        <w:rPr>
-          <w:rStyle w:val="IntenseReference"/>
-        </w:rPr>
-        <w:t>_&lt;tabela&gt;:</w:t>
+      <w:r>
+        <w:rPr>
+          <w:rStyle w:val="IntenseReference"/>
+        </w:rPr>
+        <w:t>cd_&lt;tabela&gt;:</w:t>
       </w:r>
       <w:r>
         <w:t xml:space="preserve"> chave estrangeira para a tabela de origem.</w:t>
@@ -5200,14 +4324,12 @@
         </w:numPr>
         <w:jc w:val="both"/>
       </w:pPr>
-      <w:proofErr w:type="spellStart"/>
       <w:r>
         <w:rPr>
           <w:rStyle w:val="IntenseReference"/>
         </w:rPr>
         <w:t>nm_campo</w:t>
       </w:r>
-      <w:proofErr w:type="spellEnd"/>
       <w:r>
         <w:t>: campo alterado na operação.</w:t>
       </w:r>
@@ -5220,7 +4342,6 @@
         </w:numPr>
         <w:jc w:val="both"/>
       </w:pPr>
-      <w:proofErr w:type="spellStart"/>
       <w:r>
         <w:rPr>
           <w:rStyle w:val="IntenseReference"/>
@@ -5228,18 +4349,15 @@
         <w:lastRenderedPageBreak/>
         <w:t>vl_campo_old</w:t>
       </w:r>
-      <w:proofErr w:type="spellEnd"/>
       <w:r>
         <w:t xml:space="preserve"> e </w:t>
       </w:r>
-      <w:proofErr w:type="spellStart"/>
       <w:r>
         <w:rPr>
           <w:rStyle w:val="IntenseReference"/>
         </w:rPr>
         <w:t>vl_campo_new</w:t>
       </w:r>
-      <w:proofErr w:type="spellEnd"/>
       <w:r>
         <w:t>: valores antigos e novos para o campo alterado.</w:t>
       </w:r>
@@ -5252,14 +4370,12 @@
         </w:numPr>
         <w:jc w:val="both"/>
       </w:pPr>
-      <w:proofErr w:type="spellStart"/>
       <w:r>
         <w:rPr>
           <w:rStyle w:val="IntenseReference"/>
         </w:rPr>
         <w:t>nm_usuario</w:t>
       </w:r>
-      <w:proofErr w:type="spellEnd"/>
       <w:r>
         <w:t>: nome do usuário que realizou a ação.</w:t>
       </w:r>
@@ -5272,14 +4388,12 @@
         </w:numPr>
         <w:jc w:val="both"/>
       </w:pPr>
-      <w:proofErr w:type="spellStart"/>
       <w:r>
         <w:rPr>
           <w:rStyle w:val="IntenseReference"/>
         </w:rPr>
         <w:t>nm_operacao</w:t>
       </w:r>
-      <w:proofErr w:type="spellEnd"/>
       <w:r>
         <w:t>: tipo da operação realizada (INSERT, UPDATE, DELETE).</w:t>
       </w:r>
@@ -5292,14 +4406,12 @@
         </w:numPr>
         <w:jc w:val="both"/>
       </w:pPr>
-      <w:proofErr w:type="spellStart"/>
       <w:r>
         <w:rPr>
           <w:rStyle w:val="IntenseReference"/>
         </w:rPr>
         <w:t>dt_operacao</w:t>
       </w:r>
-      <w:proofErr w:type="spellEnd"/>
       <w:r>
         <w:t>: data e hora da operação.</w:t>
       </w:r>
@@ -5311,47 +4423,30 @@
       <w:r>
         <w:t xml:space="preserve">Cada tabela de log tem uma trigger associada (como </w:t>
       </w:r>
-      <w:proofErr w:type="spellStart"/>
       <w:r>
         <w:rPr>
           <w:rStyle w:val="IntenseReference"/>
         </w:rPr>
         <w:t>trg_log_usuario</w:t>
       </w:r>
-      <w:proofErr w:type="spellEnd"/>
       <w:r>
         <w:t xml:space="preserve">, </w:t>
       </w:r>
-      <w:proofErr w:type="spellStart"/>
-      <w:r>
-        <w:rPr>
-          <w:rStyle w:val="IntenseReference"/>
-        </w:rPr>
-        <w:t>trg_log_</w:t>
-      </w:r>
-      <w:proofErr w:type="gramStart"/>
-      <w:r>
-        <w:rPr>
-          <w:rStyle w:val="IntenseReference"/>
-        </w:rPr>
-        <w:t>local</w:t>
-      </w:r>
-      <w:proofErr w:type="spellEnd"/>
-      <w:r>
-        <w:t>, etc.</w:t>
-      </w:r>
-      <w:proofErr w:type="gramEnd"/>
-      <w:r>
-        <w:t xml:space="preserve">) que chama a </w:t>
-      </w:r>
-      <w:proofErr w:type="spellStart"/>
+      <w:r>
+        <w:rPr>
+          <w:rStyle w:val="IntenseReference"/>
+        </w:rPr>
+        <w:t>trg_log_local</w:t>
+      </w:r>
+      <w:r>
+        <w:t xml:space="preserve">, etc.) que chama a </w:t>
+      </w:r>
       <w:r>
         <w:rPr>
           <w:rStyle w:val="IntenseReference"/>
         </w:rPr>
         <w:t>fnc_log_geral</w:t>
       </w:r>
-      <w:proofErr w:type="spellEnd"/>
       <w:r>
         <w:t xml:space="preserve"> após uma operação de INSERT, UPDATE ou DELETE na respectiva tabela de origem.</w:t>
       </w:r>
@@ -5434,14 +4529,12 @@
         </w:numPr>
         <w:jc w:val="both"/>
       </w:pPr>
-      <w:proofErr w:type="spellStart"/>
       <w:r>
         <w:rPr>
           <w:rStyle w:val="IntenseReference"/>
         </w:rPr>
         <w:t>p_nm_evento</w:t>
       </w:r>
-      <w:proofErr w:type="spellEnd"/>
       <w:r>
         <w:t xml:space="preserve"> (VARCHAR): Nome do evento.</w:t>
       </w:r>
@@ -5454,14 +4547,12 @@
         </w:numPr>
         <w:jc w:val="both"/>
       </w:pPr>
-      <w:proofErr w:type="spellStart"/>
       <w:r>
         <w:rPr>
           <w:rStyle w:val="IntenseReference"/>
         </w:rPr>
         <w:t>p_ds_evento</w:t>
       </w:r>
-      <w:proofErr w:type="spellEnd"/>
       <w:r>
         <w:t xml:space="preserve"> (TEXT): Descrição do evento.</w:t>
       </w:r>
@@ -5474,22 +4565,12 @@
         </w:numPr>
         <w:jc w:val="both"/>
       </w:pPr>
-      <w:proofErr w:type="spellStart"/>
-      <w:r>
-        <w:rPr>
-          <w:rStyle w:val="IntenseReference"/>
-        </w:rPr>
-        <w:t>p_dt_</w:t>
-      </w:r>
-      <w:proofErr w:type="gramStart"/>
-      <w:r>
-        <w:rPr>
-          <w:rStyle w:val="IntenseReference"/>
-        </w:rPr>
-        <w:t>inicio</w:t>
-      </w:r>
-      <w:proofErr w:type="spellEnd"/>
-      <w:proofErr w:type="gramEnd"/>
+      <w:r>
+        <w:rPr>
+          <w:rStyle w:val="IntenseReference"/>
+        </w:rPr>
+        <w:t>p_dt_inicio</w:t>
+      </w:r>
       <w:r>
         <w:t xml:space="preserve"> (DATE): Data de início do evento.</w:t>
       </w:r>
@@ -5502,22 +4583,12 @@
         </w:numPr>
         <w:jc w:val="both"/>
       </w:pPr>
-      <w:proofErr w:type="spellStart"/>
-      <w:r>
-        <w:rPr>
-          <w:rStyle w:val="IntenseReference"/>
-        </w:rPr>
-        <w:t>p_hr_</w:t>
-      </w:r>
-      <w:proofErr w:type="gramStart"/>
-      <w:r>
-        <w:rPr>
-          <w:rStyle w:val="IntenseReference"/>
-        </w:rPr>
-        <w:t>inicio</w:t>
-      </w:r>
-      <w:proofErr w:type="spellEnd"/>
-      <w:proofErr w:type="gramEnd"/>
+      <w:r>
+        <w:rPr>
+          <w:rStyle w:val="IntenseReference"/>
+        </w:rPr>
+        <w:t>p_hr_inicio</w:t>
+      </w:r>
       <w:r>
         <w:t xml:space="preserve"> (TIME): Hora de início do evento.</w:t>
       </w:r>
@@ -5530,14 +4601,12 @@
         </w:numPr>
         <w:jc w:val="both"/>
       </w:pPr>
-      <w:proofErr w:type="spellStart"/>
       <w:r>
         <w:rPr>
           <w:rStyle w:val="IntenseReference"/>
         </w:rPr>
         <w:t>p_dt_fim</w:t>
       </w:r>
-      <w:proofErr w:type="spellEnd"/>
       <w:r>
         <w:t xml:space="preserve"> (DATE): Data de término do evento.</w:t>
       </w:r>
@@ -5550,14 +4619,12 @@
         </w:numPr>
         <w:jc w:val="both"/>
       </w:pPr>
-      <w:proofErr w:type="spellStart"/>
       <w:r>
         <w:rPr>
           <w:rStyle w:val="IntenseReference"/>
         </w:rPr>
         <w:t>p_hr_fim</w:t>
       </w:r>
-      <w:proofErr w:type="spellEnd"/>
       <w:r>
         <w:t xml:space="preserve"> (TIME): Hora de término do evento.</w:t>
       </w:r>
@@ -5570,14 +4637,12 @@
         </w:numPr>
         <w:jc w:val="both"/>
       </w:pPr>
-      <w:proofErr w:type="spellStart"/>
       <w:r>
         <w:rPr>
           <w:rStyle w:val="IntenseReference"/>
         </w:rPr>
         <w:t>p_url_documentacao</w:t>
       </w:r>
-      <w:proofErr w:type="spellEnd"/>
       <w:r>
         <w:t xml:space="preserve"> (TEXT): URL de documentação do evento.</w:t>
       </w:r>
@@ -5590,14 +4655,12 @@
         </w:numPr>
         <w:jc w:val="both"/>
       </w:pPr>
-      <w:proofErr w:type="spellStart"/>
       <w:r>
         <w:rPr>
           <w:rStyle w:val="IntenseReference"/>
         </w:rPr>
         <w:t>p_cd_local</w:t>
       </w:r>
-      <w:proofErr w:type="spellEnd"/>
       <w:r>
         <w:t xml:space="preserve"> (INTEGER): Código do local onde o evento ocorrerá.</w:t>
       </w:r>
@@ -5610,14 +4673,12 @@
         </w:numPr>
         <w:jc w:val="both"/>
       </w:pPr>
-      <w:proofErr w:type="spellStart"/>
       <w:r>
         <w:rPr>
           <w:rStyle w:val="IntenseReference"/>
         </w:rPr>
         <w:t>p_cd_anunciante</w:t>
       </w:r>
-      <w:proofErr w:type="spellEnd"/>
       <w:r>
         <w:t xml:space="preserve"> (INTEGER): Código do anunciante do evento.</w:t>
       </w:r>
@@ -5630,24 +4691,14 @@
         </w:numPr>
         <w:jc w:val="both"/>
       </w:pPr>
-      <w:proofErr w:type="spellStart"/>
       <w:r>
         <w:rPr>
           <w:rStyle w:val="IntenseReference"/>
         </w:rPr>
         <w:t>p_tags</w:t>
       </w:r>
-      <w:proofErr w:type="spellEnd"/>
-      <w:r>
-        <w:t xml:space="preserve"> (</w:t>
-      </w:r>
-      <w:proofErr w:type="gramStart"/>
-      <w:r>
-        <w:t>VARCHAR[</w:t>
-      </w:r>
-      <w:proofErr w:type="gramEnd"/>
-      <w:r>
-        <w:t>]): Lista de tags associadas ao evento.</w:t>
+      <w:r>
+        <w:t xml:space="preserve"> (VARCHAR[]): Lista de tags associadas ao evento.</w:t>
       </w:r>
     </w:p>
     <w:p>
@@ -5673,14 +4724,12 @@
       <w:r>
         <w:t xml:space="preserve">Insere um novo evento na tabela evento e armazena o ID do evento em </w:t>
       </w:r>
-      <w:proofErr w:type="spellStart"/>
       <w:r>
         <w:rPr>
           <w:rStyle w:val="IntenseReference"/>
         </w:rPr>
         <w:t>v_id_evento</w:t>
       </w:r>
-      <w:proofErr w:type="spellEnd"/>
       <w:r>
         <w:t>.</w:t>
       </w:r>
@@ -5696,14 +4745,12 @@
       <w:r>
         <w:t xml:space="preserve">Para cada tag em </w:t>
       </w:r>
-      <w:proofErr w:type="spellStart"/>
       <w:r>
         <w:rPr>
           <w:rStyle w:val="IntenseReference"/>
         </w:rPr>
         <w:t>p_tags</w:t>
       </w:r>
-      <w:proofErr w:type="spellEnd"/>
       <w:r>
         <w:t>, verifica se a tag existe na tabela tag.</w:t>
       </w:r>
@@ -5731,14 +4778,12 @@
       <w:r>
         <w:t xml:space="preserve">Insere uma entrada na tabela </w:t>
       </w:r>
-      <w:proofErr w:type="spellStart"/>
       <w:r>
         <w:rPr>
           <w:rStyle w:val="IntenseReference"/>
         </w:rPr>
         <w:t>evento_tag</w:t>
       </w:r>
-      <w:proofErr w:type="spellEnd"/>
       <w:r>
         <w:t xml:space="preserve"> para associar cada tag ao evento.</w:t>
       </w:r>
@@ -5818,14 +4863,12 @@
         </w:numPr>
         <w:jc w:val="both"/>
       </w:pPr>
-      <w:proofErr w:type="spellStart"/>
       <w:r>
         <w:rPr>
           <w:rStyle w:val="IntenseReference"/>
         </w:rPr>
         <w:t>p_cd_consumidor</w:t>
       </w:r>
-      <w:proofErr w:type="spellEnd"/>
       <w:r>
         <w:t xml:space="preserve"> (INTEGER): Código do consumidor interessado no evento.</w:t>
       </w:r>
@@ -5838,14 +4881,12 @@
         </w:numPr>
         <w:jc w:val="both"/>
       </w:pPr>
-      <w:proofErr w:type="spellStart"/>
       <w:r>
         <w:rPr>
           <w:rStyle w:val="IntenseReference"/>
         </w:rPr>
         <w:t>p_cd_evento</w:t>
       </w:r>
-      <w:proofErr w:type="spellEnd"/>
       <w:r>
         <w:t xml:space="preserve"> (INTEGER): Código do evento no qual o usuário está interessado.</w:t>
       </w:r>
@@ -5858,24 +4899,14 @@
         </w:numPr>
         <w:jc w:val="both"/>
       </w:pPr>
-      <w:proofErr w:type="spellStart"/>
       <w:r>
         <w:rPr>
           <w:rStyle w:val="IntenseReference"/>
         </w:rPr>
         <w:t>p_tags</w:t>
       </w:r>
-      <w:proofErr w:type="spellEnd"/>
-      <w:r>
-        <w:t xml:space="preserve"> (</w:t>
-      </w:r>
-      <w:proofErr w:type="gramStart"/>
-      <w:r>
-        <w:t>VARCHAR[</w:t>
-      </w:r>
-      <w:proofErr w:type="gramEnd"/>
-      <w:r>
-        <w:t>]): Lista de tags que representam os interesses do usuário.</w:t>
+      <w:r>
+        <w:t xml:space="preserve"> (VARCHAR[]): Lista de tags que representam os interesses do usuário.</w:t>
       </w:r>
     </w:p>
     <w:p>
@@ -5913,14 +4944,12 @@
       <w:r>
         <w:t xml:space="preserve">Para cada tag em </w:t>
       </w:r>
-      <w:proofErr w:type="spellStart"/>
       <w:r>
         <w:rPr>
           <w:rStyle w:val="IntenseReference"/>
         </w:rPr>
         <w:t>p_tags</w:t>
       </w:r>
-      <w:proofErr w:type="spellEnd"/>
       <w:r>
         <w:t>, verifica se a tag existe na tabela tag.</w:t>
       </w:r>
@@ -5948,19 +4977,11 @@
       <w:r>
         <w:t xml:space="preserve">Insere uma entrada na tabela </w:t>
       </w:r>
-      <w:proofErr w:type="spellStart"/>
-      <w:r>
-        <w:rPr>
-          <w:rStyle w:val="IntenseReference"/>
-        </w:rPr>
-        <w:t>usuario_tag</w:t>
-      </w:r>
-      <w:proofErr w:type="spellEnd"/>
-      <w:r>
-        <w:rPr>
-          <w:rStyle w:val="IntenseReference"/>
-        </w:rPr>
-        <w:t xml:space="preserve"> </w:t>
+      <w:r>
+        <w:rPr>
+          <w:rStyle w:val="IntenseReference"/>
+        </w:rPr>
+        <w:t xml:space="preserve">usuario_tag </w:t>
       </w:r>
       <w:r>
         <w:t>para associar cada tag ao consumidor.</w:t>
@@ -6040,14 +5061,12 @@
         </w:numPr>
         <w:jc w:val="both"/>
       </w:pPr>
-      <w:proofErr w:type="spellStart"/>
       <w:r>
         <w:rPr>
           <w:rStyle w:val="IntenseReference"/>
         </w:rPr>
         <w:t>p_cd_usuario</w:t>
       </w:r>
-      <w:proofErr w:type="spellEnd"/>
       <w:r>
         <w:t xml:space="preserve"> (INTEGER): Código do usuário que realizou a compra.</w:t>
       </w:r>
@@ -6060,14 +5079,12 @@
         </w:numPr>
         <w:jc w:val="both"/>
       </w:pPr>
-      <w:proofErr w:type="spellStart"/>
       <w:r>
         <w:rPr>
           <w:rStyle w:val="IntenseReference"/>
         </w:rPr>
         <w:t>p_cd_produto</w:t>
       </w:r>
-      <w:proofErr w:type="spellEnd"/>
       <w:r>
         <w:t xml:space="preserve"> (INTEGER): Código do produto adquirido.</w:t>
       </w:r>
@@ -6080,14 +5097,12 @@
         </w:numPr>
         <w:jc w:val="both"/>
       </w:pPr>
-      <w:proofErr w:type="spellStart"/>
       <w:r>
         <w:rPr>
           <w:rStyle w:val="IntenseReference"/>
         </w:rPr>
         <w:t>p_cd_evento</w:t>
       </w:r>
-      <w:proofErr w:type="spellEnd"/>
       <w:r>
         <w:t xml:space="preserve"> (INTEGER): Código do evento associado à compra, se aplicável.</w:t>
       </w:r>
@@ -6100,14 +5115,12 @@
         </w:numPr>
         <w:jc w:val="both"/>
       </w:pPr>
-      <w:proofErr w:type="spellStart"/>
       <w:r>
         <w:rPr>
           <w:rStyle w:val="IntenseReference"/>
         </w:rPr>
         <w:t>p_vl_total</w:t>
       </w:r>
-      <w:proofErr w:type="spellEnd"/>
       <w:r>
         <w:t xml:space="preserve"> (INTEGER): Valor total da compra.</w:t>
       </w:r>
@@ -6135,14 +5148,12 @@
       <w:r>
         <w:t xml:space="preserve">Armazena a data e hora atual em </w:t>
       </w:r>
-      <w:proofErr w:type="spellStart"/>
       <w:r>
         <w:rPr>
           <w:rStyle w:val="IntenseReference"/>
         </w:rPr>
         <w:t>v_dt_compra</w:t>
       </w:r>
-      <w:proofErr w:type="spellEnd"/>
       <w:r>
         <w:t>.</w:t>
       </w:r>
@@ -6170,14 +5181,12 @@
       <w:r>
         <w:t>Atualiza o estoque do produto (</w:t>
       </w:r>
-      <w:proofErr w:type="spellStart"/>
       <w:r>
         <w:rPr>
           <w:rStyle w:val="IntenseReference"/>
         </w:rPr>
         <w:t>qt_estoque</w:t>
       </w:r>
-      <w:proofErr w:type="spellEnd"/>
       <w:r>
         <w:t>) na tabela produto, subtraindo 1 unidade.</w:t>
       </w:r>
@@ -6245,11 +5254,7 @@
         <w:t>Descrição:</w:t>
       </w:r>
       <w:r>
-        <w:t xml:space="preserve"> Esta procedure registra o pagamento de uma compra e atualiza o status da compra </w:t>
-      </w:r>
-      <w:proofErr w:type="gramStart"/>
-      <w:r>
-        <w:t xml:space="preserve">para </w:t>
+        <w:t xml:space="preserve"> Esta procedure registra o pagamento de uma compra e atualiza o status da compra para </w:t>
       </w:r>
       <w:r>
         <w:rPr>
@@ -6258,7 +5263,6 @@
         </w:rPr>
         <w:t>Concluída</w:t>
       </w:r>
-      <w:proofErr w:type="gramEnd"/>
       <w:r>
         <w:t>.</w:t>
       </w:r>
@@ -6283,14 +5287,12 @@
         </w:numPr>
         <w:jc w:val="both"/>
       </w:pPr>
-      <w:proofErr w:type="spellStart"/>
       <w:r>
         <w:rPr>
           <w:rStyle w:val="IntenseReference"/>
         </w:rPr>
         <w:t>p_cd_compra</w:t>
       </w:r>
-      <w:proofErr w:type="spellEnd"/>
       <w:r>
         <w:t xml:space="preserve"> (INTEGER): Código da compra para a qual o pagamento está sendo registrado.</w:t>
       </w:r>
@@ -6318,19 +5320,11 @@
       <w:r>
         <w:t xml:space="preserve">Obtém a data e hora atual em </w:t>
       </w:r>
-      <w:proofErr w:type="spellStart"/>
-      <w:r>
-        <w:rPr>
-          <w:rStyle w:val="IntenseReference"/>
-        </w:rPr>
-        <w:t>v_dt_pagamento</w:t>
-      </w:r>
-      <w:proofErr w:type="spellEnd"/>
-      <w:r>
-        <w:rPr>
-          <w:rStyle w:val="IntenseReference"/>
-        </w:rPr>
-        <w:t>.</w:t>
+      <w:r>
+        <w:rPr>
+          <w:rStyle w:val="IntenseReference"/>
+        </w:rPr>
+        <w:t>v_dt_pagamento.</w:t>
       </w:r>
     </w:p>
     <w:p>
@@ -6386,84 +5380,6 @@
     </w:p>
     <w:p>
       <w:pPr>
-        <w:jc w:val="both"/>
-      </w:pPr>
-    </w:p>
-    <w:p>
-      <w:pPr>
-        <w:pStyle w:val="Heading2"/>
-        <w:jc w:val="both"/>
-        <w:rPr>
-          <w:b/>
-          <w:bCs/>
-          <w:color w:val="auto"/>
-        </w:rPr>
-      </w:pPr>
-      <w:r>
-        <w:rPr>
-          <w:b/>
-          <w:bCs/>
-          <w:color w:val="auto"/>
-        </w:rPr>
-        <w:t>Automação de CRUD com RPA</w:t>
-      </w:r>
-    </w:p>
-    <w:p>
-      <w:pPr>
-        <w:jc w:val="both"/>
-      </w:pPr>
-      <w:r>
-        <w:t>O RPA foi desenvolvido para automatizar a integração e sincronização de dados entre bancos de dados do 1º e do 2º ano, garantindo que as informações estejam sempre atualizadas em ambos os sistemas. Isso inclui operações de inserção, atualização e exclusão, que antes poderiam ser feitas manualmente e estão agora automatizadas, reduzindo assim erros e economizando tempo de operação.</w:t>
-      </w:r>
-    </w:p>
-    <w:p>
-      <w:pPr>
-        <w:jc w:val="both"/>
-      </w:pPr>
-      <w:r>
-        <w:t>Para executar o RPA, são necessários alguns pré-requisitos, como o Python e bibliotecas específicas (</w:t>
-      </w:r>
-      <w:proofErr w:type="spellStart"/>
-      <w:r>
-        <w:rPr>
-          <w:rStyle w:val="IntenseReference"/>
-        </w:rPr>
-        <w:t>dotenv</w:t>
-      </w:r>
-      <w:proofErr w:type="spellEnd"/>
-      <w:r>
-        <w:t xml:space="preserve"> para variáveis de ambiente e </w:t>
-      </w:r>
-      <w:r>
-        <w:rPr>
-          <w:rStyle w:val="IntenseReference"/>
-        </w:rPr>
-        <w:t>psycopg2</w:t>
-      </w:r>
-      <w:r>
-        <w:t xml:space="preserve"> para conectar ao PostgreSQL). As credenciais de conexão com os bancos de dados são armazenadas em um </w:t>
-      </w:r>
-      <w:proofErr w:type="gramStart"/>
-      <w:r>
-        <w:t>arquivo .</w:t>
-      </w:r>
-      <w:proofErr w:type="spellStart"/>
-      <w:r>
-        <w:t>env</w:t>
-      </w:r>
-      <w:proofErr w:type="spellEnd"/>
-      <w:proofErr w:type="gramEnd"/>
-      <w:r>
-        <w:t>, que permite que o RPA carregue essas informações com segurança, evitando exposição direta dos dados de conexão no código.</w:t>
-      </w:r>
-    </w:p>
-    <w:p>
-      <w:pPr>
-        <w:jc w:val="both"/>
-      </w:pPr>
-    </w:p>
-    <w:p>
-      <w:pPr>
         <w:pStyle w:val="Heading3"/>
         <w:jc w:val="both"/>
       </w:pPr>
@@ -6484,23 +5400,7 @@
           <w:b/>
           <w:bCs/>
         </w:rPr>
-        <w:t>Funções conexao_1</w:t>
-      </w:r>
-      <w:proofErr w:type="gramStart"/>
-      <w:r>
-        <w:rPr>
-          <w:b/>
-          <w:bCs/>
-        </w:rPr>
-        <w:t>ano(</w:t>
-      </w:r>
-      <w:proofErr w:type="gramEnd"/>
-      <w:r>
-        <w:rPr>
-          <w:b/>
-          <w:bCs/>
-        </w:rPr>
-        <w:t>) e conexao_2ano()</w:t>
+        <w:t>Funções conexao_1ano() e conexao_2ano()</w:t>
       </w:r>
       <w:r>
         <w:t>: Ambas são funções simples que criam e retornam uma conexão com os respectivos bancos de dados usando as URLs de conexão armazenadas nas variáveis de ambiente. Em caso de falha, capturam e exibem o erro sem interromper completamente a execução.</w:t>
@@ -6519,52 +5419,17 @@
           <w:b/>
           <w:bCs/>
         </w:rPr>
-        <w:t xml:space="preserve">Função </w:t>
-      </w:r>
-      <w:proofErr w:type="spellStart"/>
-      <w:proofErr w:type="gramStart"/>
-      <w:r>
-        <w:rPr>
-          <w:b/>
-          <w:bCs/>
-        </w:rPr>
-        <w:t>insert</w:t>
-      </w:r>
-      <w:proofErr w:type="spellEnd"/>
-      <w:r>
-        <w:rPr>
-          <w:b/>
-          <w:bCs/>
-        </w:rPr>
-        <w:t>(</w:t>
-      </w:r>
-      <w:proofErr w:type="gramEnd"/>
-      <w:r>
-        <w:rPr>
-          <w:b/>
-          <w:bCs/>
-        </w:rPr>
-        <w:t>)</w:t>
-      </w:r>
-      <w:r>
-        <w:t xml:space="preserve">: Recebe uma tabela e valores para inserir no banco de dados. Constrói um comando SQL com </w:t>
-      </w:r>
-      <w:proofErr w:type="spellStart"/>
-      <w:r>
-        <w:t>placeholders</w:t>
-      </w:r>
-      <w:proofErr w:type="spellEnd"/>
-      <w:r>
-        <w:t xml:space="preserve"> para evitar injeções SQL e insere os valores na tabela do 2º ano. Em caso de erro, executa um </w:t>
-      </w:r>
-      <w:proofErr w:type="spellStart"/>
+        <w:t>Função insert()</w:t>
+      </w:r>
+      <w:r>
+        <w:t xml:space="preserve">: Recebe uma tabela e valores para inserir no banco de dados. Constrói um comando SQL com placeholders para evitar injeções SQL e insere os valores na tabela do 2º ano. Em caso de erro, executa um </w:t>
+      </w:r>
       <w:r>
         <w:rPr>
           <w:rStyle w:val="IntenseReference"/>
         </w:rPr>
         <w:t>rollback</w:t>
       </w:r>
-      <w:proofErr w:type="spellEnd"/>
       <w:r>
         <w:t xml:space="preserve"> para desfazer qualquer alteração parcial.</w:t>
       </w:r>
@@ -6582,41 +5447,16 @@
           <w:b/>
           <w:bCs/>
         </w:rPr>
-        <w:lastRenderedPageBreak/>
-        <w:t xml:space="preserve">Função </w:t>
-      </w:r>
-      <w:proofErr w:type="gramStart"/>
-      <w:r>
-        <w:rPr>
-          <w:b/>
-          <w:bCs/>
-        </w:rPr>
-        <w:t>update(</w:t>
-      </w:r>
-      <w:proofErr w:type="gramEnd"/>
-      <w:r>
-        <w:rPr>
-          <w:b/>
-          <w:bCs/>
-        </w:rPr>
-        <w:t>)</w:t>
+        <w:t>Função update()</w:t>
       </w:r>
       <w:r>
         <w:t xml:space="preserve">: Recebe uma tabela, campo e valor a serem atualizados, e um identificador para localizar o registro correto. Realiza um comando SQL UPDATE no banco de dados do 2º ano. Se algum problema ocorrer, realiza um </w:t>
       </w:r>
-      <w:proofErr w:type="spellStart"/>
-      <w:r>
-        <w:rPr>
-          <w:rStyle w:val="IntenseReference"/>
-        </w:rPr>
-        <w:t>rollback</w:t>
-      </w:r>
-      <w:proofErr w:type="spellEnd"/>
-      <w:r>
-        <w:rPr>
-          <w:rStyle w:val="IntenseReference"/>
-        </w:rPr>
-        <w:t xml:space="preserve"> </w:t>
+      <w:r>
+        <w:rPr>
+          <w:rStyle w:val="IntenseReference"/>
+        </w:rPr>
+        <w:t xml:space="preserve">rollback </w:t>
       </w:r>
       <w:r>
         <w:t>para desfazer a atualização e imprime o erro.</w:t>
@@ -6635,74 +5475,10 @@
           <w:b/>
           <w:bCs/>
         </w:rPr>
-        <w:t xml:space="preserve">Funções </w:t>
-      </w:r>
-      <w:proofErr w:type="spellStart"/>
-      <w:r>
-        <w:rPr>
-          <w:b/>
-          <w:bCs/>
-        </w:rPr>
-        <w:t>soft_</w:t>
-      </w:r>
-      <w:proofErr w:type="gramStart"/>
-      <w:r>
-        <w:rPr>
-          <w:b/>
-          <w:bCs/>
-        </w:rPr>
-        <w:t>delete</w:t>
-      </w:r>
-      <w:proofErr w:type="spellEnd"/>
-      <w:r>
-        <w:rPr>
-          <w:b/>
-          <w:bCs/>
-        </w:rPr>
-        <w:t>(</w:t>
-      </w:r>
-      <w:proofErr w:type="gramEnd"/>
-      <w:r>
-        <w:rPr>
-          <w:b/>
-          <w:bCs/>
-        </w:rPr>
-        <w:t xml:space="preserve">) e </w:t>
-      </w:r>
-      <w:proofErr w:type="spellStart"/>
-      <w:r>
-        <w:rPr>
-          <w:b/>
-          <w:bCs/>
-        </w:rPr>
-        <w:t>hard_delete</w:t>
-      </w:r>
-      <w:proofErr w:type="spellEnd"/>
-      <w:r>
-        <w:rPr>
-          <w:b/>
-          <w:bCs/>
-        </w:rPr>
-        <w:t>()</w:t>
-      </w:r>
-      <w:r>
-        <w:t xml:space="preserve">: São funções que excluem dados de acordo com dois métodos. O </w:t>
-      </w:r>
-      <w:proofErr w:type="spellStart"/>
-      <w:r>
-        <w:t>soft_delete</w:t>
-      </w:r>
-      <w:proofErr w:type="spellEnd"/>
-      <w:r>
-        <w:t xml:space="preserve"> remove o registro de forma lógica (marcando-o como excluído), enquanto </w:t>
-      </w:r>
-      <w:proofErr w:type="spellStart"/>
-      <w:r>
-        <w:t>hard_delete</w:t>
-      </w:r>
-      <w:proofErr w:type="spellEnd"/>
-      <w:r>
-        <w:t xml:space="preserve"> define uma data de desativação, sem excluir fisicamente o dado, para que possa ser reativado se necessário.</w:t>
+        <w:t>Funções soft_delete() e hard_delete()</w:t>
+      </w:r>
+      <w:r>
+        <w:t>: São funções que excluem dados de acordo com dois métodos. O soft_delete remove o registro de forma lógica (marcando-o como excluído), enquanto hard_delete define uma data de desativação, sem excluir fisicamente o dado, para que possa ser reativado se necessário.</w:t>
       </w:r>
     </w:p>
     <w:p>
@@ -6718,34 +5494,10 @@
           <w:b/>
           <w:bCs/>
         </w:rPr>
-        <w:t xml:space="preserve">Função </w:t>
-      </w:r>
-      <w:proofErr w:type="gramStart"/>
-      <w:r>
-        <w:rPr>
-          <w:b/>
-          <w:bCs/>
-        </w:rPr>
-        <w:t>count(</w:t>
-      </w:r>
-      <w:proofErr w:type="gramEnd"/>
-      <w:r>
-        <w:rPr>
-          <w:b/>
-          <w:bCs/>
-        </w:rPr>
-        <w:t>)</w:t>
-      </w:r>
-      <w:r>
-        <w:t xml:space="preserve">: Compara a quantidade de registros entre as tabelas do 1º e 2º ano. Retorna as contagens de cada banco, para que a função </w:t>
-      </w:r>
-      <w:proofErr w:type="gramStart"/>
-      <w:r>
-        <w:t>buscar(</w:t>
-      </w:r>
-      <w:proofErr w:type="gramEnd"/>
-      <w:r>
-        <w:t>) possa verificar e sincronizar as diferenças de registros entre os bancos de dados.</w:t>
+        <w:t>Função count()</w:t>
+      </w:r>
+      <w:r>
+        <w:t>: Compara a quantidade de registros entre as tabelas do 1º e 2º ano. Retorna as contagens de cada banco, para que a função buscar() possa verificar e sincronizar as diferenças de registros entre os bancos de dados.</w:t>
       </w:r>
     </w:p>
     <w:p>
@@ -6761,23 +5513,7 @@
           <w:b/>
           <w:bCs/>
         </w:rPr>
-        <w:t xml:space="preserve">Função </w:t>
-      </w:r>
-      <w:proofErr w:type="gramStart"/>
-      <w:r>
-        <w:rPr>
-          <w:b/>
-          <w:bCs/>
-        </w:rPr>
-        <w:t>buscar(</w:t>
-      </w:r>
-      <w:proofErr w:type="gramEnd"/>
-      <w:r>
-        <w:rPr>
-          <w:b/>
-          <w:bCs/>
-        </w:rPr>
-        <w:t>)</w:t>
+        <w:t>Função buscar()</w:t>
       </w:r>
       <w:r>
         <w:t>: É a função mais completa, projetada para garantir que as tabelas entre os bancos de dados estejam sincronizadas. Verifica se há registros faltantes ou diferentes entre as tabelas e realiza as operações necessárias:</w:t>
@@ -6796,6 +5532,7 @@
           <w:b/>
           <w:bCs/>
         </w:rPr>
+        <w:lastRenderedPageBreak/>
         <w:t>Inserção/Atualização</w:t>
       </w:r>
       <w:r>
@@ -6833,36 +5570,30 @@
       <w:r>
         <w:t xml:space="preserve">O RPA foi projetado para lidar com exceções de forma robusta, capturando erros de conexão, erros durante inserções ou atualizações e falhas de configuração das variáveis de ambiente. Sempre que ocorre um erro, ele é exibido para o usuário, e a função que o gerou executa um </w:t>
       </w:r>
-      <w:proofErr w:type="spellStart"/>
       <w:r>
         <w:rPr>
           <w:rStyle w:val="IntenseReference"/>
         </w:rPr>
         <w:t>rollback</w:t>
       </w:r>
-      <w:proofErr w:type="spellEnd"/>
       <w:r>
         <w:t xml:space="preserve"> antes de fechar a conexão, garantindo que o banco de dados não fique com dados incompletos ou inconsistentes. Além disso, o RPA inclui queries SQL para consultas padronizadas, como </w:t>
       </w:r>
-      <w:proofErr w:type="spellStart"/>
       <w:r>
         <w:rPr>
           <w:rStyle w:val="IntenseReference"/>
         </w:rPr>
         <w:t>query_produto</w:t>
       </w:r>
-      <w:proofErr w:type="spellEnd"/>
       <w:r>
         <w:t xml:space="preserve"> e </w:t>
       </w:r>
-      <w:proofErr w:type="spellStart"/>
       <w:r>
         <w:rPr>
           <w:rStyle w:val="IntenseReference"/>
         </w:rPr>
         <w:t>query_avatar</w:t>
       </w:r>
-      <w:proofErr w:type="spellEnd"/>
       <w:r>
         <w:t>, usadas para recuperar registros de produtos e avatares de maneira específica. Elas verificam se há atualizações em um período recente (últimos 30 minutos), mantendo o banco de dados sempre atualizado com o mínimo de impacto nos dados.</w:t>
       </w:r>
@@ -6872,13 +5603,8 @@
         <w:jc w:val="both"/>
       </w:pPr>
       <w:r>
-        <w:t xml:space="preserve">A manutenção do RPA envolve principalmente a atualização do </w:t>
-      </w:r>
-      <w:proofErr w:type="gramStart"/>
-      <w:r>
-        <w:t>arquivo .</w:t>
-      </w:r>
-      <w:proofErr w:type="spellStart"/>
+        <w:t>A manutenção do RPA envolve principalmente a atualização do arquivo .</w:t>
+      </w:r>
       <w:r>
         <w:rPr>
           <w:b/>
@@ -6886,8 +5612,6 @@
         </w:rPr>
         <w:t>env</w:t>
       </w:r>
-      <w:proofErr w:type="spellEnd"/>
-      <w:proofErr w:type="gramEnd"/>
       <w:r>
         <w:t xml:space="preserve"> com novas credenciais, quando necessário, e a adição de campos ou tabelas à medida que o banco de dados evolui. Além disso, o RPA foi projetado para ser escalável, de modo que novas funcionalidades possam ser adicionadas sem a necessidade de modificar muito o código existente.</w:t>
       </w:r>
@@ -6901,34 +5625,14 @@
           <w:color w:val="auto"/>
         </w:rPr>
       </w:pPr>
-      <w:proofErr w:type="spellStart"/>
       <w:r>
         <w:rPr>
           <w:b/>
           <w:bCs/>
           <w:color w:val="auto"/>
         </w:rPr>
-        <w:t>Querys</w:t>
-      </w:r>
-      <w:proofErr w:type="spellEnd"/>
-      <w:r>
-        <w:rPr>
-          <w:b/>
-          <w:bCs/>
-          <w:color w:val="auto"/>
-        </w:rPr>
-        <w:t xml:space="preserve"> complexas do </w:t>
-      </w:r>
-      <w:proofErr w:type="spellStart"/>
-      <w:r>
-        <w:rPr>
-          <w:b/>
-          <w:bCs/>
-          <w:color w:val="auto"/>
-        </w:rPr>
-        <w:t>MongoDB</w:t>
-      </w:r>
-      <w:proofErr w:type="spellEnd"/>
+        <w:t>Querys complexas do MongoDB</w:t>
+      </w:r>
     </w:p>
     <w:p>
       <w:pPr>
@@ -6938,22 +5642,13 @@
           <w:bCs/>
         </w:rPr>
       </w:pPr>
-      <w:proofErr w:type="spellStart"/>
-      <w:r>
-        <w:rPr>
-          <w:b/>
-          <w:bCs/>
-        </w:rPr>
-        <w:t>R</w:t>
-      </w:r>
-      <w:r>
-        <w:rPr>
-          <w:b/>
-          <w:bCs/>
-        </w:rPr>
-        <w:t>anking_conquistas</w:t>
-      </w:r>
-      <w:proofErr w:type="spellEnd"/>
+      <w:r>
+        <w:rPr>
+          <w:b/>
+          <w:bCs/>
+        </w:rPr>
+        <w:t>Ranking_conquistas</w:t>
+      </w:r>
     </w:p>
     <w:p>
       <w:r>
@@ -6974,7 +5669,6 @@
           <w:b/>
           <w:bCs/>
         </w:rPr>
-        <w:lastRenderedPageBreak/>
         <w:t>Funcionamento</w:t>
       </w:r>
       <w:r>
@@ -6991,7 +5685,6 @@
       <w:r>
         <w:t xml:space="preserve">Agrupa os documentos na coleção </w:t>
       </w:r>
-      <w:proofErr w:type="spellStart"/>
       <w:r>
         <w:rPr>
           <w:b/>
@@ -7000,7 +5693,6 @@
         </w:rPr>
         <w:t>conquista_usuario</w:t>
       </w:r>
-      <w:proofErr w:type="spellEnd"/>
       <w:r>
         <w:rPr>
           <w:color w:val="0F4761" w:themeColor="accent1" w:themeShade="BF"/>
@@ -7010,23 +5702,13 @@
       <w:r>
         <w:t xml:space="preserve">por </w:t>
       </w:r>
-      <w:proofErr w:type="spellStart"/>
       <w:r>
         <w:rPr>
           <w:b/>
           <w:bCs/>
           <w:color w:val="0F4761" w:themeColor="accent1" w:themeShade="BF"/>
         </w:rPr>
-        <w:t>cd_usuario</w:t>
-      </w:r>
-      <w:proofErr w:type="spellEnd"/>
-      <w:r>
-        <w:rPr>
-          <w:b/>
-          <w:bCs/>
-          <w:color w:val="0F4761" w:themeColor="accent1" w:themeShade="BF"/>
-        </w:rPr>
-        <w:t>.</w:t>
+        <w:t>cd_usuario.</w:t>
       </w:r>
     </w:p>
     <w:p>
@@ -7071,7 +5753,6 @@
           <w:bCs/>
         </w:rPr>
       </w:pPr>
-      <w:proofErr w:type="spellStart"/>
       <w:r>
         <w:rPr>
           <w:b/>
@@ -7079,7 +5760,6 @@
         </w:rPr>
         <w:t>Eventos_populares</w:t>
       </w:r>
-      <w:proofErr w:type="spellEnd"/>
     </w:p>
     <w:p>
       <w:r>
@@ -7115,7 +5795,6 @@
       <w:r>
         <w:t xml:space="preserve">Agrupa os documentos na coleção </w:t>
       </w:r>
-      <w:proofErr w:type="spellStart"/>
       <w:r>
         <w:rPr>
           <w:b/>
@@ -7124,27 +5803,16 @@
         </w:rPr>
         <w:t>avaliacao</w:t>
       </w:r>
-      <w:proofErr w:type="spellEnd"/>
       <w:r>
         <w:t xml:space="preserve"> por </w:t>
       </w:r>
-      <w:proofErr w:type="spellStart"/>
       <w:r>
         <w:rPr>
           <w:b/>
           <w:bCs/>
           <w:color w:val="0F4761" w:themeColor="accent1" w:themeShade="BF"/>
         </w:rPr>
-        <w:t>cd_evento</w:t>
-      </w:r>
-      <w:proofErr w:type="spellEnd"/>
-      <w:r>
-        <w:rPr>
-          <w:b/>
-          <w:bCs/>
-          <w:color w:val="0F4761" w:themeColor="accent1" w:themeShade="BF"/>
-        </w:rPr>
-        <w:t>.</w:t>
+        <w:t>cd_evento.</w:t>
       </w:r>
     </w:p>
     <w:p>
@@ -7155,6 +5823,7 @@
         </w:numPr>
       </w:pPr>
       <w:r>
+        <w:lastRenderedPageBreak/>
         <w:t>Conta o número total de avaliações de cada evento usando $sum.</w:t>
       </w:r>
     </w:p>
@@ -7188,24 +5857,13 @@
           <w:bCs/>
         </w:rPr>
       </w:pPr>
-      <w:proofErr w:type="spellStart"/>
-      <w:proofErr w:type="gramStart"/>
-      <w:r>
-        <w:rPr>
-          <w:b/>
-          <w:bCs/>
-        </w:rPr>
-        <w:t>Media</w:t>
-      </w:r>
-      <w:proofErr w:type="gramEnd"/>
-      <w:r>
-        <w:rPr>
-          <w:b/>
-          <w:bCs/>
-        </w:rPr>
-        <w:t>_notas_evento</w:t>
-      </w:r>
-      <w:proofErr w:type="spellEnd"/>
+      <w:r>
+        <w:rPr>
+          <w:b/>
+          <w:bCs/>
+        </w:rPr>
+        <w:t>Media_notas_evento</w:t>
+      </w:r>
     </w:p>
     <w:p>
       <w:r>
@@ -7241,7 +5899,6 @@
       <w:r>
         <w:t xml:space="preserve">Agrupa os documentos na coleção </w:t>
       </w:r>
-      <w:proofErr w:type="spellStart"/>
       <w:r>
         <w:rPr>
           <w:b/>
@@ -7250,11 +5907,9 @@
         </w:rPr>
         <w:t>avaliacao</w:t>
       </w:r>
-      <w:proofErr w:type="spellEnd"/>
       <w:r>
         <w:t xml:space="preserve"> por </w:t>
       </w:r>
-      <w:proofErr w:type="spellStart"/>
       <w:r>
         <w:rPr>
           <w:b/>
@@ -7263,7 +5918,6 @@
         </w:rPr>
         <w:t>cd_evento</w:t>
       </w:r>
-      <w:proofErr w:type="spellEnd"/>
       <w:r>
         <w:t>.</w:t>
       </w:r>
@@ -7276,15 +5930,7 @@
         </w:numPr>
       </w:pPr>
       <w:r>
-        <w:t>Calcula a média das notas para cada evento com $</w:t>
-      </w:r>
-      <w:proofErr w:type="spellStart"/>
-      <w:r>
-        <w:t>avg</w:t>
-      </w:r>
-      <w:proofErr w:type="spellEnd"/>
-      <w:r>
-        <w:t>.</w:t>
+        <w:t>Calcula a média das notas para cada evento com $avg.</w:t>
       </w:r>
     </w:p>
     <w:p>
@@ -7306,7 +5952,6 @@
           <w:bCs/>
         </w:rPr>
       </w:pPr>
-      <w:proofErr w:type="spellStart"/>
       <w:r>
         <w:rPr>
           <w:b/>
@@ -7314,7 +5959,6 @@
         </w:rPr>
         <w:t>Avaliacoes_mais_reacoes</w:t>
       </w:r>
-      <w:proofErr w:type="spellEnd"/>
     </w:p>
     <w:p>
       <w:r>
@@ -7350,7 +5994,6 @@
       <w:r>
         <w:t xml:space="preserve">Projeta cada avaliação na coleção </w:t>
       </w:r>
-      <w:proofErr w:type="spellStart"/>
       <w:r>
         <w:rPr>
           <w:b/>
@@ -7359,11 +6002,9 @@
         </w:rPr>
         <w:t>avaliacao</w:t>
       </w:r>
-      <w:proofErr w:type="spellEnd"/>
       <w:r>
         <w:t xml:space="preserve">, incluindo um campo </w:t>
       </w:r>
-      <w:proofErr w:type="spellStart"/>
       <w:r>
         <w:rPr>
           <w:b/>
@@ -7372,17 +6013,8 @@
         </w:rPr>
         <w:t>total_reacoes</w:t>
       </w:r>
-      <w:proofErr w:type="spellEnd"/>
-      <w:r>
-        <w:t xml:space="preserve"> que representa o tamanho da lista de reações usando $</w:t>
-      </w:r>
-      <w:proofErr w:type="spellStart"/>
-      <w:r>
-        <w:t>size</w:t>
-      </w:r>
-      <w:proofErr w:type="spellEnd"/>
-      <w:r>
-        <w:t>.</w:t>
+      <w:r>
+        <w:t xml:space="preserve"> que representa o tamanho da lista de reações usando $size.</w:t>
       </w:r>
     </w:p>
     <w:p>
@@ -7395,7 +6027,6 @@
       <w:r>
         <w:t xml:space="preserve">Verifica se o campo </w:t>
       </w:r>
-      <w:proofErr w:type="spellStart"/>
       <w:r>
         <w:rPr>
           <w:b/>
@@ -7404,17 +6035,8 @@
         </w:rPr>
         <w:t>reacao</w:t>
       </w:r>
-      <w:proofErr w:type="spellEnd"/>
-      <w:r>
-        <w:t xml:space="preserve"> é nulo com $</w:t>
-      </w:r>
-      <w:proofErr w:type="spellStart"/>
-      <w:r>
-        <w:t>ifNull</w:t>
-      </w:r>
-      <w:proofErr w:type="spellEnd"/>
-      <w:r>
-        <w:t>, substituindo-o por uma lista vazia quando necessário.</w:t>
+      <w:r>
+        <w:t xml:space="preserve"> é nulo com $ifNull, substituindo-o por uma lista vazia quando necessário.</w:t>
       </w:r>
     </w:p>
     <w:p>
@@ -7427,7 +6049,6 @@
       <w:r>
         <w:t xml:space="preserve">Ordena as avaliações pelo campo </w:t>
       </w:r>
-      <w:proofErr w:type="spellStart"/>
       <w:r>
         <w:rPr>
           <w:b/>
@@ -7436,7 +6057,6 @@
         </w:rPr>
         <w:t>total_reacoes</w:t>
       </w:r>
-      <w:proofErr w:type="spellEnd"/>
       <w:r>
         <w:rPr>
           <w:color w:val="0F4761" w:themeColor="accent1" w:themeShade="BF"/>
@@ -14210,6 +12830,7 @@
   <w:style w:type="character" w:default="1" w:styleId="DefaultParagraphFont">
     <w:name w:val="Default Paragraph Font"/>
     <w:uiPriority w:val="1"/>
+    <w:semiHidden/>
     <w:unhideWhenUsed/>
   </w:style>
   <w:style w:type="table" w:default="1" w:styleId="TableNormal">

</xml_diff>

<commit_message>
adicionando parte de indices na docx
</commit_message>
<xml_diff>
--- a/PostgreSQL/normalizacao.docx
+++ b/PostgreSQL/normalizacao.docx
@@ -6424,8 +6424,7 @@
     </w:p>
     <w:p>
       <w:pPr>
-        <w:pStyle w:val="Heading3"/>
-        <w:jc w:val="both"/>
+        <w:pStyle w:val="Heading2"/>
       </w:pPr>
       <w:r>
         <w:t>Principais Funções do RPA</w:t>
@@ -6858,6 +6857,429 @@
         <w:rPr>
           <w:b/>
           <w:bCs/>
+          <w:color w:val="000000" w:themeColor="text1"/>
+        </w:rPr>
+      </w:pPr>
+      <w:proofErr w:type="spellStart"/>
+      <w:r>
+        <w:rPr>
+          <w:b/>
+          <w:bCs/>
+          <w:color w:val="000000" w:themeColor="text1"/>
+        </w:rPr>
+        <w:t>Indíces</w:t>
+      </w:r>
+      <w:proofErr w:type="spellEnd"/>
+    </w:p>
+    <w:p>
+      <w:r>
+        <w:t xml:space="preserve">No intuito de otimizar a performance das consultas em nosso banco de dados, foram criados índices nas colunas que representam as chaves primárias das tabelas </w:t>
+      </w:r>
+      <w:proofErr w:type="spellStart"/>
+      <w:r>
+        <w:t>usuario</w:t>
+      </w:r>
+      <w:proofErr w:type="spellEnd"/>
+      <w:r>
+        <w:t>, evento e compra. Esses índices são fundamentais para melhorar a eficiência das operações de busca, especialmente nas tabelas mais utilizadas do sistema.</w:t>
+      </w:r>
+    </w:p>
+    <w:p>
+      <w:pPr>
+        <w:pStyle w:val="Heading3"/>
+      </w:pPr>
+      <w:r>
+        <w:t>Detalhes dos Índices Criados:</w:t>
+      </w:r>
+    </w:p>
+    <w:p>
+      <w:pPr>
+        <w:numPr>
+          <w:ilvl w:val="0"/>
+          <w:numId w:val="49"/>
+        </w:numPr>
+      </w:pPr>
+      <w:r>
+        <w:rPr>
+          <w:b/>
+          <w:bCs/>
+        </w:rPr>
+        <w:t xml:space="preserve">Índice na Tabela </w:t>
+      </w:r>
+      <w:proofErr w:type="spellStart"/>
+      <w:r>
+        <w:rPr>
+          <w:b/>
+          <w:bCs/>
+          <w:color w:val="0F4761" w:themeColor="accent1" w:themeShade="BF"/>
+        </w:rPr>
+        <w:t>usuario</w:t>
+      </w:r>
+      <w:proofErr w:type="spellEnd"/>
+      <w:r>
+        <w:t>:</w:t>
+      </w:r>
+    </w:p>
+    <w:p>
+      <w:pPr>
+        <w:numPr>
+          <w:ilvl w:val="1"/>
+          <w:numId w:val="49"/>
+        </w:numPr>
+        <w:rPr>
+          <w:b/>
+          <w:bCs/>
+          <w:color w:val="153D63" w:themeColor="text2" w:themeTint="E6"/>
+        </w:rPr>
+      </w:pPr>
+      <w:r>
+        <w:rPr>
+          <w:b/>
+          <w:bCs/>
+        </w:rPr>
+        <w:t>Nome do Índice</w:t>
+      </w:r>
+      <w:r>
+        <w:rPr>
+          <w:color w:val="0F4761" w:themeColor="accent1" w:themeShade="BF"/>
+        </w:rPr>
+        <w:t xml:space="preserve">: </w:t>
+      </w:r>
+      <w:proofErr w:type="spellStart"/>
+      <w:r>
+        <w:rPr>
+          <w:b/>
+          <w:bCs/>
+          <w:color w:val="0F4761" w:themeColor="accent1" w:themeShade="BF"/>
+        </w:rPr>
+        <w:t>idx_usuario</w:t>
+      </w:r>
+      <w:proofErr w:type="spellEnd"/>
+    </w:p>
+    <w:p>
+      <w:pPr>
+        <w:numPr>
+          <w:ilvl w:val="1"/>
+          <w:numId w:val="49"/>
+        </w:numPr>
+      </w:pPr>
+      <w:r>
+        <w:rPr>
+          <w:b/>
+          <w:bCs/>
+        </w:rPr>
+        <w:t>Coluna</w:t>
+      </w:r>
+      <w:r>
+        <w:t xml:space="preserve">: </w:t>
+      </w:r>
+      <w:proofErr w:type="spellStart"/>
+      <w:r>
+        <w:rPr>
+          <w:b/>
+          <w:bCs/>
+          <w:color w:val="0F4761" w:themeColor="accent1" w:themeShade="BF"/>
+        </w:rPr>
+        <w:t>id_usuario</w:t>
+      </w:r>
+      <w:proofErr w:type="spellEnd"/>
+    </w:p>
+    <w:p>
+      <w:pPr>
+        <w:numPr>
+          <w:ilvl w:val="1"/>
+          <w:numId w:val="49"/>
+        </w:numPr>
+      </w:pPr>
+      <w:r>
+        <w:rPr>
+          <w:b/>
+          <w:bCs/>
+        </w:rPr>
+        <w:t>Descrição</w:t>
+      </w:r>
+      <w:r>
+        <w:t xml:space="preserve">: Este índice permite um acesso mais rápido às informações dos usuários, facilitando as consultas que filtram ou buscam por usuários específicos. Com um grande volume de dados na tabela </w:t>
+      </w:r>
+      <w:proofErr w:type="spellStart"/>
+      <w:r>
+        <w:t>usuario</w:t>
+      </w:r>
+      <w:proofErr w:type="spellEnd"/>
+      <w:r>
+        <w:t>, esse índice se torna essencial para garantir uma resposta ágil em operações frequentes.</w:t>
+      </w:r>
+    </w:p>
+    <w:p>
+      <w:pPr>
+        <w:numPr>
+          <w:ilvl w:val="0"/>
+          <w:numId w:val="49"/>
+        </w:numPr>
+      </w:pPr>
+      <w:r>
+        <w:rPr>
+          <w:b/>
+          <w:bCs/>
+        </w:rPr>
+        <w:t>Índice na Tabela evento</w:t>
+      </w:r>
+      <w:r>
+        <w:t>:</w:t>
+      </w:r>
+    </w:p>
+    <w:p>
+      <w:pPr>
+        <w:numPr>
+          <w:ilvl w:val="1"/>
+          <w:numId w:val="49"/>
+        </w:numPr>
+        <w:rPr>
+          <w:b/>
+          <w:bCs/>
+          <w:color w:val="0F4761" w:themeColor="accent1" w:themeShade="BF"/>
+        </w:rPr>
+      </w:pPr>
+      <w:r>
+        <w:rPr>
+          <w:b/>
+          <w:bCs/>
+        </w:rPr>
+        <w:t>Nome do Índice</w:t>
+      </w:r>
+      <w:r>
+        <w:t xml:space="preserve">: </w:t>
+      </w:r>
+      <w:proofErr w:type="spellStart"/>
+      <w:r>
+        <w:rPr>
+          <w:b/>
+          <w:bCs/>
+          <w:color w:val="0F4761" w:themeColor="accent1" w:themeShade="BF"/>
+        </w:rPr>
+        <w:t>idx_evento</w:t>
+      </w:r>
+      <w:proofErr w:type="spellEnd"/>
+    </w:p>
+    <w:p>
+      <w:pPr>
+        <w:numPr>
+          <w:ilvl w:val="1"/>
+          <w:numId w:val="49"/>
+        </w:numPr>
+        <w:rPr>
+          <w:b/>
+          <w:bCs/>
+          <w:color w:val="0F4761" w:themeColor="accent1" w:themeShade="BF"/>
+        </w:rPr>
+      </w:pPr>
+      <w:r>
+        <w:rPr>
+          <w:b/>
+          <w:bCs/>
+        </w:rPr>
+        <w:t>Coluna</w:t>
+      </w:r>
+      <w:r>
+        <w:t xml:space="preserve">: </w:t>
+      </w:r>
+      <w:proofErr w:type="spellStart"/>
+      <w:r>
+        <w:rPr>
+          <w:b/>
+          <w:bCs/>
+          <w:color w:val="0F4761" w:themeColor="accent1" w:themeShade="BF"/>
+        </w:rPr>
+        <w:t>id_evento</w:t>
+      </w:r>
+      <w:proofErr w:type="spellEnd"/>
+    </w:p>
+    <w:p>
+      <w:pPr>
+        <w:numPr>
+          <w:ilvl w:val="1"/>
+          <w:numId w:val="49"/>
+        </w:numPr>
+      </w:pPr>
+      <w:r>
+        <w:rPr>
+          <w:b/>
+          <w:bCs/>
+        </w:rPr>
+        <w:lastRenderedPageBreak/>
+        <w:t>Descrição</w:t>
+      </w:r>
+      <w:r>
+        <w:t xml:space="preserve">: A tabela evento armazena informações sobre diversos eventos, e este índice otimiza as buscas relacionadas a eventos específicos. Ao criar um índice sobre a coluna </w:t>
+      </w:r>
+      <w:proofErr w:type="spellStart"/>
+      <w:r>
+        <w:rPr>
+          <w:b/>
+          <w:bCs/>
+          <w:color w:val="0F4761" w:themeColor="accent1" w:themeShade="BF"/>
+        </w:rPr>
+        <w:t>id_evento</w:t>
+      </w:r>
+      <w:proofErr w:type="spellEnd"/>
+      <w:r>
+        <w:t>, conseguimos acelerar significativamente as consultas que dependem desta informação.</w:t>
+      </w:r>
+    </w:p>
+    <w:p>
+      <w:pPr>
+        <w:numPr>
+          <w:ilvl w:val="0"/>
+          <w:numId w:val="49"/>
+        </w:numPr>
+      </w:pPr>
+      <w:r>
+        <w:rPr>
+          <w:b/>
+          <w:bCs/>
+        </w:rPr>
+        <w:t>Índice na Tabela compra</w:t>
+      </w:r>
+      <w:r>
+        <w:t>:</w:t>
+      </w:r>
+    </w:p>
+    <w:p>
+      <w:pPr>
+        <w:numPr>
+          <w:ilvl w:val="1"/>
+          <w:numId w:val="49"/>
+        </w:numPr>
+        <w:rPr>
+          <w:b/>
+          <w:bCs/>
+          <w:color w:val="0F4761" w:themeColor="accent1" w:themeShade="BF"/>
+        </w:rPr>
+      </w:pPr>
+      <w:r>
+        <w:rPr>
+          <w:b/>
+          <w:bCs/>
+        </w:rPr>
+        <w:t>Nome do Índice</w:t>
+      </w:r>
+      <w:r>
+        <w:t xml:space="preserve">: </w:t>
+      </w:r>
+      <w:proofErr w:type="spellStart"/>
+      <w:r>
+        <w:rPr>
+          <w:b/>
+          <w:bCs/>
+          <w:color w:val="0F4761" w:themeColor="accent1" w:themeShade="BF"/>
+        </w:rPr>
+        <w:t>idx_compra</w:t>
+      </w:r>
+      <w:proofErr w:type="spellEnd"/>
+    </w:p>
+    <w:p>
+      <w:pPr>
+        <w:numPr>
+          <w:ilvl w:val="1"/>
+          <w:numId w:val="49"/>
+        </w:numPr>
+        <w:rPr>
+          <w:b/>
+          <w:bCs/>
+          <w:color w:val="0F4761" w:themeColor="accent1" w:themeShade="BF"/>
+        </w:rPr>
+      </w:pPr>
+      <w:r>
+        <w:rPr>
+          <w:b/>
+          <w:bCs/>
+        </w:rPr>
+        <w:t>Coluna</w:t>
+      </w:r>
+      <w:r>
+        <w:t xml:space="preserve">: </w:t>
+      </w:r>
+      <w:proofErr w:type="spellStart"/>
+      <w:r>
+        <w:rPr>
+          <w:b/>
+          <w:bCs/>
+          <w:color w:val="0F4761" w:themeColor="accent1" w:themeShade="BF"/>
+        </w:rPr>
+        <w:t>id_compra</w:t>
+      </w:r>
+      <w:proofErr w:type="spellEnd"/>
+    </w:p>
+    <w:p>
+      <w:pPr>
+        <w:numPr>
+          <w:ilvl w:val="1"/>
+          <w:numId w:val="49"/>
+        </w:numPr>
+      </w:pPr>
+      <w:r>
+        <w:rPr>
+          <w:b/>
+          <w:bCs/>
+        </w:rPr>
+        <w:t>Descrição</w:t>
+      </w:r>
+      <w:r>
+        <w:t xml:space="preserve">: A tabela compra contém registros de transações e, com o índice na coluna </w:t>
+      </w:r>
+      <w:proofErr w:type="spellStart"/>
+      <w:r>
+        <w:rPr>
+          <w:b/>
+          <w:bCs/>
+          <w:color w:val="0F4761" w:themeColor="accent1" w:themeShade="BF"/>
+        </w:rPr>
+        <w:t>id_compra</w:t>
+      </w:r>
+      <w:proofErr w:type="spellEnd"/>
+      <w:r>
+        <w:t>, garantimos um acesso mais eficiente a essas informações. Isso é especialmente importante em operações que envolvem análises de compra, permitindo que o sistema responda rapidamente às consultas.</w:t>
+      </w:r>
+    </w:p>
+    <w:p>
+      <w:pPr>
+        <w:rPr>
+          <w:b/>
+          <w:bCs/>
+        </w:rPr>
+      </w:pPr>
+      <w:r>
+        <w:rPr>
+          <w:b/>
+          <w:bCs/>
+        </w:rPr>
+        <w:t>Importância dos Índices</w:t>
+      </w:r>
+    </w:p>
+    <w:p>
+      <w:r>
+        <w:t xml:space="preserve">Os índices desempenham um papel crucial na otimização do banco de dados, pois reduzem o tempo necessário para localizar e acessar registros específicos. Em um ambiente onde as tabelas contêm um volume significativo de dados, como é o caso das tabelas </w:t>
+      </w:r>
+      <w:proofErr w:type="spellStart"/>
+      <w:r>
+        <w:rPr>
+          <w:b/>
+          <w:bCs/>
+          <w:color w:val="0F4761" w:themeColor="accent1" w:themeShade="BF"/>
+        </w:rPr>
+        <w:t>usuario</w:t>
+      </w:r>
+      <w:proofErr w:type="spellEnd"/>
+      <w:r>
+        <w:t>, evento e compra, a implementação de índices adequados é vital para manter a performance e garantir que as operações do sistema sejam realizadas de maneira eficiente e eficaz.</w:t>
+      </w:r>
+    </w:p>
+    <w:p>
+      <w:pPr>
+        <w:pStyle w:val="Heading2"/>
+        <w:rPr>
+          <w:b/>
+          <w:bCs/>
           <w:color w:val="auto"/>
         </w:rPr>
       </w:pPr>
@@ -7145,7 +7567,6 @@
           <w:bCs/>
           <w:color w:val="0F4761" w:themeColor="accent1" w:themeShade="BF"/>
         </w:rPr>
-        <w:lastRenderedPageBreak/>
         <w:t>Unwind</w:t>
       </w:r>
       <w:proofErr w:type="spellEnd"/>
@@ -7185,6 +7606,7 @@
           <w:bCs/>
           <w:color w:val="0F4761" w:themeColor="accent1" w:themeShade="BF"/>
         </w:rPr>
+        <w:lastRenderedPageBreak/>
         <w:t>Match</w:t>
       </w:r>
       <w:r>
@@ -10487,6 +10909,123 @@
     </w:lvl>
   </w:abstractNum>
   <w:abstractNum w:abstractNumId="20" w15:restartNumberingAfterBreak="0">
+    <w:nsid w:val="48633AFB"/>
+    <w:multiLevelType w:val="multilevel"/>
+    <w:tmpl w:val="FE329040"/>
+    <w:lvl w:ilvl="0">
+      <w:start w:val="1"/>
+      <w:numFmt w:val="decimal"/>
+      <w:lvlText w:val="%1."/>
+      <w:lvlJc w:val="left"/>
+      <w:pPr>
+        <w:tabs>
+          <w:tab w:val="num" w:pos="720"/>
+        </w:tabs>
+        <w:ind w:left="720" w:hanging="360"/>
+      </w:pPr>
+    </w:lvl>
+    <w:lvl w:ilvl="1">
+      <w:start w:val="1"/>
+      <w:numFmt w:val="bullet"/>
+      <w:lvlText w:val="o"/>
+      <w:lvlJc w:val="left"/>
+      <w:pPr>
+        <w:tabs>
+          <w:tab w:val="num" w:pos="1440"/>
+        </w:tabs>
+        <w:ind w:left="1440" w:hanging="360"/>
+      </w:pPr>
+      <w:rPr>
+        <w:rFonts w:ascii="Courier New" w:hAnsi="Courier New" w:hint="default"/>
+        <w:sz w:val="20"/>
+      </w:rPr>
+    </w:lvl>
+    <w:lvl w:ilvl="2" w:tentative="1">
+      <w:start w:val="1"/>
+      <w:numFmt w:val="decimal"/>
+      <w:lvlText w:val="%3."/>
+      <w:lvlJc w:val="left"/>
+      <w:pPr>
+        <w:tabs>
+          <w:tab w:val="num" w:pos="2160"/>
+        </w:tabs>
+        <w:ind w:left="2160" w:hanging="360"/>
+      </w:pPr>
+    </w:lvl>
+    <w:lvl w:ilvl="3" w:tentative="1">
+      <w:start w:val="1"/>
+      <w:numFmt w:val="decimal"/>
+      <w:lvlText w:val="%4."/>
+      <w:lvlJc w:val="left"/>
+      <w:pPr>
+        <w:tabs>
+          <w:tab w:val="num" w:pos="2880"/>
+        </w:tabs>
+        <w:ind w:left="2880" w:hanging="360"/>
+      </w:pPr>
+    </w:lvl>
+    <w:lvl w:ilvl="4" w:tentative="1">
+      <w:start w:val="1"/>
+      <w:numFmt w:val="decimal"/>
+      <w:lvlText w:val="%5."/>
+      <w:lvlJc w:val="left"/>
+      <w:pPr>
+        <w:tabs>
+          <w:tab w:val="num" w:pos="3600"/>
+        </w:tabs>
+        <w:ind w:left="3600" w:hanging="360"/>
+      </w:pPr>
+    </w:lvl>
+    <w:lvl w:ilvl="5" w:tentative="1">
+      <w:start w:val="1"/>
+      <w:numFmt w:val="decimal"/>
+      <w:lvlText w:val="%6."/>
+      <w:lvlJc w:val="left"/>
+      <w:pPr>
+        <w:tabs>
+          <w:tab w:val="num" w:pos="4320"/>
+        </w:tabs>
+        <w:ind w:left="4320" w:hanging="360"/>
+      </w:pPr>
+    </w:lvl>
+    <w:lvl w:ilvl="6" w:tentative="1">
+      <w:start w:val="1"/>
+      <w:numFmt w:val="decimal"/>
+      <w:lvlText w:val="%7."/>
+      <w:lvlJc w:val="left"/>
+      <w:pPr>
+        <w:tabs>
+          <w:tab w:val="num" w:pos="5040"/>
+        </w:tabs>
+        <w:ind w:left="5040" w:hanging="360"/>
+      </w:pPr>
+    </w:lvl>
+    <w:lvl w:ilvl="7" w:tentative="1">
+      <w:start w:val="1"/>
+      <w:numFmt w:val="decimal"/>
+      <w:lvlText w:val="%8."/>
+      <w:lvlJc w:val="left"/>
+      <w:pPr>
+        <w:tabs>
+          <w:tab w:val="num" w:pos="5760"/>
+        </w:tabs>
+        <w:ind w:left="5760" w:hanging="360"/>
+      </w:pPr>
+    </w:lvl>
+    <w:lvl w:ilvl="8" w:tentative="1">
+      <w:start w:val="1"/>
+      <w:numFmt w:val="decimal"/>
+      <w:lvlText w:val="%9."/>
+      <w:lvlJc w:val="left"/>
+      <w:pPr>
+        <w:tabs>
+          <w:tab w:val="num" w:pos="6480"/>
+        </w:tabs>
+        <w:ind w:left="6480" w:hanging="360"/>
+      </w:pPr>
+    </w:lvl>
+  </w:abstractNum>
+  <w:abstractNum w:abstractNumId="21" w15:restartNumberingAfterBreak="0">
     <w:nsid w:val="4AA72B8F"/>
     <w:multiLevelType w:val="multilevel"/>
     <w:tmpl w:val="7868C5E4"/>
@@ -10635,7 +11174,7 @@
       </w:rPr>
     </w:lvl>
   </w:abstractNum>
-  <w:abstractNum w:abstractNumId="21" w15:restartNumberingAfterBreak="0">
+  <w:abstractNum w:abstractNumId="22" w15:restartNumberingAfterBreak="0">
     <w:nsid w:val="518B0B36"/>
     <w:multiLevelType w:val="multilevel"/>
     <w:tmpl w:val="A678F1CE"/>
@@ -10784,7 +11323,7 @@
       </w:rPr>
     </w:lvl>
   </w:abstractNum>
-  <w:abstractNum w:abstractNumId="22" w15:restartNumberingAfterBreak="0">
+  <w:abstractNum w:abstractNumId="23" w15:restartNumberingAfterBreak="0">
     <w:nsid w:val="519D2F98"/>
     <w:multiLevelType w:val="multilevel"/>
     <w:tmpl w:val="2216EFAC"/>
@@ -10933,7 +11472,7 @@
       </w:rPr>
     </w:lvl>
   </w:abstractNum>
-  <w:abstractNum w:abstractNumId="23" w15:restartNumberingAfterBreak="0">
+  <w:abstractNum w:abstractNumId="24" w15:restartNumberingAfterBreak="0">
     <w:nsid w:val="51BA0B49"/>
     <w:multiLevelType w:val="multilevel"/>
     <w:tmpl w:val="501E0B1A"/>
@@ -11046,7 +11585,7 @@
       </w:pPr>
     </w:lvl>
   </w:abstractNum>
-  <w:abstractNum w:abstractNumId="24" w15:restartNumberingAfterBreak="0">
+  <w:abstractNum w:abstractNumId="25" w15:restartNumberingAfterBreak="0">
     <w:nsid w:val="51D1169A"/>
     <w:multiLevelType w:val="multilevel"/>
     <w:tmpl w:val="AB880974"/>
@@ -11195,7 +11734,7 @@
       </w:rPr>
     </w:lvl>
   </w:abstractNum>
-  <w:abstractNum w:abstractNumId="25" w15:restartNumberingAfterBreak="0">
+  <w:abstractNum w:abstractNumId="26" w15:restartNumberingAfterBreak="0">
     <w:nsid w:val="52AC6382"/>
     <w:multiLevelType w:val="multilevel"/>
     <w:tmpl w:val="92346204"/>
@@ -11312,7 +11851,7 @@
       </w:pPr>
     </w:lvl>
   </w:abstractNum>
-  <w:abstractNum w:abstractNumId="26" w15:restartNumberingAfterBreak="0">
+  <w:abstractNum w:abstractNumId="27" w15:restartNumberingAfterBreak="0">
     <w:nsid w:val="56530187"/>
     <w:multiLevelType w:val="multilevel"/>
     <w:tmpl w:val="7D687ED6"/>
@@ -11461,7 +12000,7 @@
       </w:rPr>
     </w:lvl>
   </w:abstractNum>
-  <w:abstractNum w:abstractNumId="27" w15:restartNumberingAfterBreak="0">
+  <w:abstractNum w:abstractNumId="28" w15:restartNumberingAfterBreak="0">
     <w:nsid w:val="56AB27DC"/>
     <w:multiLevelType w:val="multilevel"/>
     <w:tmpl w:val="A99AEBE0"/>
@@ -11610,7 +12149,7 @@
       </w:rPr>
     </w:lvl>
   </w:abstractNum>
-  <w:abstractNum w:abstractNumId="28" w15:restartNumberingAfterBreak="0">
+  <w:abstractNum w:abstractNumId="29" w15:restartNumberingAfterBreak="0">
     <w:nsid w:val="57547A7D"/>
     <w:multiLevelType w:val="multilevel"/>
     <w:tmpl w:val="B7B2D0D4"/>
@@ -11723,7 +12262,7 @@
       </w:pPr>
     </w:lvl>
   </w:abstractNum>
-  <w:abstractNum w:abstractNumId="29" w15:restartNumberingAfterBreak="0">
+  <w:abstractNum w:abstractNumId="30" w15:restartNumberingAfterBreak="0">
     <w:nsid w:val="5B4668EE"/>
     <w:multiLevelType w:val="multilevel"/>
     <w:tmpl w:val="73FC2526"/>
@@ -11872,7 +12411,7 @@
       </w:rPr>
     </w:lvl>
   </w:abstractNum>
-  <w:abstractNum w:abstractNumId="30" w15:restartNumberingAfterBreak="0">
+  <w:abstractNum w:abstractNumId="31" w15:restartNumberingAfterBreak="0">
     <w:nsid w:val="5B853D8E"/>
     <w:multiLevelType w:val="hybridMultilevel"/>
     <w:tmpl w:val="84BA6D6A"/>
@@ -11985,7 +12524,7 @@
       </w:rPr>
     </w:lvl>
   </w:abstractNum>
-  <w:abstractNum w:abstractNumId="31" w15:restartNumberingAfterBreak="0">
+  <w:abstractNum w:abstractNumId="32" w15:restartNumberingAfterBreak="0">
     <w:nsid w:val="5BDD02DB"/>
     <w:multiLevelType w:val="hybridMultilevel"/>
     <w:tmpl w:val="992244D2"/>
@@ -12098,7 +12637,7 @@
       </w:rPr>
     </w:lvl>
   </w:abstractNum>
-  <w:abstractNum w:abstractNumId="32" w15:restartNumberingAfterBreak="0">
+  <w:abstractNum w:abstractNumId="33" w15:restartNumberingAfterBreak="0">
     <w:nsid w:val="5D3747A0"/>
     <w:multiLevelType w:val="multilevel"/>
     <w:tmpl w:val="F572E14C"/>
@@ -12211,7 +12750,7 @@
       </w:pPr>
     </w:lvl>
   </w:abstractNum>
-  <w:abstractNum w:abstractNumId="33" w15:restartNumberingAfterBreak="0">
+  <w:abstractNum w:abstractNumId="34" w15:restartNumberingAfterBreak="0">
     <w:nsid w:val="5D57161A"/>
     <w:multiLevelType w:val="multilevel"/>
     <w:tmpl w:val="4D66A612"/>
@@ -12360,7 +12899,7 @@
       </w:rPr>
     </w:lvl>
   </w:abstractNum>
-  <w:abstractNum w:abstractNumId="34" w15:restartNumberingAfterBreak="0">
+  <w:abstractNum w:abstractNumId="35" w15:restartNumberingAfterBreak="0">
     <w:nsid w:val="5E14711F"/>
     <w:multiLevelType w:val="multilevel"/>
     <w:tmpl w:val="0C9C297C"/>
@@ -12473,7 +13012,7 @@
       </w:pPr>
     </w:lvl>
   </w:abstractNum>
-  <w:abstractNum w:abstractNumId="35" w15:restartNumberingAfterBreak="0">
+  <w:abstractNum w:abstractNumId="36" w15:restartNumberingAfterBreak="0">
     <w:nsid w:val="62DF60DD"/>
     <w:multiLevelType w:val="hybridMultilevel"/>
     <w:tmpl w:val="3FB8C490"/>
@@ -12586,7 +13125,7 @@
       </w:rPr>
     </w:lvl>
   </w:abstractNum>
-  <w:abstractNum w:abstractNumId="36" w15:restartNumberingAfterBreak="0">
+  <w:abstractNum w:abstractNumId="37" w15:restartNumberingAfterBreak="0">
     <w:nsid w:val="65386CF3"/>
     <w:multiLevelType w:val="hybridMultilevel"/>
     <w:tmpl w:val="7AC42AA8"/>
@@ -12699,7 +13238,7 @@
       </w:rPr>
     </w:lvl>
   </w:abstractNum>
-  <w:abstractNum w:abstractNumId="37" w15:restartNumberingAfterBreak="0">
+  <w:abstractNum w:abstractNumId="38" w15:restartNumberingAfterBreak="0">
     <w:nsid w:val="65827054"/>
     <w:multiLevelType w:val="multilevel"/>
     <w:tmpl w:val="1CF8C45C"/>
@@ -12816,7 +13355,7 @@
       </w:pPr>
     </w:lvl>
   </w:abstractNum>
-  <w:abstractNum w:abstractNumId="38" w15:restartNumberingAfterBreak="0">
+  <w:abstractNum w:abstractNumId="39" w15:restartNumberingAfterBreak="0">
     <w:nsid w:val="6A837DC8"/>
     <w:multiLevelType w:val="multilevel"/>
     <w:tmpl w:val="65700B6C"/>
@@ -12965,7 +13504,7 @@
       </w:rPr>
     </w:lvl>
   </w:abstractNum>
-  <w:abstractNum w:abstractNumId="39" w15:restartNumberingAfterBreak="0">
+  <w:abstractNum w:abstractNumId="40" w15:restartNumberingAfterBreak="0">
     <w:nsid w:val="6C457046"/>
     <w:multiLevelType w:val="multilevel"/>
     <w:tmpl w:val="204EA790"/>
@@ -13078,7 +13617,7 @@
       </w:pPr>
     </w:lvl>
   </w:abstractNum>
-  <w:abstractNum w:abstractNumId="40" w15:restartNumberingAfterBreak="0">
+  <w:abstractNum w:abstractNumId="41" w15:restartNumberingAfterBreak="0">
     <w:nsid w:val="6C6E79B6"/>
     <w:multiLevelType w:val="multilevel"/>
     <w:tmpl w:val="1B1C7F0C"/>
@@ -13227,7 +13766,7 @@
       </w:rPr>
     </w:lvl>
   </w:abstractNum>
-  <w:abstractNum w:abstractNumId="41" w15:restartNumberingAfterBreak="0">
+  <w:abstractNum w:abstractNumId="42" w15:restartNumberingAfterBreak="0">
     <w:nsid w:val="71314646"/>
     <w:multiLevelType w:val="multilevel"/>
     <w:tmpl w:val="7A6629F8"/>
@@ -13376,7 +13915,7 @@
       </w:rPr>
     </w:lvl>
   </w:abstractNum>
-  <w:abstractNum w:abstractNumId="42" w15:restartNumberingAfterBreak="0">
+  <w:abstractNum w:abstractNumId="43" w15:restartNumberingAfterBreak="0">
     <w:nsid w:val="72AF070E"/>
     <w:multiLevelType w:val="multilevel"/>
     <w:tmpl w:val="8E3051EC"/>
@@ -13489,7 +14028,7 @@
       </w:pPr>
     </w:lvl>
   </w:abstractNum>
-  <w:abstractNum w:abstractNumId="43" w15:restartNumberingAfterBreak="0">
+  <w:abstractNum w:abstractNumId="44" w15:restartNumberingAfterBreak="0">
     <w:nsid w:val="749079D7"/>
     <w:multiLevelType w:val="multilevel"/>
     <w:tmpl w:val="048EF706"/>
@@ -13602,7 +14141,7 @@
       </w:pPr>
     </w:lvl>
   </w:abstractNum>
-  <w:abstractNum w:abstractNumId="44" w15:restartNumberingAfterBreak="0">
+  <w:abstractNum w:abstractNumId="45" w15:restartNumberingAfterBreak="0">
     <w:nsid w:val="77125160"/>
     <w:multiLevelType w:val="multilevel"/>
     <w:tmpl w:val="38CC79B4"/>
@@ -13751,7 +14290,7 @@
       </w:rPr>
     </w:lvl>
   </w:abstractNum>
-  <w:abstractNum w:abstractNumId="45" w15:restartNumberingAfterBreak="0">
+  <w:abstractNum w:abstractNumId="46" w15:restartNumberingAfterBreak="0">
     <w:nsid w:val="79713003"/>
     <w:multiLevelType w:val="multilevel"/>
     <w:tmpl w:val="54E2E69E"/>
@@ -13900,7 +14439,7 @@
       </w:rPr>
     </w:lvl>
   </w:abstractNum>
-  <w:abstractNum w:abstractNumId="46" w15:restartNumberingAfterBreak="0">
+  <w:abstractNum w:abstractNumId="47" w15:restartNumberingAfterBreak="0">
     <w:nsid w:val="7A0B5AD8"/>
     <w:multiLevelType w:val="multilevel"/>
     <w:tmpl w:val="B002EB18"/>
@@ -14017,7 +14556,7 @@
       </w:pPr>
     </w:lvl>
   </w:abstractNum>
-  <w:abstractNum w:abstractNumId="47" w15:restartNumberingAfterBreak="0">
+  <w:abstractNum w:abstractNumId="48" w15:restartNumberingAfterBreak="0">
     <w:nsid w:val="7F744AB0"/>
     <w:multiLevelType w:val="multilevel"/>
     <w:tmpl w:val="0176872A"/>
@@ -14137,25 +14676,25 @@
     <w:abstractNumId w:val="12"/>
   </w:num>
   <w:num w:numId="3" w16cid:durableId="279802833">
-    <w:abstractNumId w:val="35"/>
+    <w:abstractNumId w:val="36"/>
   </w:num>
   <w:num w:numId="4" w16cid:durableId="1282178578">
-    <w:abstractNumId w:val="31"/>
+    <w:abstractNumId w:val="32"/>
   </w:num>
   <w:num w:numId="5" w16cid:durableId="388771923">
     <w:abstractNumId w:val="7"/>
   </w:num>
   <w:num w:numId="6" w16cid:durableId="1779911233">
-    <w:abstractNumId w:val="36"/>
+    <w:abstractNumId w:val="37"/>
   </w:num>
   <w:num w:numId="7" w16cid:durableId="380979853">
-    <w:abstractNumId w:val="21"/>
+    <w:abstractNumId w:val="22"/>
   </w:num>
   <w:num w:numId="8" w16cid:durableId="820118260">
     <w:abstractNumId w:val="16"/>
   </w:num>
   <w:num w:numId="9" w16cid:durableId="1650939465">
-    <w:abstractNumId w:val="45"/>
+    <w:abstractNumId w:val="46"/>
   </w:num>
   <w:num w:numId="10" w16cid:durableId="1942175445">
     <w:abstractNumId w:val="3"/>
@@ -14164,37 +14703,37 @@
     <w:abstractNumId w:val="15"/>
   </w:num>
   <w:num w:numId="12" w16cid:durableId="1382098551">
-    <w:abstractNumId w:val="38"/>
+    <w:abstractNumId w:val="39"/>
   </w:num>
   <w:num w:numId="13" w16cid:durableId="1927379641">
-    <w:abstractNumId w:val="28"/>
+    <w:abstractNumId w:val="29"/>
   </w:num>
   <w:num w:numId="14" w16cid:durableId="981079042">
-    <w:abstractNumId w:val="41"/>
+    <w:abstractNumId w:val="42"/>
   </w:num>
   <w:num w:numId="15" w16cid:durableId="607860622">
     <w:abstractNumId w:val="19"/>
   </w:num>
   <w:num w:numId="16" w16cid:durableId="564995230">
-    <w:abstractNumId w:val="43"/>
+    <w:abstractNumId w:val="44"/>
   </w:num>
   <w:num w:numId="17" w16cid:durableId="2128041444">
-    <w:abstractNumId w:val="30"/>
+    <w:abstractNumId w:val="31"/>
   </w:num>
   <w:num w:numId="18" w16cid:durableId="1030447842">
     <w:abstractNumId w:val="11"/>
   </w:num>
   <w:num w:numId="19" w16cid:durableId="1311404141">
-    <w:abstractNumId w:val="25"/>
+    <w:abstractNumId w:val="26"/>
   </w:num>
   <w:num w:numId="20" w16cid:durableId="705714214">
-    <w:abstractNumId w:val="26"/>
+    <w:abstractNumId w:val="27"/>
   </w:num>
   <w:num w:numId="21" w16cid:durableId="998194909">
-    <w:abstractNumId w:val="37"/>
+    <w:abstractNumId w:val="38"/>
   </w:num>
   <w:num w:numId="22" w16cid:durableId="1109080948">
-    <w:abstractNumId w:val="33"/>
+    <w:abstractNumId w:val="34"/>
   </w:num>
   <w:num w:numId="23" w16cid:durableId="1264260233">
     <w:abstractNumId w:val="6"/>
@@ -14203,25 +14742,25 @@
     <w:abstractNumId w:val="5"/>
   </w:num>
   <w:num w:numId="25" w16cid:durableId="1709838784">
-    <w:abstractNumId w:val="32"/>
+    <w:abstractNumId w:val="33"/>
   </w:num>
   <w:num w:numId="26" w16cid:durableId="293294016">
-    <w:abstractNumId w:val="24"/>
+    <w:abstractNumId w:val="25"/>
   </w:num>
   <w:num w:numId="27" w16cid:durableId="507525056">
     <w:abstractNumId w:val="14"/>
   </w:num>
   <w:num w:numId="28" w16cid:durableId="704447139">
-    <w:abstractNumId w:val="44"/>
+    <w:abstractNumId w:val="45"/>
   </w:num>
   <w:num w:numId="29" w16cid:durableId="301351922">
-    <w:abstractNumId w:val="23"/>
+    <w:abstractNumId w:val="24"/>
   </w:num>
   <w:num w:numId="30" w16cid:durableId="868296552">
-    <w:abstractNumId w:val="40"/>
+    <w:abstractNumId w:val="41"/>
   </w:num>
   <w:num w:numId="31" w16cid:durableId="1364282763">
-    <w:abstractNumId w:val="46"/>
+    <w:abstractNumId w:val="47"/>
   </w:num>
   <w:num w:numId="32" w16cid:durableId="967668682">
     <w:abstractNumId w:val="4"/>
@@ -14233,25 +14772,25 @@
     <w:abstractNumId w:val="13"/>
   </w:num>
   <w:num w:numId="35" w16cid:durableId="298999094">
-    <w:abstractNumId w:val="22"/>
+    <w:abstractNumId w:val="23"/>
   </w:num>
   <w:num w:numId="36" w16cid:durableId="248467793">
     <w:abstractNumId w:val="8"/>
   </w:num>
   <w:num w:numId="37" w16cid:durableId="644743192">
-    <w:abstractNumId w:val="20"/>
+    <w:abstractNumId w:val="21"/>
   </w:num>
   <w:num w:numId="38" w16cid:durableId="1386373639">
-    <w:abstractNumId w:val="27"/>
+    <w:abstractNumId w:val="28"/>
   </w:num>
   <w:num w:numId="39" w16cid:durableId="1825243565">
-    <w:abstractNumId w:val="39"/>
+    <w:abstractNumId w:val="40"/>
   </w:num>
   <w:num w:numId="40" w16cid:durableId="1278488537">
     <w:abstractNumId w:val="2"/>
   </w:num>
   <w:num w:numId="41" w16cid:durableId="2111704189">
-    <w:abstractNumId w:val="34"/>
+    <w:abstractNumId w:val="35"/>
   </w:num>
   <w:num w:numId="42" w16cid:durableId="1418674231">
     <w:abstractNumId w:val="9"/>
@@ -14260,10 +14799,10 @@
     <w:abstractNumId w:val="18"/>
   </w:num>
   <w:num w:numId="44" w16cid:durableId="1272400787">
-    <w:abstractNumId w:val="29"/>
+    <w:abstractNumId w:val="30"/>
   </w:num>
   <w:num w:numId="45" w16cid:durableId="1627275437">
-    <w:abstractNumId w:val="47"/>
+    <w:abstractNumId w:val="48"/>
   </w:num>
   <w:num w:numId="46" w16cid:durableId="1021122959">
     <w:abstractNumId w:val="1"/>
@@ -14272,7 +14811,10 @@
     <w:abstractNumId w:val="17"/>
   </w:num>
   <w:num w:numId="48" w16cid:durableId="400981784">
-    <w:abstractNumId w:val="42"/>
+    <w:abstractNumId w:val="43"/>
+  </w:num>
+  <w:num w:numId="49" w16cid:durableId="1030837182">
+    <w:abstractNumId w:val="20"/>
   </w:num>
 </w:numbering>
 </file>

</xml_diff>